<commit_message>
| 2025-02-24 08:02 |
Affected files:
working/3_mbs/KẾ HOẠCH PHÁT TRIỂN HỆ THỐNG AI.docx
</commit_message>
<xml_diff>
--- a/working/3_mbs/KẾ HOẠCH PHÁT TRIỂN HỆ THỐNG AI.docx
+++ b/working/3_mbs/KẾ HOẠCH PHÁT TRIỂN HỆ THỐNG AI.docx
@@ -831,7 +831,7 @@
           <w:noProof/>
         </w:rPr>
         <w:pict w14:anchorId="469E3E5D">
-          <v:rect id="_x0000_i1029" alt="" style="width:468pt;height:.05pt;mso-width-percent:0;mso-height-percent:0;mso-width-percent:0;mso-height-percent:0" o:hralign="center" o:hrstd="t" o:hr="t" fillcolor="#a0a0a0" stroked="f"/>
+          <v:rect id="_x0000_i1035" alt="" style="width:468pt;height:.05pt;mso-width-percent:0;mso-height-percent:0;mso-width-percent:0;mso-height-percent:0" o:hralign="center" o:hrstd="t" o:hr="t" fillcolor="#a0a0a0" stroked="f"/>
         </w:pict>
       </w:r>
     </w:p>
@@ -1510,7 +1510,7 @@
           <w:noProof/>
         </w:rPr>
         <w:pict w14:anchorId="3FCB5DF0">
-          <v:rect id="_x0000_i1028" alt="" style="width:468pt;height:.05pt;mso-width-percent:0;mso-height-percent:0;mso-width-percent:0;mso-height-percent:0" o:hralign="center" o:hrstd="t" o:hr="t" fillcolor="#a0a0a0" stroked="f"/>
+          <v:rect id="_x0000_i1034" alt="" style="width:468pt;height:.05pt;mso-width-percent:0;mso-height-percent:0;mso-width-percent:0;mso-height-percent:0" o:hralign="center" o:hrstd="t" o:hr="t" fillcolor="#a0a0a0" stroked="f"/>
         </w:pict>
       </w:r>
     </w:p>
@@ -2275,7 +2275,7 @@
           <w:noProof/>
         </w:rPr>
         <w:pict w14:anchorId="77DF8618">
-          <v:rect id="_x0000_i1027" alt="" style="width:468pt;height:.05pt;mso-width-percent:0;mso-height-percent:0;mso-width-percent:0;mso-height-percent:0" o:hralign="center" o:hrstd="t" o:hr="t" fillcolor="#a0a0a0" stroked="f"/>
+          <v:rect id="_x0000_i1033" alt="" style="width:468pt;height:.05pt;mso-width-percent:0;mso-height-percent:0;mso-width-percent:0;mso-height-percent:0" o:hralign="center" o:hrstd="t" o:hr="t" fillcolor="#a0a0a0" stroked="f"/>
         </w:pict>
       </w:r>
     </w:p>
@@ -3028,7 +3028,7 @@
           <w:noProof/>
         </w:rPr>
         <w:pict w14:anchorId="5528329D">
-          <v:rect id="_x0000_i1026" alt="" style="width:468pt;height:.05pt;mso-width-percent:0;mso-height-percent:0;mso-width-percent:0;mso-height-percent:0" o:hralign="center" o:hrstd="t" o:hr="t" fillcolor="#a0a0a0" stroked="f"/>
+          <v:rect id="_x0000_i1032" alt="" style="width:468pt;height:.05pt;mso-width-percent:0;mso-height-percent:0;mso-width-percent:0;mso-height-percent:0" o:hralign="center" o:hrstd="t" o:hr="t" fillcolor="#a0a0a0" stroked="f"/>
         </w:pict>
       </w:r>
     </w:p>
@@ -4686,7 +4686,7 @@
           <w:noProof/>
         </w:rPr>
         <w:pict w14:anchorId="4D9605AC">
-          <v:rect id="_x0000_i1025" alt="" style="width:468pt;height:.05pt;mso-width-percent:0;mso-height-percent:0;mso-width-percent:0;mso-height-percent:0" o:hralign="center" o:hrstd="t" o:hr="t" fillcolor="#a0a0a0" stroked="f"/>
+          <v:rect id="_x0000_i1031" alt="" style="width:468pt;height:.05pt;mso-width-percent:0;mso-height-percent:0;mso-width-percent:0;mso-height-percent:0" o:hralign="center" o:hrstd="t" o:hr="t" fillcolor="#a0a0a0" stroked="f"/>
         </w:pict>
       </w:r>
     </w:p>
@@ -5404,6 +5404,1621 @@
           <w:rFonts w:ascii="Times New Roman" w:eastAsia="Times New Roman" w:hAnsi="Times New Roman" w:cs="Times New Roman"/>
         </w:rPr>
         <w:t>Bổ sung mô hình Social Recommendation: khai thác dữ liệu mạng xã hội (nếu khả thi) để đánh giá xu hướng, cảm xúc công chúng.</w:t>
+      </w:r>
+    </w:p>
+    <w:p>
+      <w:pPr>
+        <w:spacing w:before="100" w:beforeAutospacing="1" w:after="100" w:afterAutospacing="1"/>
+        <w:outlineLvl w:val="1"/>
+        <w:rPr>
+          <w:rFonts w:ascii="Times New Roman" w:eastAsia="Times New Roman" w:hAnsi="Times New Roman" w:cs="Times New Roman"/>
+          <w:b/>
+          <w:bCs/>
+          <w:sz w:val="36"/>
+          <w:szCs w:val="36"/>
+        </w:rPr>
+      </w:pPr>
+      <w:r>
+        <w:rPr>
+          <w:rFonts w:ascii="Times New Roman" w:eastAsia="Times New Roman" w:hAnsi="Times New Roman" w:cs="Times New Roman"/>
+          <w:b/>
+          <w:bCs/>
+          <w:sz w:val="36"/>
+          <w:szCs w:val="36"/>
+        </w:rPr>
+        <w:t>KẾ HOẠCH PHÁT TRIỂN HỆ THỐNG GỢI Ý (4 THÁNG)</w:t>
+      </w:r>
+    </w:p>
+    <w:p>
+      <w:pPr>
+        <w:spacing w:before="100" w:beforeAutospacing="1" w:after="100" w:afterAutospacing="1"/>
+        <w:rPr>
+          <w:rFonts w:ascii="Times New Roman" w:eastAsia="Times New Roman" w:hAnsi="Times New Roman" w:cs="Times New Roman"/>
+        </w:rPr>
+      </w:pPr>
+      <w:r>
+        <w:rPr>
+          <w:rFonts w:ascii="Times New Roman" w:eastAsia="Times New Roman" w:hAnsi="Times New Roman" w:cs="Times New Roman"/>
+        </w:rPr>
+        <w:t>I. CẢI TIẾN HỆ THỐNG GỢI Ý</w:t>
+      </w:r>
+    </w:p>
+    <w:p>
+      <w:pPr>
+        <w:numPr>
+          <w:ilvl w:val="0"/>
+          <w:numId w:val="68"/>
+        </w:numPr>
+        <w:spacing w:before="100" w:beforeAutospacing="1" w:after="100" w:afterAutospacing="1"/>
+        <w:rPr>
+          <w:rFonts w:ascii="Times New Roman" w:eastAsia="Times New Roman" w:hAnsi="Times New Roman" w:cs="Times New Roman"/>
+        </w:rPr>
+      </w:pPr>
+      <w:r>
+        <w:rPr>
+          <w:rFonts w:ascii="Times New Roman" w:eastAsia="Times New Roman" w:hAnsi="Times New Roman" w:cs="Times New Roman"/>
+        </w:rPr>
+        <w:t>Thực trạng vấn đề</w:t>
+      </w:r>
+    </w:p>
+    <w:p>
+      <w:pPr>
+        <w:numPr>
+          <w:ilvl w:val="0"/>
+          <w:numId w:val="69"/>
+        </w:numPr>
+        <w:spacing w:before="100" w:beforeAutospacing="1" w:after="100" w:afterAutospacing="1"/>
+        <w:rPr>
+          <w:rFonts w:ascii="Times New Roman" w:eastAsia="Times New Roman" w:hAnsi="Times New Roman" w:cs="Times New Roman"/>
+        </w:rPr>
+      </w:pPr>
+      <w:r>
+        <w:rPr>
+          <w:rFonts w:ascii="Times New Roman" w:eastAsia="Times New Roman" w:hAnsi="Times New Roman" w:cs="Times New Roman"/>
+        </w:rPr>
+        <w:t>Nền tảng chưa có khả năng đề xuất sản phẩm, dịch vụ, nội dung phù hợp cho từng loại người dùng (newbie, nhà đầu tư dày dạn, khách VIP...).</w:t>
+      </w:r>
+    </w:p>
+    <w:p>
+      <w:pPr>
+        <w:numPr>
+          <w:ilvl w:val="0"/>
+          <w:numId w:val="69"/>
+        </w:numPr>
+        <w:spacing w:before="100" w:beforeAutospacing="1" w:after="100" w:afterAutospacing="1"/>
+        <w:rPr>
+          <w:rFonts w:ascii="Times New Roman" w:eastAsia="Times New Roman" w:hAnsi="Times New Roman" w:cs="Times New Roman"/>
+        </w:rPr>
+      </w:pPr>
+      <w:r>
+        <w:rPr>
+          <w:rFonts w:ascii="Times New Roman" w:eastAsia="Times New Roman" w:hAnsi="Times New Roman" w:cs="Times New Roman"/>
+        </w:rPr>
+        <w:t>Dữ liệu về hành vi (usage logs, clickstreams, trade history) chưa được tích hợp đầy đủ để tận dụng cho bài toán gợi ý.</w:t>
+      </w:r>
+    </w:p>
+    <w:p>
+      <w:pPr>
+        <w:numPr>
+          <w:ilvl w:val="0"/>
+          <w:numId w:val="69"/>
+        </w:numPr>
+        <w:spacing w:before="100" w:beforeAutospacing="1" w:after="100" w:afterAutospacing="1"/>
+        <w:rPr>
+          <w:rFonts w:ascii="Times New Roman" w:eastAsia="Times New Roman" w:hAnsi="Times New Roman" w:cs="Times New Roman"/>
+        </w:rPr>
+      </w:pPr>
+      <w:r>
+        <w:rPr>
+          <w:rFonts w:ascii="Times New Roman" w:eastAsia="Times New Roman" w:hAnsi="Times New Roman" w:cs="Times New Roman"/>
+        </w:rPr>
+        <w:t>Chưa có tính năng cá nhân hóa giao diện (UI), tư vấn sản phẩm đầu tư, hoặc tối ưu danh mục trên quy mô lớn.</w:t>
+      </w:r>
+    </w:p>
+    <w:p>
+      <w:pPr>
+        <w:numPr>
+          <w:ilvl w:val="0"/>
+          <w:numId w:val="69"/>
+        </w:numPr>
+        <w:spacing w:before="100" w:beforeAutospacing="1" w:after="100" w:afterAutospacing="1"/>
+        <w:rPr>
+          <w:rFonts w:ascii="Times New Roman" w:eastAsia="Times New Roman" w:hAnsi="Times New Roman" w:cs="Times New Roman"/>
+        </w:rPr>
+      </w:pPr>
+      <w:r>
+        <w:rPr>
+          <w:rFonts w:ascii="Times New Roman" w:eastAsia="Times New Roman" w:hAnsi="Times New Roman" w:cs="Times New Roman"/>
+        </w:rPr>
+        <w:lastRenderedPageBreak/>
+        <w:t>Chiến dịch marketing chủ yếu sử dụng phân khúc rộng, chưa “target” chính xác tới từng khách hàng.</w:t>
+      </w:r>
+    </w:p>
+    <w:p>
+      <w:pPr>
+        <w:numPr>
+          <w:ilvl w:val="0"/>
+          <w:numId w:val="69"/>
+        </w:numPr>
+        <w:spacing w:before="100" w:beforeAutospacing="1" w:after="100" w:afterAutospacing="1"/>
+        <w:rPr>
+          <w:rFonts w:ascii="Times New Roman" w:eastAsia="Times New Roman" w:hAnsi="Times New Roman" w:cs="Times New Roman"/>
+        </w:rPr>
+      </w:pPr>
+      <w:r>
+        <w:rPr>
+          <w:rFonts w:ascii="Times New Roman" w:eastAsia="Times New Roman" w:hAnsi="Times New Roman" w:cs="Times New Roman"/>
+        </w:rPr>
+        <w:t>Cần bổ sung các hướng cải tiến trong tương lai (Marketing Campaign Targeting, Personalization of Trading Platform) sau khi hệ thống nền tảng hoạt động ổn định.</w:t>
+      </w:r>
+    </w:p>
+    <w:p>
+      <w:pPr>
+        <w:numPr>
+          <w:ilvl w:val="0"/>
+          <w:numId w:val="70"/>
+        </w:numPr>
+        <w:spacing w:before="100" w:beforeAutospacing="1" w:after="100" w:afterAutospacing="1"/>
+        <w:rPr>
+          <w:rFonts w:ascii="Times New Roman" w:eastAsia="Times New Roman" w:hAnsi="Times New Roman" w:cs="Times New Roman"/>
+        </w:rPr>
+      </w:pPr>
+      <w:r>
+        <w:rPr>
+          <w:rFonts w:ascii="Times New Roman" w:eastAsia="Times New Roman" w:hAnsi="Times New Roman" w:cs="Times New Roman"/>
+        </w:rPr>
+        <w:t>Giải pháp và phạm vi áp dụng</w:t>
+      </w:r>
+    </w:p>
+    <w:p>
+      <w:pPr>
+        <w:spacing w:before="100" w:beforeAutospacing="1" w:after="100" w:afterAutospacing="1"/>
+        <w:rPr>
+          <w:rFonts w:ascii="Times New Roman" w:eastAsia="Times New Roman" w:hAnsi="Times New Roman" w:cs="Times New Roman"/>
+        </w:rPr>
+      </w:pPr>
+      <w:r>
+        <w:rPr>
+          <w:rFonts w:ascii="Times New Roman" w:eastAsia="Times New Roman" w:hAnsi="Times New Roman" w:cs="Times New Roman"/>
+        </w:rPr>
+        <w:t>2.1. Giải pháp tổng quan</w:t>
+      </w:r>
+    </w:p>
+    <w:p>
+      <w:pPr>
+        <w:numPr>
+          <w:ilvl w:val="0"/>
+          <w:numId w:val="71"/>
+        </w:numPr>
+        <w:spacing w:before="100" w:beforeAutospacing="1" w:after="100" w:afterAutospacing="1"/>
+        <w:rPr>
+          <w:rFonts w:ascii="Times New Roman" w:eastAsia="Times New Roman" w:hAnsi="Times New Roman" w:cs="Times New Roman"/>
+        </w:rPr>
+      </w:pPr>
+      <w:r>
+        <w:rPr>
+          <w:rFonts w:ascii="Times New Roman" w:eastAsia="Times New Roman" w:hAnsi="Times New Roman" w:cs="Times New Roman"/>
+        </w:rPr>
+        <w:t>Áp dụng các thuật toán recommendation: Collaborative Filtering (User-User, Item-Item), Content-based Filtering, Hybrid (kết hợp Matrix Factorization + Deep Learning).</w:t>
+      </w:r>
+    </w:p>
+    <w:p>
+      <w:pPr>
+        <w:numPr>
+          <w:ilvl w:val="0"/>
+          <w:numId w:val="71"/>
+        </w:numPr>
+        <w:spacing w:before="100" w:beforeAutospacing="1" w:after="100" w:afterAutospacing="1"/>
+        <w:rPr>
+          <w:rFonts w:ascii="Times New Roman" w:eastAsia="Times New Roman" w:hAnsi="Times New Roman" w:cs="Times New Roman"/>
+        </w:rPr>
+      </w:pPr>
+      <w:r>
+        <w:rPr>
+          <w:rFonts w:ascii="Times New Roman" w:eastAsia="Times New Roman" w:hAnsi="Times New Roman" w:cs="Times New Roman"/>
+        </w:rPr>
+        <w:t>Sử dụng Reinforcement Learning (RL) hoặc multi-armed bandit để điều chỉnh giao diện dựa trên mức độ tương tác.</w:t>
+      </w:r>
+    </w:p>
+    <w:p>
+      <w:pPr>
+        <w:numPr>
+          <w:ilvl w:val="0"/>
+          <w:numId w:val="71"/>
+        </w:numPr>
+        <w:spacing w:before="100" w:beforeAutospacing="1" w:after="100" w:afterAutospacing="1"/>
+        <w:rPr>
+          <w:rFonts w:ascii="Times New Roman" w:eastAsia="Times New Roman" w:hAnsi="Times New Roman" w:cs="Times New Roman"/>
+        </w:rPr>
+      </w:pPr>
+      <w:r>
+        <w:rPr>
+          <w:rFonts w:ascii="Times New Roman" w:eastAsia="Times New Roman" w:hAnsi="Times New Roman" w:cs="Times New Roman"/>
+        </w:rPr>
+        <w:t>Tích hợp dữ liệu từ nhiều nguồn (trade history, demographics, logs, tin tức…) vào kho dữ liệu thống nhất, phục vụ huấn luyện mô hình.</w:t>
+      </w:r>
+    </w:p>
+    <w:p>
+      <w:pPr>
+        <w:numPr>
+          <w:ilvl w:val="0"/>
+          <w:numId w:val="71"/>
+        </w:numPr>
+        <w:spacing w:before="100" w:beforeAutospacing="1" w:after="100" w:afterAutospacing="1"/>
+        <w:rPr>
+          <w:rFonts w:ascii="Times New Roman" w:eastAsia="Times New Roman" w:hAnsi="Times New Roman" w:cs="Times New Roman"/>
+        </w:rPr>
+      </w:pPr>
+      <w:r>
+        <w:rPr>
+          <w:rFonts w:ascii="Times New Roman" w:eastAsia="Times New Roman" w:hAnsi="Times New Roman" w:cs="Times New Roman"/>
+        </w:rPr>
+        <w:t>Phát triển pipeline MLOps nhằm hỗ trợ quá trình huấn luyện, triển khai, giám sát mô hình một cách tự động.</w:t>
+      </w:r>
+    </w:p>
+    <w:p>
+      <w:pPr>
+        <w:spacing w:before="100" w:beforeAutospacing="1" w:after="100" w:afterAutospacing="1"/>
+        <w:rPr>
+          <w:rFonts w:ascii="Times New Roman" w:eastAsia="Times New Roman" w:hAnsi="Times New Roman" w:cs="Times New Roman"/>
+        </w:rPr>
+      </w:pPr>
+      <w:r>
+        <w:rPr>
+          <w:rFonts w:ascii="Times New Roman" w:eastAsia="Times New Roman" w:hAnsi="Times New Roman" w:cs="Times New Roman"/>
+        </w:rPr>
+        <w:t>2.2. Chi tiết tính năng gợi ý chính</w:t>
+      </w:r>
+    </w:p>
+    <w:p>
+      <w:pPr>
+        <w:numPr>
+          <w:ilvl w:val="0"/>
+          <w:numId w:val="72"/>
+        </w:numPr>
+        <w:spacing w:before="100" w:beforeAutospacing="1" w:after="100" w:afterAutospacing="1"/>
+        <w:rPr>
+          <w:rFonts w:ascii="Times New Roman" w:eastAsia="Times New Roman" w:hAnsi="Times New Roman" w:cs="Times New Roman"/>
+        </w:rPr>
+      </w:pPr>
+      <w:r>
+        <w:rPr>
+          <w:rFonts w:ascii="Times New Roman" w:eastAsia="Times New Roman" w:hAnsi="Times New Roman" w:cs="Times New Roman"/>
+        </w:rPr>
+        <w:t>Onboarding Newbie</w:t>
+      </w:r>
+    </w:p>
+    <w:p>
+      <w:pPr>
+        <w:numPr>
+          <w:ilvl w:val="1"/>
+          <w:numId w:val="72"/>
+        </w:numPr>
+        <w:spacing w:before="100" w:beforeAutospacing="1" w:after="100" w:afterAutospacing="1"/>
+        <w:rPr>
+          <w:rFonts w:ascii="Times New Roman" w:eastAsia="Times New Roman" w:hAnsi="Times New Roman" w:cs="Times New Roman"/>
+        </w:rPr>
+      </w:pPr>
+      <w:r>
+        <w:rPr>
+          <w:rFonts w:ascii="Times New Roman" w:eastAsia="Times New Roman" w:hAnsi="Times New Roman" w:cs="Times New Roman"/>
+        </w:rPr>
+        <w:t>Gợi ý lộ trình “nhập môn” giúp nhà đầu tư mới hiểu nền tảng, các tính năng cơ bản, tài liệu học…</w:t>
+      </w:r>
+    </w:p>
+    <w:p>
+      <w:pPr>
+        <w:numPr>
+          <w:ilvl w:val="1"/>
+          <w:numId w:val="72"/>
+        </w:numPr>
+        <w:spacing w:before="100" w:beforeAutospacing="1" w:after="100" w:afterAutospacing="1"/>
+        <w:rPr>
+          <w:rFonts w:ascii="Times New Roman" w:eastAsia="Times New Roman" w:hAnsi="Times New Roman" w:cs="Times New Roman"/>
+        </w:rPr>
+      </w:pPr>
+      <w:r>
+        <w:rPr>
+          <w:rFonts w:ascii="Times New Roman" w:eastAsia="Times New Roman" w:hAnsi="Times New Roman" w:cs="Times New Roman"/>
+        </w:rPr>
+        <w:t>Dữ liệu cần: Thông tin đăng ký, nhân khẩu học, hành vi truy cập ban đầu.</w:t>
+      </w:r>
+    </w:p>
+    <w:p>
+      <w:pPr>
+        <w:numPr>
+          <w:ilvl w:val="1"/>
+          <w:numId w:val="72"/>
+        </w:numPr>
+        <w:spacing w:before="100" w:beforeAutospacing="1" w:after="100" w:afterAutospacing="1"/>
+        <w:rPr>
+          <w:rFonts w:ascii="Times New Roman" w:eastAsia="Times New Roman" w:hAnsi="Times New Roman" w:cs="Times New Roman"/>
+        </w:rPr>
+      </w:pPr>
+      <w:r>
+        <w:rPr>
+          <w:rFonts w:ascii="Times New Roman" w:eastAsia="Times New Roman" w:hAnsi="Times New Roman" w:cs="Times New Roman"/>
+        </w:rPr>
+        <w:t>Phương pháp: Content-based filtering cho tài liệu, step-by-step tutorials theo hành vi tiến triển.</w:t>
+      </w:r>
+    </w:p>
+    <w:p>
+      <w:pPr>
+        <w:numPr>
+          <w:ilvl w:val="0"/>
+          <w:numId w:val="72"/>
+        </w:numPr>
+        <w:spacing w:before="100" w:beforeAutospacing="1" w:after="100" w:afterAutospacing="1"/>
+        <w:rPr>
+          <w:rFonts w:ascii="Times New Roman" w:eastAsia="Times New Roman" w:hAnsi="Times New Roman" w:cs="Times New Roman"/>
+        </w:rPr>
+      </w:pPr>
+      <w:r>
+        <w:rPr>
+          <w:rFonts w:ascii="Times New Roman" w:eastAsia="Times New Roman" w:hAnsi="Times New Roman" w:cs="Times New Roman"/>
+        </w:rPr>
+        <w:t>Service Recommendation</w:t>
+      </w:r>
+    </w:p>
+    <w:p>
+      <w:pPr>
+        <w:numPr>
+          <w:ilvl w:val="1"/>
+          <w:numId w:val="72"/>
+        </w:numPr>
+        <w:spacing w:before="100" w:beforeAutospacing="1" w:after="100" w:afterAutospacing="1"/>
+        <w:rPr>
+          <w:rFonts w:ascii="Times New Roman" w:eastAsia="Times New Roman" w:hAnsi="Times New Roman" w:cs="Times New Roman"/>
+        </w:rPr>
+      </w:pPr>
+      <w:r>
+        <w:rPr>
+          <w:rFonts w:ascii="Times New Roman" w:eastAsia="Times New Roman" w:hAnsi="Times New Roman" w:cs="Times New Roman"/>
+        </w:rPr>
+        <w:t>Other Investment Securities: Đề xuất sản phẩm liên quan (options, futures, margin), báo cáo phân tích, khóa học.</w:t>
+      </w:r>
+    </w:p>
+    <w:p>
+      <w:pPr>
+        <w:numPr>
+          <w:ilvl w:val="1"/>
+          <w:numId w:val="72"/>
+        </w:numPr>
+        <w:spacing w:before="100" w:beforeAutospacing="1" w:after="100" w:afterAutospacing="1"/>
+        <w:rPr>
+          <w:rFonts w:ascii="Times New Roman" w:eastAsia="Times New Roman" w:hAnsi="Times New Roman" w:cs="Times New Roman"/>
+        </w:rPr>
+      </w:pPr>
+      <w:r>
+        <w:rPr>
+          <w:rFonts w:ascii="Times New Roman" w:eastAsia="Times New Roman" w:hAnsi="Times New Roman" w:cs="Times New Roman"/>
+        </w:rPr>
+        <w:t>Cash Optimization: Gợi ý gói trái phiếu, gửi ngắn hạn… theo số dư tài khoản, khẩu vị rủi ro.</w:t>
+      </w:r>
+    </w:p>
+    <w:p>
+      <w:pPr>
+        <w:numPr>
+          <w:ilvl w:val="1"/>
+          <w:numId w:val="72"/>
+        </w:numPr>
+        <w:spacing w:before="100" w:beforeAutospacing="1" w:after="100" w:afterAutospacing="1"/>
+        <w:rPr>
+          <w:rFonts w:ascii="Times New Roman" w:eastAsia="Times New Roman" w:hAnsi="Times New Roman" w:cs="Times New Roman"/>
+        </w:rPr>
+      </w:pPr>
+      <w:r>
+        <w:rPr>
+          <w:rFonts w:ascii="Times New Roman" w:eastAsia="Times New Roman" w:hAnsi="Times New Roman" w:cs="Times New Roman"/>
+        </w:rPr>
+        <w:t>News Recommendation: Tìm kiếm, lựa chọn tin tức phù hợp danh mục/sở thích người dùng.</w:t>
+      </w:r>
+    </w:p>
+    <w:p>
+      <w:pPr>
+        <w:numPr>
+          <w:ilvl w:val="1"/>
+          <w:numId w:val="72"/>
+        </w:numPr>
+        <w:spacing w:before="100" w:beforeAutospacing="1" w:after="100" w:afterAutospacing="1"/>
+        <w:rPr>
+          <w:rFonts w:ascii="Times New Roman" w:eastAsia="Times New Roman" w:hAnsi="Times New Roman" w:cs="Times New Roman"/>
+        </w:rPr>
+      </w:pPr>
+      <w:r>
+        <w:rPr>
+          <w:rFonts w:ascii="Times New Roman" w:eastAsia="Times New Roman" w:hAnsi="Times New Roman" w:cs="Times New Roman"/>
+        </w:rPr>
+        <w:t>Dữ liệu cần: Giao dịch quá khứ, hồ sơ tài chính, hành vi duyệt nội dung, thông tin meta sản phẩm.</w:t>
+      </w:r>
+    </w:p>
+    <w:p>
+      <w:pPr>
+        <w:numPr>
+          <w:ilvl w:val="1"/>
+          <w:numId w:val="72"/>
+        </w:numPr>
+        <w:spacing w:before="100" w:beforeAutospacing="1" w:after="100" w:afterAutospacing="1"/>
+        <w:rPr>
+          <w:rFonts w:ascii="Times New Roman" w:eastAsia="Times New Roman" w:hAnsi="Times New Roman" w:cs="Times New Roman"/>
+        </w:rPr>
+      </w:pPr>
+      <w:r>
+        <w:rPr>
+          <w:rFonts w:ascii="Times New Roman" w:eastAsia="Times New Roman" w:hAnsi="Times New Roman" w:cs="Times New Roman"/>
+        </w:rPr>
+        <w:t>Phương pháp:</w:t>
+      </w:r>
+    </w:p>
+    <w:p>
+      <w:pPr>
+        <w:numPr>
+          <w:ilvl w:val="2"/>
+          <w:numId w:val="72"/>
+        </w:numPr>
+        <w:spacing w:before="100" w:beforeAutospacing="1" w:after="100" w:afterAutospacing="1"/>
+        <w:rPr>
+          <w:rFonts w:ascii="Times New Roman" w:eastAsia="Times New Roman" w:hAnsi="Times New Roman" w:cs="Times New Roman"/>
+        </w:rPr>
+      </w:pPr>
+      <w:r>
+        <w:rPr>
+          <w:rFonts w:ascii="Times New Roman" w:eastAsia="Times New Roman" w:hAnsi="Times New Roman" w:cs="Times New Roman"/>
+        </w:rPr>
+        <w:t>Collaborative Filtering (user-user, item-item) dựa trên hành vi.</w:t>
+      </w:r>
+    </w:p>
+    <w:p>
+      <w:pPr>
+        <w:numPr>
+          <w:ilvl w:val="2"/>
+          <w:numId w:val="72"/>
+        </w:numPr>
+        <w:spacing w:before="100" w:beforeAutospacing="1" w:after="100" w:afterAutospacing="1"/>
+        <w:rPr>
+          <w:rFonts w:ascii="Times New Roman" w:eastAsia="Times New Roman" w:hAnsi="Times New Roman" w:cs="Times New Roman"/>
+        </w:rPr>
+      </w:pPr>
+      <w:r>
+        <w:rPr>
+          <w:rFonts w:ascii="Times New Roman" w:eastAsia="Times New Roman" w:hAnsi="Times New Roman" w:cs="Times New Roman"/>
+        </w:rPr>
+        <w:t>Content-based embeddings để mô tả sản phẩm, tin tức.</w:t>
+      </w:r>
+    </w:p>
+    <w:p>
+      <w:pPr>
+        <w:numPr>
+          <w:ilvl w:val="2"/>
+          <w:numId w:val="72"/>
+        </w:numPr>
+        <w:spacing w:before="100" w:beforeAutospacing="1" w:after="100" w:afterAutospacing="1"/>
+        <w:rPr>
+          <w:rFonts w:ascii="Times New Roman" w:eastAsia="Times New Roman" w:hAnsi="Times New Roman" w:cs="Times New Roman"/>
+        </w:rPr>
+      </w:pPr>
+      <w:r>
+        <w:rPr>
+          <w:rFonts w:ascii="Times New Roman" w:eastAsia="Times New Roman" w:hAnsi="Times New Roman" w:cs="Times New Roman"/>
+        </w:rPr>
+        <w:t>Hybrid systems (kết hợp CF + deep learning).</w:t>
+      </w:r>
+    </w:p>
+    <w:p>
+      <w:pPr>
+        <w:numPr>
+          <w:ilvl w:val="0"/>
+          <w:numId w:val="72"/>
+        </w:numPr>
+        <w:spacing w:before="100" w:beforeAutospacing="1" w:after="100" w:afterAutospacing="1"/>
+        <w:rPr>
+          <w:rFonts w:ascii="Times New Roman" w:eastAsia="Times New Roman" w:hAnsi="Times New Roman" w:cs="Times New Roman"/>
+        </w:rPr>
+      </w:pPr>
+      <w:r>
+        <w:rPr>
+          <w:rFonts w:ascii="Times New Roman" w:eastAsia="Times New Roman" w:hAnsi="Times New Roman" w:cs="Times New Roman"/>
+        </w:rPr>
+        <w:t>Stock Recommendation</w:t>
+      </w:r>
+    </w:p>
+    <w:p>
+      <w:pPr>
+        <w:numPr>
+          <w:ilvl w:val="1"/>
+          <w:numId w:val="72"/>
+        </w:numPr>
+        <w:spacing w:before="100" w:beforeAutospacing="1" w:after="100" w:afterAutospacing="1"/>
+        <w:rPr>
+          <w:rFonts w:ascii="Times New Roman" w:eastAsia="Times New Roman" w:hAnsi="Times New Roman" w:cs="Times New Roman"/>
+        </w:rPr>
+      </w:pPr>
+      <w:r>
+        <w:rPr>
+          <w:rFonts w:ascii="Times New Roman" w:eastAsia="Times New Roman" w:hAnsi="Times New Roman" w:cs="Times New Roman"/>
+        </w:rPr>
+        <w:t>Similar Customer/Portfolio: Tìm mã cổ phiếu tương tự dựa trên danh mục hiện có, phân tích “người dùng tương tự”.</w:t>
+      </w:r>
+    </w:p>
+    <w:p>
+      <w:pPr>
+        <w:numPr>
+          <w:ilvl w:val="1"/>
+          <w:numId w:val="72"/>
+        </w:numPr>
+        <w:spacing w:before="100" w:beforeAutospacing="1" w:after="100" w:afterAutospacing="1"/>
+        <w:rPr>
+          <w:rFonts w:ascii="Times New Roman" w:eastAsia="Times New Roman" w:hAnsi="Times New Roman" w:cs="Times New Roman"/>
+        </w:rPr>
+      </w:pPr>
+      <w:r>
+        <w:rPr>
+          <w:rFonts w:ascii="Times New Roman" w:eastAsia="Times New Roman" w:hAnsi="Times New Roman" w:cs="Times New Roman"/>
+        </w:rPr>
+        <w:t>Outstanding Item: Gợi ý cổ phiếu nổi bật, xu hướng thị trường.</w:t>
+      </w:r>
+    </w:p>
+    <w:p>
+      <w:pPr>
+        <w:numPr>
+          <w:ilvl w:val="1"/>
+          <w:numId w:val="72"/>
+        </w:numPr>
+        <w:spacing w:before="100" w:beforeAutospacing="1" w:after="100" w:afterAutospacing="1"/>
+        <w:rPr>
+          <w:rFonts w:ascii="Times New Roman" w:eastAsia="Times New Roman" w:hAnsi="Times New Roman" w:cs="Times New Roman"/>
+        </w:rPr>
+      </w:pPr>
+      <w:r>
+        <w:rPr>
+          <w:rFonts w:ascii="Times New Roman" w:eastAsia="Times New Roman" w:hAnsi="Times New Roman" w:cs="Times New Roman"/>
+        </w:rPr>
+        <w:t>Portfolio Optimization: Đưa ra danh mục tối ưu theo tiêu chí rủi ro/lợi nhuận/ngành.</w:t>
+      </w:r>
+    </w:p>
+    <w:p>
+      <w:pPr>
+        <w:numPr>
+          <w:ilvl w:val="1"/>
+          <w:numId w:val="72"/>
+        </w:numPr>
+        <w:spacing w:before="100" w:beforeAutospacing="1" w:after="100" w:afterAutospacing="1"/>
+        <w:rPr>
+          <w:rFonts w:ascii="Times New Roman" w:eastAsia="Times New Roman" w:hAnsi="Times New Roman" w:cs="Times New Roman"/>
+        </w:rPr>
+      </w:pPr>
+      <w:r>
+        <w:rPr>
+          <w:rFonts w:ascii="Times New Roman" w:eastAsia="Times New Roman" w:hAnsi="Times New Roman" w:cs="Times New Roman"/>
+        </w:rPr>
+        <w:t>Dữ liệu cần: Danh mục cổ phiếu, lịch sử giao dịch, chỉ số thị trường, hồ sơ rủi ro.</w:t>
+      </w:r>
+    </w:p>
+    <w:p>
+      <w:pPr>
+        <w:numPr>
+          <w:ilvl w:val="1"/>
+          <w:numId w:val="72"/>
+        </w:numPr>
+        <w:spacing w:before="100" w:beforeAutospacing="1" w:after="100" w:afterAutospacing="1"/>
+        <w:rPr>
+          <w:rFonts w:ascii="Times New Roman" w:eastAsia="Times New Roman" w:hAnsi="Times New Roman" w:cs="Times New Roman"/>
+        </w:rPr>
+      </w:pPr>
+      <w:r>
+        <w:rPr>
+          <w:rFonts w:ascii="Times New Roman" w:eastAsia="Times New Roman" w:hAnsi="Times New Roman" w:cs="Times New Roman"/>
+        </w:rPr>
+        <w:lastRenderedPageBreak/>
+        <w:t>Phương pháp: Hybrid recommendation + kỹ thuật portfolio optimization (Markowitz, deep RL…).</w:t>
+      </w:r>
+    </w:p>
+    <w:p>
+      <w:pPr>
+        <w:spacing w:before="100" w:beforeAutospacing="1" w:after="100" w:afterAutospacing="1"/>
+        <w:rPr>
+          <w:rFonts w:ascii="Times New Roman" w:eastAsia="Times New Roman" w:hAnsi="Times New Roman" w:cs="Times New Roman"/>
+        </w:rPr>
+      </w:pPr>
+      <w:r>
+        <w:rPr>
+          <w:rFonts w:ascii="Times New Roman" w:eastAsia="Times New Roman" w:hAnsi="Times New Roman" w:cs="Times New Roman"/>
+        </w:rPr>
+        <w:t>2.3. Phạm vi áp dụng</w:t>
+      </w:r>
+    </w:p>
+    <w:p>
+      <w:pPr>
+        <w:numPr>
+          <w:ilvl w:val="0"/>
+          <w:numId w:val="73"/>
+        </w:numPr>
+        <w:spacing w:before="100" w:beforeAutospacing="1" w:after="100" w:afterAutospacing="1"/>
+        <w:rPr>
+          <w:rFonts w:ascii="Times New Roman" w:eastAsia="Times New Roman" w:hAnsi="Times New Roman" w:cs="Times New Roman"/>
+        </w:rPr>
+      </w:pPr>
+      <w:r>
+        <w:rPr>
+          <w:rFonts w:ascii="Times New Roman" w:eastAsia="Times New Roman" w:hAnsi="Times New Roman" w:cs="Times New Roman"/>
+        </w:rPr>
+        <w:t>Nguồn dữ liệu:</w:t>
+      </w:r>
+    </w:p>
+    <w:p>
+      <w:pPr>
+        <w:numPr>
+          <w:ilvl w:val="1"/>
+          <w:numId w:val="73"/>
+        </w:numPr>
+        <w:spacing w:before="100" w:beforeAutospacing="1" w:after="100" w:afterAutospacing="1"/>
+        <w:rPr>
+          <w:rFonts w:ascii="Times New Roman" w:eastAsia="Times New Roman" w:hAnsi="Times New Roman" w:cs="Times New Roman"/>
+        </w:rPr>
+      </w:pPr>
+      <w:r>
+        <w:rPr>
+          <w:rFonts w:ascii="Times New Roman" w:eastAsia="Times New Roman" w:hAnsi="Times New Roman" w:cs="Times New Roman"/>
+        </w:rPr>
+        <w:t>Giao dịch, CRM, lịch sử tương tác web/app, bảng giá, tin tức, logs sự kiện.</w:t>
+      </w:r>
+    </w:p>
+    <w:p>
+      <w:pPr>
+        <w:numPr>
+          <w:ilvl w:val="0"/>
+          <w:numId w:val="73"/>
+        </w:numPr>
+        <w:spacing w:before="100" w:beforeAutospacing="1" w:after="100" w:afterAutospacing="1"/>
+        <w:rPr>
+          <w:rFonts w:ascii="Times New Roman" w:eastAsia="Times New Roman" w:hAnsi="Times New Roman" w:cs="Times New Roman"/>
+        </w:rPr>
+      </w:pPr>
+      <w:r>
+        <w:rPr>
+          <w:rFonts w:ascii="Times New Roman" w:eastAsia="Times New Roman" w:hAnsi="Times New Roman" w:cs="Times New Roman"/>
+        </w:rPr>
+        <w:t>Đối tượng sử dụng: Người dùng newbie, trung cấp, cao cấp; đội marketing, tư vấn.</w:t>
+      </w:r>
+    </w:p>
+    <w:p>
+      <w:pPr>
+        <w:numPr>
+          <w:ilvl w:val="0"/>
+          <w:numId w:val="73"/>
+        </w:numPr>
+        <w:spacing w:before="100" w:beforeAutospacing="1" w:after="100" w:afterAutospacing="1"/>
+        <w:rPr>
+          <w:rFonts w:ascii="Times New Roman" w:eastAsia="Times New Roman" w:hAnsi="Times New Roman" w:cs="Times New Roman"/>
+        </w:rPr>
+      </w:pPr>
+      <w:r>
+        <w:rPr>
+          <w:rFonts w:ascii="Times New Roman" w:eastAsia="Times New Roman" w:hAnsi="Times New Roman" w:cs="Times New Roman"/>
+        </w:rPr>
+        <w:t>Kênh triển khai: Website, mobile app, chatbot, dashboard quản trị.</w:t>
+      </w:r>
+    </w:p>
+    <w:p>
+      <w:pPr>
+        <w:spacing w:before="100" w:beforeAutospacing="1" w:after="100" w:afterAutospacing="1"/>
+        <w:rPr>
+          <w:rFonts w:ascii="Times New Roman" w:eastAsia="Times New Roman" w:hAnsi="Times New Roman" w:cs="Times New Roman"/>
+        </w:rPr>
+      </w:pPr>
+      <w:r>
+        <w:rPr>
+          <w:rFonts w:ascii="Times New Roman" w:eastAsia="Times New Roman" w:hAnsi="Times New Roman" w:cs="Times New Roman"/>
+        </w:rPr>
+        <w:t>2.4. Mục tiêu</w:t>
+      </w:r>
+    </w:p>
+    <w:p>
+      <w:pPr>
+        <w:numPr>
+          <w:ilvl w:val="0"/>
+          <w:numId w:val="74"/>
+        </w:numPr>
+        <w:spacing w:before="100" w:beforeAutospacing="1" w:after="100" w:afterAutospacing="1"/>
+        <w:rPr>
+          <w:rFonts w:ascii="Times New Roman" w:eastAsia="Times New Roman" w:hAnsi="Times New Roman" w:cs="Times New Roman"/>
+        </w:rPr>
+      </w:pPr>
+      <w:r>
+        <w:rPr>
+          <w:rFonts w:ascii="Times New Roman" w:eastAsia="Times New Roman" w:hAnsi="Times New Roman" w:cs="Times New Roman"/>
+        </w:rPr>
+        <w:t>Nâng cao tỷ lệ tương tác với các đề xuất (click-through rate) thêm 20-30%.</w:t>
+      </w:r>
+    </w:p>
+    <w:p>
+      <w:pPr>
+        <w:numPr>
+          <w:ilvl w:val="0"/>
+          <w:numId w:val="74"/>
+        </w:numPr>
+        <w:spacing w:before="100" w:beforeAutospacing="1" w:after="100" w:afterAutospacing="1"/>
+        <w:rPr>
+          <w:rFonts w:ascii="Times New Roman" w:eastAsia="Times New Roman" w:hAnsi="Times New Roman" w:cs="Times New Roman"/>
+        </w:rPr>
+      </w:pPr>
+      <w:r>
+        <w:rPr>
+          <w:rFonts w:ascii="Times New Roman" w:eastAsia="Times New Roman" w:hAnsi="Times New Roman" w:cs="Times New Roman"/>
+        </w:rPr>
+        <w:t>Giảm churn của nhóm người dùng mới.</w:t>
+      </w:r>
+    </w:p>
+    <w:p>
+      <w:pPr>
+        <w:numPr>
+          <w:ilvl w:val="0"/>
+          <w:numId w:val="74"/>
+        </w:numPr>
+        <w:spacing w:before="100" w:beforeAutospacing="1" w:after="100" w:afterAutospacing="1"/>
+        <w:rPr>
+          <w:rFonts w:ascii="Times New Roman" w:eastAsia="Times New Roman" w:hAnsi="Times New Roman" w:cs="Times New Roman"/>
+        </w:rPr>
+      </w:pPr>
+      <w:r>
+        <w:rPr>
+          <w:rFonts w:ascii="Times New Roman" w:eastAsia="Times New Roman" w:hAnsi="Times New Roman" w:cs="Times New Roman"/>
+        </w:rPr>
+        <w:t>Tăng ít nhất 15% việc sử dụng dịch vụ đầu tư đa dạng (options, bonds…).</w:t>
+      </w:r>
+    </w:p>
+    <w:p>
+      <w:pPr>
+        <w:numPr>
+          <w:ilvl w:val="0"/>
+          <w:numId w:val="74"/>
+        </w:numPr>
+        <w:spacing w:before="100" w:beforeAutospacing="1" w:after="100" w:afterAutospacing="1"/>
+        <w:rPr>
+          <w:rFonts w:ascii="Times New Roman" w:eastAsia="Times New Roman" w:hAnsi="Times New Roman" w:cs="Times New Roman"/>
+        </w:rPr>
+      </w:pPr>
+      <w:r>
+        <w:rPr>
+          <w:rFonts w:ascii="Times New Roman" w:eastAsia="Times New Roman" w:hAnsi="Times New Roman" w:cs="Times New Roman"/>
+        </w:rPr>
+        <w:t>Cải thiện trải nghiệm cá nhân hóa, giữ chân khách hàng.</w:t>
+      </w:r>
+    </w:p>
+    <w:p>
+      <w:pPr>
+        <w:numPr>
+          <w:ilvl w:val="0"/>
+          <w:numId w:val="74"/>
+        </w:numPr>
+        <w:spacing w:before="100" w:beforeAutospacing="1" w:after="100" w:afterAutospacing="1"/>
+        <w:rPr>
+          <w:rFonts w:ascii="Times New Roman" w:eastAsia="Times New Roman" w:hAnsi="Times New Roman" w:cs="Times New Roman"/>
+        </w:rPr>
+      </w:pPr>
+      <w:r>
+        <w:rPr>
+          <w:rFonts w:ascii="Times New Roman" w:eastAsia="Times New Roman" w:hAnsi="Times New Roman" w:cs="Times New Roman"/>
+        </w:rPr>
+        <w:t>Thời gian thực hiện: 4 tháng để đưa MVP vào thử nghiệm thực tế.</w:t>
+      </w:r>
+    </w:p>
+    <w:p>
+      <w:pPr>
+        <w:rPr>
+          <w:rFonts w:ascii="Times New Roman" w:eastAsia="Times New Roman" w:hAnsi="Times New Roman" w:cs="Times New Roman"/>
+        </w:rPr>
+      </w:pPr>
+      <w:r>
+        <w:rPr>
+          <w:rFonts w:ascii="Times New Roman" w:eastAsia="Times New Roman" w:hAnsi="Times New Roman" w:cs="Times New Roman"/>
+        </w:rPr>
+        <w:pict w14:anchorId="742AD7E1">
+          <v:rect id="_x0000_i1030" style="width:0;height:1.5pt" o:hralign="center" o:hrstd="t" o:hr="t" fillcolor="#a0a0a0" stroked="f"/>
+        </w:pict>
+      </w:r>
+    </w:p>
+    <w:p>
+      <w:pPr>
+        <w:spacing w:before="100" w:beforeAutospacing="1" w:after="100" w:afterAutospacing="1"/>
+        <w:outlineLvl w:val="1"/>
+        <w:rPr>
+          <w:rFonts w:ascii="Times New Roman" w:eastAsia="Times New Roman" w:hAnsi="Times New Roman" w:cs="Times New Roman"/>
+          <w:b/>
+          <w:bCs/>
+          <w:sz w:val="36"/>
+          <w:szCs w:val="36"/>
+        </w:rPr>
+      </w:pPr>
+      <w:r>
+        <w:rPr>
+          <w:rFonts w:ascii="Times New Roman" w:eastAsia="Times New Roman" w:hAnsi="Times New Roman" w:cs="Times New Roman"/>
+          <w:b/>
+          <w:bCs/>
+          <w:sz w:val="36"/>
+          <w:szCs w:val="36"/>
+        </w:rPr>
+        <w:t>III. KẾ HOẠCH PHÁT TRIỂN</w:t>
+      </w:r>
+    </w:p>
+    <w:p>
+      <w:pPr>
+        <w:spacing w:before="100" w:beforeAutospacing="1" w:after="100" w:afterAutospacing="1"/>
+        <w:rPr>
+          <w:rFonts w:ascii="Times New Roman" w:eastAsia="Times New Roman" w:hAnsi="Times New Roman" w:cs="Times New Roman"/>
+        </w:rPr>
+      </w:pPr>
+      <w:r>
+        <w:rPr>
+          <w:rFonts w:ascii="Times New Roman" w:eastAsia="Times New Roman" w:hAnsi="Times New Roman" w:cs="Times New Roman"/>
+        </w:rPr>
+        <w:t>3.1. Lộ trình triển khai (4 tháng)</w:t>
+      </w:r>
+    </w:p>
+    <w:p>
+      <w:pPr>
+        <w:spacing w:before="100" w:beforeAutospacing="1" w:after="100" w:afterAutospacing="1"/>
+        <w:rPr>
+          <w:rFonts w:ascii="Times New Roman" w:eastAsia="Times New Roman" w:hAnsi="Times New Roman" w:cs="Times New Roman"/>
+        </w:rPr>
+      </w:pPr>
+      <w:r>
+        <w:rPr>
+          <w:rFonts w:ascii="Times New Roman" w:eastAsia="Times New Roman" w:hAnsi="Times New Roman" w:cs="Times New Roman"/>
+        </w:rPr>
+        <w:t>Giai đoạn 1 (Tháng 1): Phân tích &amp; Chuẩn bị dữ liệu</w:t>
+      </w:r>
+    </w:p>
+    <w:p>
+      <w:pPr>
+        <w:numPr>
+          <w:ilvl w:val="0"/>
+          <w:numId w:val="75"/>
+        </w:numPr>
+        <w:spacing w:before="100" w:beforeAutospacing="1" w:after="100" w:afterAutospacing="1"/>
+        <w:rPr>
+          <w:rFonts w:ascii="Times New Roman" w:eastAsia="Times New Roman" w:hAnsi="Times New Roman" w:cs="Times New Roman"/>
+        </w:rPr>
+      </w:pPr>
+      <w:r>
+        <w:rPr>
+          <w:rFonts w:ascii="Times New Roman" w:eastAsia="Times New Roman" w:hAnsi="Times New Roman" w:cs="Times New Roman"/>
+        </w:rPr>
+        <w:t>Thu thập yêu cầu chi tiết cho từng tính năng gợi ý (onboarding newbie, service recommendation, stock recommendation).</w:t>
+      </w:r>
+    </w:p>
+    <w:p>
+      <w:pPr>
+        <w:numPr>
+          <w:ilvl w:val="0"/>
+          <w:numId w:val="75"/>
+        </w:numPr>
+        <w:spacing w:before="100" w:beforeAutospacing="1" w:after="100" w:afterAutospacing="1"/>
+        <w:rPr>
+          <w:rFonts w:ascii="Times New Roman" w:eastAsia="Times New Roman" w:hAnsi="Times New Roman" w:cs="Times New Roman"/>
+        </w:rPr>
+      </w:pPr>
+      <w:r>
+        <w:rPr>
+          <w:rFonts w:ascii="Times New Roman" w:eastAsia="Times New Roman" w:hAnsi="Times New Roman" w:cs="Times New Roman"/>
+        </w:rPr>
+        <w:t>Tổng hợp dữ liệu: lịch sử giao dịch, hồ sơ khách hàng, logs hành vi (clickstream), danh mục…</w:t>
+      </w:r>
+    </w:p>
+    <w:p>
+      <w:pPr>
+        <w:numPr>
+          <w:ilvl w:val="0"/>
+          <w:numId w:val="75"/>
+        </w:numPr>
+        <w:spacing w:before="100" w:beforeAutospacing="1" w:after="100" w:afterAutospacing="1"/>
+        <w:rPr>
+          <w:rFonts w:ascii="Times New Roman" w:eastAsia="Times New Roman" w:hAnsi="Times New Roman" w:cs="Times New Roman"/>
+        </w:rPr>
+      </w:pPr>
+      <w:r>
+        <w:rPr>
+          <w:rFonts w:ascii="Times New Roman" w:eastAsia="Times New Roman" w:hAnsi="Times New Roman" w:cs="Times New Roman"/>
+        </w:rPr>
+        <w:t>Thiết lập nền tảng hạ tầng: data lake/warehouse, pipeline ETL cơ bản, lựa chọn công nghệ mô hình (framework, thư viện).</w:t>
+      </w:r>
+    </w:p>
+    <w:p>
+      <w:pPr>
+        <w:numPr>
+          <w:ilvl w:val="0"/>
+          <w:numId w:val="75"/>
+        </w:numPr>
+        <w:spacing w:before="100" w:beforeAutospacing="1" w:after="100" w:afterAutospacing="1"/>
+        <w:rPr>
+          <w:rFonts w:ascii="Times New Roman" w:eastAsia="Times New Roman" w:hAnsi="Times New Roman" w:cs="Times New Roman"/>
+        </w:rPr>
+      </w:pPr>
+      <w:r>
+        <w:rPr>
+          <w:rFonts w:ascii="Times New Roman" w:eastAsia="Times New Roman" w:hAnsi="Times New Roman" w:cs="Times New Roman"/>
+        </w:rPr>
+        <w:t>Phát triển PoC (proof of concept) mô hình CF hoặc content-based cơ bản để đánh giá dữ liệu, tiềm năng.</w:t>
+      </w:r>
+    </w:p>
+    <w:p>
+      <w:pPr>
+        <w:spacing w:before="100" w:beforeAutospacing="1" w:after="100" w:afterAutospacing="1"/>
+        <w:rPr>
+          <w:rFonts w:ascii="Times New Roman" w:eastAsia="Times New Roman" w:hAnsi="Times New Roman" w:cs="Times New Roman"/>
+        </w:rPr>
+      </w:pPr>
+      <w:r>
+        <w:rPr>
+          <w:rFonts w:ascii="Times New Roman" w:eastAsia="Times New Roman" w:hAnsi="Times New Roman" w:cs="Times New Roman"/>
+        </w:rPr>
+        <w:t>Giai đoạn 2 (Tháng 2): Xây dựng &amp; Huấn luyện mô hình</w:t>
+      </w:r>
+    </w:p>
+    <w:p>
+      <w:pPr>
+        <w:numPr>
+          <w:ilvl w:val="0"/>
+          <w:numId w:val="76"/>
+        </w:numPr>
+        <w:spacing w:before="100" w:beforeAutospacing="1" w:after="100" w:afterAutospacing="1"/>
+        <w:rPr>
+          <w:rFonts w:ascii="Times New Roman" w:eastAsia="Times New Roman" w:hAnsi="Times New Roman" w:cs="Times New Roman"/>
+        </w:rPr>
+      </w:pPr>
+      <w:r>
+        <w:rPr>
+          <w:rFonts w:ascii="Times New Roman" w:eastAsia="Times New Roman" w:hAnsi="Times New Roman" w:cs="Times New Roman"/>
+        </w:rPr>
+        <w:t>Hoàn thiện mô hình recommendation: kết hợp CF, content-based, hybrid, thêm mô hình RL nếu cần.</w:t>
+      </w:r>
+    </w:p>
+    <w:p>
+      <w:pPr>
+        <w:numPr>
+          <w:ilvl w:val="0"/>
+          <w:numId w:val="76"/>
+        </w:numPr>
+        <w:spacing w:before="100" w:beforeAutospacing="1" w:after="100" w:afterAutospacing="1"/>
+        <w:rPr>
+          <w:rFonts w:ascii="Times New Roman" w:eastAsia="Times New Roman" w:hAnsi="Times New Roman" w:cs="Times New Roman"/>
+        </w:rPr>
+      </w:pPr>
+      <w:r>
+        <w:rPr>
+          <w:rFonts w:ascii="Times New Roman" w:eastAsia="Times New Roman" w:hAnsi="Times New Roman" w:cs="Times New Roman"/>
+        </w:rPr>
+        <w:t>Thiết kế tính năng “gợi ý onboarding newbie” (các bước hướng dẫn, video, tài liệu).</w:t>
+      </w:r>
+    </w:p>
+    <w:p>
+      <w:pPr>
+        <w:numPr>
+          <w:ilvl w:val="0"/>
+          <w:numId w:val="76"/>
+        </w:numPr>
+        <w:spacing w:before="100" w:beforeAutospacing="1" w:after="100" w:afterAutospacing="1"/>
+        <w:rPr>
+          <w:rFonts w:ascii="Times New Roman" w:eastAsia="Times New Roman" w:hAnsi="Times New Roman" w:cs="Times New Roman"/>
+        </w:rPr>
+      </w:pPr>
+      <w:r>
+        <w:rPr>
+          <w:rFonts w:ascii="Times New Roman" w:eastAsia="Times New Roman" w:hAnsi="Times New Roman" w:cs="Times New Roman"/>
+        </w:rPr>
+        <w:t>Tích hợp MLOps pipeline: tự động hóa huấn luyện, theo dõi hiệu suất (logging, metrics).</w:t>
+      </w:r>
+    </w:p>
+    <w:p>
+      <w:pPr>
+        <w:numPr>
+          <w:ilvl w:val="0"/>
+          <w:numId w:val="76"/>
+        </w:numPr>
+        <w:spacing w:before="100" w:beforeAutospacing="1" w:after="100" w:afterAutospacing="1"/>
+        <w:rPr>
+          <w:rFonts w:ascii="Times New Roman" w:eastAsia="Times New Roman" w:hAnsi="Times New Roman" w:cs="Times New Roman"/>
+        </w:rPr>
+      </w:pPr>
+      <w:r>
+        <w:rPr>
+          <w:rFonts w:ascii="Times New Roman" w:eastAsia="Times New Roman" w:hAnsi="Times New Roman" w:cs="Times New Roman"/>
+        </w:rPr>
+        <w:t>Chạy thử nghiệm mô hình trên dữ liệu nội bộ, hiệu chỉnh tham số (hyperparameter tuning).</w:t>
+      </w:r>
+    </w:p>
+    <w:p>
+      <w:pPr>
+        <w:spacing w:before="100" w:beforeAutospacing="1" w:after="100" w:afterAutospacing="1"/>
+        <w:rPr>
+          <w:rFonts w:ascii="Times New Roman" w:eastAsia="Times New Roman" w:hAnsi="Times New Roman" w:cs="Times New Roman"/>
+        </w:rPr>
+      </w:pPr>
+      <w:r>
+        <w:rPr>
+          <w:rFonts w:ascii="Times New Roman" w:eastAsia="Times New Roman" w:hAnsi="Times New Roman" w:cs="Times New Roman"/>
+        </w:rPr>
+        <w:t>Giai đoạn 3 (Tháng 3): Tích hợp, Kiểm thử &amp; Tối ưu</w:t>
+      </w:r>
+    </w:p>
+    <w:p>
+      <w:pPr>
+        <w:numPr>
+          <w:ilvl w:val="0"/>
+          <w:numId w:val="77"/>
+        </w:numPr>
+        <w:spacing w:before="100" w:beforeAutospacing="1" w:after="100" w:afterAutospacing="1"/>
+        <w:rPr>
+          <w:rFonts w:ascii="Times New Roman" w:eastAsia="Times New Roman" w:hAnsi="Times New Roman" w:cs="Times New Roman"/>
+        </w:rPr>
+      </w:pPr>
+      <w:r>
+        <w:rPr>
+          <w:rFonts w:ascii="Times New Roman" w:eastAsia="Times New Roman" w:hAnsi="Times New Roman" w:cs="Times New Roman"/>
+        </w:rPr>
+        <w:lastRenderedPageBreak/>
+        <w:t>Tích hợp hệ thống gợi ý với frontend website/app: tạo widget đề xuất dịch vụ, sản phẩm, cổ phiếu.</w:t>
+      </w:r>
+    </w:p>
+    <w:p>
+      <w:pPr>
+        <w:numPr>
+          <w:ilvl w:val="0"/>
+          <w:numId w:val="77"/>
+        </w:numPr>
+        <w:spacing w:before="100" w:beforeAutospacing="1" w:after="100" w:afterAutospacing="1"/>
+        <w:rPr>
+          <w:rFonts w:ascii="Times New Roman" w:eastAsia="Times New Roman" w:hAnsi="Times New Roman" w:cs="Times New Roman"/>
+        </w:rPr>
+      </w:pPr>
+      <w:r>
+        <w:rPr>
+          <w:rFonts w:ascii="Times New Roman" w:eastAsia="Times New Roman" w:hAnsi="Times New Roman" w:cs="Times New Roman"/>
+        </w:rPr>
+        <w:t>Hoàn thiện UI/UX cho người dùng, bố trí vị trí hiển thị gợi ý (homepage, trang phân tích, trang cá nhân…).</w:t>
+      </w:r>
+    </w:p>
+    <w:p>
+      <w:pPr>
+        <w:numPr>
+          <w:ilvl w:val="0"/>
+          <w:numId w:val="77"/>
+        </w:numPr>
+        <w:spacing w:before="100" w:beforeAutospacing="1" w:after="100" w:afterAutospacing="1"/>
+        <w:rPr>
+          <w:rFonts w:ascii="Times New Roman" w:eastAsia="Times New Roman" w:hAnsi="Times New Roman" w:cs="Times New Roman"/>
+        </w:rPr>
+      </w:pPr>
+      <w:r>
+        <w:rPr>
+          <w:rFonts w:ascii="Times New Roman" w:eastAsia="Times New Roman" w:hAnsi="Times New Roman" w:cs="Times New Roman"/>
+        </w:rPr>
+        <w:t>Kiểm thử A/B: so sánh với nhóm đối chứng để đo CTR, conversion, churn.</w:t>
+      </w:r>
+    </w:p>
+    <w:p>
+      <w:pPr>
+        <w:numPr>
+          <w:ilvl w:val="0"/>
+          <w:numId w:val="77"/>
+        </w:numPr>
+        <w:spacing w:before="100" w:beforeAutospacing="1" w:after="100" w:afterAutospacing="1"/>
+        <w:rPr>
+          <w:rFonts w:ascii="Times New Roman" w:eastAsia="Times New Roman" w:hAnsi="Times New Roman" w:cs="Times New Roman"/>
+        </w:rPr>
+      </w:pPr>
+      <w:r>
+        <w:rPr>
+          <w:rFonts w:ascii="Times New Roman" w:eastAsia="Times New Roman" w:hAnsi="Times New Roman" w:cs="Times New Roman"/>
+        </w:rPr>
+        <w:t>Tối ưu hiệu suất hạ tầng: caching, batch vs. real-time inference, autoscaling (nếu cần).</w:t>
+      </w:r>
+    </w:p>
+    <w:p>
+      <w:pPr>
+        <w:numPr>
+          <w:ilvl w:val="0"/>
+          <w:numId w:val="77"/>
+        </w:numPr>
+        <w:spacing w:before="100" w:beforeAutospacing="1" w:after="100" w:afterAutospacing="1"/>
+        <w:rPr>
+          <w:rFonts w:ascii="Times New Roman" w:eastAsia="Times New Roman" w:hAnsi="Times New Roman" w:cs="Times New Roman"/>
+        </w:rPr>
+      </w:pPr>
+      <w:r>
+        <w:rPr>
+          <w:rFonts w:ascii="Times New Roman" w:eastAsia="Times New Roman" w:hAnsi="Times New Roman" w:cs="Times New Roman"/>
+        </w:rPr>
+        <w:t>Xây dựng dashboard giám sát chất lượng gợi ý, theo dõi độ hài lòng người dùng.</w:t>
+      </w:r>
+    </w:p>
+    <w:p>
+      <w:pPr>
+        <w:spacing w:before="100" w:beforeAutospacing="1" w:after="100" w:afterAutospacing="1"/>
+        <w:rPr>
+          <w:rFonts w:ascii="Times New Roman" w:eastAsia="Times New Roman" w:hAnsi="Times New Roman" w:cs="Times New Roman"/>
+        </w:rPr>
+      </w:pPr>
+      <w:r>
+        <w:rPr>
+          <w:rFonts w:ascii="Times New Roman" w:eastAsia="Times New Roman" w:hAnsi="Times New Roman" w:cs="Times New Roman"/>
+        </w:rPr>
+        <w:t>Giai đoạn 4 (Tháng 4): Mở rộng &amp; Go-live MVP</w:t>
+      </w:r>
+    </w:p>
+    <w:p>
+      <w:pPr>
+        <w:numPr>
+          <w:ilvl w:val="0"/>
+          <w:numId w:val="78"/>
+        </w:numPr>
+        <w:spacing w:before="100" w:beforeAutospacing="1" w:after="100" w:afterAutospacing="1"/>
+        <w:rPr>
+          <w:rFonts w:ascii="Times New Roman" w:eastAsia="Times New Roman" w:hAnsi="Times New Roman" w:cs="Times New Roman"/>
+        </w:rPr>
+      </w:pPr>
+      <w:r>
+        <w:rPr>
+          <w:rFonts w:ascii="Times New Roman" w:eastAsia="Times New Roman" w:hAnsi="Times New Roman" w:cs="Times New Roman"/>
+        </w:rPr>
+        <w:t>Chính thức triển khai MVP cho nhóm người dùng lớn hơn, thu thập phản hồi.</w:t>
+      </w:r>
+    </w:p>
+    <w:p>
+      <w:pPr>
+        <w:numPr>
+          <w:ilvl w:val="0"/>
+          <w:numId w:val="78"/>
+        </w:numPr>
+        <w:spacing w:before="100" w:beforeAutospacing="1" w:after="100" w:afterAutospacing="1"/>
+        <w:rPr>
+          <w:rFonts w:ascii="Times New Roman" w:eastAsia="Times New Roman" w:hAnsi="Times New Roman" w:cs="Times New Roman"/>
+        </w:rPr>
+      </w:pPr>
+      <w:r>
+        <w:rPr>
+          <w:rFonts w:ascii="Times New Roman" w:eastAsia="Times New Roman" w:hAnsi="Times New Roman" w:cs="Times New Roman"/>
+        </w:rPr>
+        <w:t>Bổ sung Service Recommendation chi tiết (options, futures, bonds...) dựa trên dữ liệu thực tế.</w:t>
+      </w:r>
+    </w:p>
+    <w:p>
+      <w:pPr>
+        <w:numPr>
+          <w:ilvl w:val="0"/>
+          <w:numId w:val="78"/>
+        </w:numPr>
+        <w:spacing w:before="100" w:beforeAutospacing="1" w:after="100" w:afterAutospacing="1"/>
+        <w:rPr>
+          <w:rFonts w:ascii="Times New Roman" w:eastAsia="Times New Roman" w:hAnsi="Times New Roman" w:cs="Times New Roman"/>
+        </w:rPr>
+      </w:pPr>
+      <w:r>
+        <w:rPr>
+          <w:rFonts w:ascii="Times New Roman" w:eastAsia="Times New Roman" w:hAnsi="Times New Roman" w:cs="Times New Roman"/>
+        </w:rPr>
+        <w:t>Kết nối pipeline với dữ liệu thị trường thời gian thực (nếu khả thi) để gợi ý cổ phiếu nổi bật.</w:t>
+      </w:r>
+    </w:p>
+    <w:p>
+      <w:pPr>
+        <w:numPr>
+          <w:ilvl w:val="0"/>
+          <w:numId w:val="78"/>
+        </w:numPr>
+        <w:spacing w:before="100" w:beforeAutospacing="1" w:after="100" w:afterAutospacing="1"/>
+        <w:rPr>
+          <w:rFonts w:ascii="Times New Roman" w:eastAsia="Times New Roman" w:hAnsi="Times New Roman" w:cs="Times New Roman"/>
+        </w:rPr>
+      </w:pPr>
+      <w:r>
+        <w:rPr>
+          <w:rFonts w:ascii="Times New Roman" w:eastAsia="Times New Roman" w:hAnsi="Times New Roman" w:cs="Times New Roman"/>
+        </w:rPr>
+        <w:t>Đào tạo đội ngũ marketing/CSKH, hướng dẫn sử dụng dashboard, khai thác báo cáo.</w:t>
+      </w:r>
+    </w:p>
+    <w:p>
+      <w:pPr>
+        <w:numPr>
+          <w:ilvl w:val="0"/>
+          <w:numId w:val="78"/>
+        </w:numPr>
+        <w:spacing w:before="100" w:beforeAutospacing="1" w:after="100" w:afterAutospacing="1"/>
+        <w:rPr>
+          <w:rFonts w:ascii="Times New Roman" w:eastAsia="Times New Roman" w:hAnsi="Times New Roman" w:cs="Times New Roman"/>
+        </w:rPr>
+      </w:pPr>
+      <w:r>
+        <w:rPr>
+          <w:rFonts w:ascii="Times New Roman" w:eastAsia="Times New Roman" w:hAnsi="Times New Roman" w:cs="Times New Roman"/>
+        </w:rPr>
+        <w:t>Tổng kết hiệu suất, đánh giá ROI, lên kế hoạch cải tiến giai đoạn tiếp theo.</w:t>
+      </w:r>
+    </w:p>
+    <w:p>
+      <w:pPr>
+        <w:spacing w:before="100" w:beforeAutospacing="1" w:after="100" w:afterAutospacing="1"/>
+        <w:rPr>
+          <w:rFonts w:ascii="Times New Roman" w:eastAsia="Times New Roman" w:hAnsi="Times New Roman" w:cs="Times New Roman"/>
+        </w:rPr>
+      </w:pPr>
+      <w:r>
+        <w:rPr>
+          <w:rFonts w:ascii="Times New Roman" w:eastAsia="Times New Roman" w:hAnsi="Times New Roman" w:cs="Times New Roman"/>
+        </w:rPr>
+        <w:t>3.2. Kiểm thử và quản lý chất lượng</w:t>
+      </w:r>
+    </w:p>
+    <w:p>
+      <w:pPr>
+        <w:numPr>
+          <w:ilvl w:val="0"/>
+          <w:numId w:val="79"/>
+        </w:numPr>
+        <w:spacing w:before="100" w:beforeAutospacing="1" w:after="100" w:afterAutospacing="1"/>
+        <w:rPr>
+          <w:rFonts w:ascii="Times New Roman" w:eastAsia="Times New Roman" w:hAnsi="Times New Roman" w:cs="Times New Roman"/>
+        </w:rPr>
+      </w:pPr>
+      <w:r>
+        <w:rPr>
+          <w:rFonts w:ascii="Times New Roman" w:eastAsia="Times New Roman" w:hAnsi="Times New Roman" w:cs="Times New Roman"/>
+        </w:rPr>
+        <w:t>Kiểm thử chức năng: Đảm bảo mô hình xuất gợi ý chính xác, UI hiển thị đúng.</w:t>
+      </w:r>
+    </w:p>
+    <w:p>
+      <w:pPr>
+        <w:numPr>
+          <w:ilvl w:val="0"/>
+          <w:numId w:val="79"/>
+        </w:numPr>
+        <w:spacing w:before="100" w:beforeAutospacing="1" w:after="100" w:afterAutospacing="1"/>
+        <w:rPr>
+          <w:rFonts w:ascii="Times New Roman" w:eastAsia="Times New Roman" w:hAnsi="Times New Roman" w:cs="Times New Roman"/>
+        </w:rPr>
+      </w:pPr>
+      <w:r>
+        <w:rPr>
+          <w:rFonts w:ascii="Times New Roman" w:eastAsia="Times New Roman" w:hAnsi="Times New Roman" w:cs="Times New Roman"/>
+        </w:rPr>
+        <w:t>Kiểm thử hiệu suất: Đo latencies, throughput, sẵn sàng scale khi user tăng đột biến.</w:t>
+      </w:r>
+    </w:p>
+    <w:p>
+      <w:pPr>
+        <w:numPr>
+          <w:ilvl w:val="0"/>
+          <w:numId w:val="79"/>
+        </w:numPr>
+        <w:spacing w:before="100" w:beforeAutospacing="1" w:after="100" w:afterAutospacing="1"/>
+        <w:rPr>
+          <w:rFonts w:ascii="Times New Roman" w:eastAsia="Times New Roman" w:hAnsi="Times New Roman" w:cs="Times New Roman"/>
+        </w:rPr>
+      </w:pPr>
+      <w:r>
+        <w:rPr>
+          <w:rFonts w:ascii="Times New Roman" w:eastAsia="Times New Roman" w:hAnsi="Times New Roman" w:cs="Times New Roman"/>
+        </w:rPr>
+        <w:t>Kiểm thử độ chính xác mô hình: Precision@K, Recall@K, nDCG, CTR…</w:t>
+      </w:r>
+    </w:p>
+    <w:p>
+      <w:pPr>
+        <w:numPr>
+          <w:ilvl w:val="0"/>
+          <w:numId w:val="79"/>
+        </w:numPr>
+        <w:spacing w:before="100" w:beforeAutospacing="1" w:after="100" w:afterAutospacing="1"/>
+        <w:rPr>
+          <w:rFonts w:ascii="Times New Roman" w:eastAsia="Times New Roman" w:hAnsi="Times New Roman" w:cs="Times New Roman"/>
+        </w:rPr>
+      </w:pPr>
+      <w:r>
+        <w:rPr>
+          <w:rFonts w:ascii="Times New Roman" w:eastAsia="Times New Roman" w:hAnsi="Times New Roman" w:cs="Times New Roman"/>
+        </w:rPr>
+        <w:t>A/B Testing: Đo tỉ lệ chuyển đổi, mức độ tương tác với gợi ý.</w:t>
+      </w:r>
+    </w:p>
+    <w:p>
+      <w:pPr>
+        <w:numPr>
+          <w:ilvl w:val="0"/>
+          <w:numId w:val="79"/>
+        </w:numPr>
+        <w:spacing w:before="100" w:beforeAutospacing="1" w:after="100" w:afterAutospacing="1"/>
+        <w:rPr>
+          <w:rFonts w:ascii="Times New Roman" w:eastAsia="Times New Roman" w:hAnsi="Times New Roman" w:cs="Times New Roman"/>
+        </w:rPr>
+      </w:pPr>
+      <w:r>
+        <w:rPr>
+          <w:rFonts w:ascii="Times New Roman" w:eastAsia="Times New Roman" w:hAnsi="Times New Roman" w:cs="Times New Roman"/>
+        </w:rPr>
+        <w:t>Kiểm thử bảo mật: Kiểm tra ẩn danh dữ liệu, tuân thủ chính sách an toàn.</w:t>
+      </w:r>
+    </w:p>
+    <w:p>
+      <w:pPr>
+        <w:spacing w:before="100" w:beforeAutospacing="1" w:after="100" w:afterAutospacing="1"/>
+        <w:rPr>
+          <w:rFonts w:ascii="Times New Roman" w:eastAsia="Times New Roman" w:hAnsi="Times New Roman" w:cs="Times New Roman"/>
+        </w:rPr>
+      </w:pPr>
+      <w:r>
+        <w:rPr>
+          <w:rFonts w:ascii="Times New Roman" w:eastAsia="Times New Roman" w:hAnsi="Times New Roman" w:cs="Times New Roman"/>
+        </w:rPr>
+        <w:t>3.3. Quản lý rủi ro</w:t>
+      </w:r>
+    </w:p>
+    <w:p>
+      <w:pPr>
+        <w:numPr>
+          <w:ilvl w:val="0"/>
+          <w:numId w:val="80"/>
+        </w:numPr>
+        <w:spacing w:before="100" w:beforeAutospacing="1" w:after="100" w:afterAutospacing="1"/>
+        <w:rPr>
+          <w:rFonts w:ascii="Times New Roman" w:eastAsia="Times New Roman" w:hAnsi="Times New Roman" w:cs="Times New Roman"/>
+        </w:rPr>
+      </w:pPr>
+      <w:r>
+        <w:rPr>
+          <w:rFonts w:ascii="Times New Roman" w:eastAsia="Times New Roman" w:hAnsi="Times New Roman" w:cs="Times New Roman"/>
+        </w:rPr>
+        <w:t>Dữ liệu thiếu/chưa đồng nhất → Cần làm sạch, thống nhất, xử lý missing data.</w:t>
+      </w:r>
+    </w:p>
+    <w:p>
+      <w:pPr>
+        <w:numPr>
+          <w:ilvl w:val="0"/>
+          <w:numId w:val="80"/>
+        </w:numPr>
+        <w:spacing w:before="100" w:beforeAutospacing="1" w:after="100" w:afterAutospacing="1"/>
+        <w:rPr>
+          <w:rFonts w:ascii="Times New Roman" w:eastAsia="Times New Roman" w:hAnsi="Times New Roman" w:cs="Times New Roman"/>
+        </w:rPr>
+      </w:pPr>
+      <w:r>
+        <w:rPr>
+          <w:rFonts w:ascii="Times New Roman" w:eastAsia="Times New Roman" w:hAnsi="Times New Roman" w:cs="Times New Roman"/>
+        </w:rPr>
+        <w:t>Hiệu quả mô hình thấp → Thử nghiệm nhiều thuật toán, cải thiện tính năng, thường xuyên theo dõi &amp; tinh chỉnh.</w:t>
+      </w:r>
+    </w:p>
+    <w:p>
+      <w:pPr>
+        <w:numPr>
+          <w:ilvl w:val="0"/>
+          <w:numId w:val="80"/>
+        </w:numPr>
+        <w:spacing w:before="100" w:beforeAutospacing="1" w:after="100" w:afterAutospacing="1"/>
+        <w:rPr>
+          <w:rFonts w:ascii="Times New Roman" w:eastAsia="Times New Roman" w:hAnsi="Times New Roman" w:cs="Times New Roman"/>
+        </w:rPr>
+      </w:pPr>
+      <w:r>
+        <w:rPr>
+          <w:rFonts w:ascii="Times New Roman" w:eastAsia="Times New Roman" w:hAnsi="Times New Roman" w:cs="Times New Roman"/>
+        </w:rPr>
+        <w:t>Tăng đột biến user → Xây dựng cơ chế load balancing, autoscaling (Kubernetes, cloud).</w:t>
+      </w:r>
+    </w:p>
+    <w:p>
+      <w:pPr>
+        <w:numPr>
+          <w:ilvl w:val="0"/>
+          <w:numId w:val="80"/>
+        </w:numPr>
+        <w:spacing w:before="100" w:beforeAutospacing="1" w:after="100" w:afterAutospacing="1"/>
+        <w:rPr>
+          <w:rFonts w:ascii="Times New Roman" w:eastAsia="Times New Roman" w:hAnsi="Times New Roman" w:cs="Times New Roman"/>
+        </w:rPr>
+      </w:pPr>
+      <w:r>
+        <w:rPr>
+          <w:rFonts w:ascii="Times New Roman" w:eastAsia="Times New Roman" w:hAnsi="Times New Roman" w:cs="Times New Roman"/>
+        </w:rPr>
+        <w:t>Rủi ro bảo mật → Mã hóa dữ liệu nhạy cảm, phân quyền truy cập theo chuẩn.</w:t>
+      </w:r>
+    </w:p>
+    <w:p>
+      <w:pPr>
+        <w:numPr>
+          <w:ilvl w:val="0"/>
+          <w:numId w:val="80"/>
+        </w:numPr>
+        <w:spacing w:before="100" w:beforeAutospacing="1" w:after="100" w:afterAutospacing="1"/>
+        <w:rPr>
+          <w:rFonts w:ascii="Times New Roman" w:eastAsia="Times New Roman" w:hAnsi="Times New Roman" w:cs="Times New Roman"/>
+        </w:rPr>
+      </w:pPr>
+      <w:r>
+        <w:rPr>
+          <w:rFonts w:ascii="Times New Roman" w:eastAsia="Times New Roman" w:hAnsi="Times New Roman" w:cs="Times New Roman"/>
+        </w:rPr>
+        <w:t>Người dùng chưa quen → Hỗ trợ tùy chọn “tắt” gợi ý hoặc tinh chỉnh mức độ cá nhân hóa.</w:t>
+      </w:r>
+    </w:p>
+    <w:p>
+      <w:pPr>
+        <w:spacing w:before="100" w:beforeAutospacing="1" w:after="100" w:afterAutospacing="1"/>
+        <w:rPr>
+          <w:rFonts w:ascii="Times New Roman" w:eastAsia="Times New Roman" w:hAnsi="Times New Roman" w:cs="Times New Roman"/>
+        </w:rPr>
+      </w:pPr>
+      <w:r>
+        <w:rPr>
+          <w:rFonts w:ascii="Times New Roman" w:eastAsia="Times New Roman" w:hAnsi="Times New Roman" w:cs="Times New Roman"/>
+        </w:rPr>
+        <w:t>3.4. Phương hướng cải tiến (sau 4 tháng)</w:t>
+      </w:r>
+    </w:p>
+    <w:p>
+      <w:pPr>
+        <w:numPr>
+          <w:ilvl w:val="0"/>
+          <w:numId w:val="81"/>
+        </w:numPr>
+        <w:spacing w:before="100" w:beforeAutospacing="1" w:after="100" w:afterAutospacing="1"/>
+        <w:rPr>
+          <w:rFonts w:ascii="Times New Roman" w:eastAsia="Times New Roman" w:hAnsi="Times New Roman" w:cs="Times New Roman"/>
+        </w:rPr>
+      </w:pPr>
+      <w:r>
+        <w:rPr>
+          <w:rFonts w:ascii="Times New Roman" w:eastAsia="Times New Roman" w:hAnsi="Times New Roman" w:cs="Times New Roman"/>
+        </w:rPr>
+        <w:t>Marketing Campaign Targeting:</w:t>
+      </w:r>
+    </w:p>
+    <w:p>
+      <w:pPr>
+        <w:numPr>
+          <w:ilvl w:val="1"/>
+          <w:numId w:val="81"/>
+        </w:numPr>
+        <w:spacing w:before="100" w:beforeAutospacing="1" w:after="100" w:afterAutospacing="1"/>
+        <w:rPr>
+          <w:rFonts w:ascii="Times New Roman" w:eastAsia="Times New Roman" w:hAnsi="Times New Roman" w:cs="Times New Roman"/>
+        </w:rPr>
+      </w:pPr>
+      <w:r>
+        <w:rPr>
+          <w:rFonts w:ascii="Times New Roman" w:eastAsia="Times New Roman" w:hAnsi="Times New Roman" w:cs="Times New Roman"/>
+        </w:rPr>
+        <w:t>Tự động chọn đối tượng cho các chiến dịch marketing (email, SMS) dựa trên hành vi &amp; phân khúc.</w:t>
+      </w:r>
+    </w:p>
+    <w:p>
+      <w:pPr>
+        <w:numPr>
+          <w:ilvl w:val="1"/>
+          <w:numId w:val="81"/>
+        </w:numPr>
+        <w:spacing w:before="100" w:beforeAutospacing="1" w:after="100" w:afterAutospacing="1"/>
+        <w:rPr>
+          <w:rFonts w:ascii="Times New Roman" w:eastAsia="Times New Roman" w:hAnsi="Times New Roman" w:cs="Times New Roman"/>
+        </w:rPr>
+      </w:pPr>
+      <w:r>
+        <w:rPr>
+          <w:rFonts w:ascii="Times New Roman" w:eastAsia="Times New Roman" w:hAnsi="Times New Roman" w:cs="Times New Roman"/>
+        </w:rPr>
+        <w:t>Kết nối chặt chẽ với CRM, theo dõi chỉ số chuyển đổi chiến dịch.</w:t>
+      </w:r>
+    </w:p>
+    <w:p>
+      <w:pPr>
+        <w:numPr>
+          <w:ilvl w:val="0"/>
+          <w:numId w:val="81"/>
+        </w:numPr>
+        <w:spacing w:before="100" w:beforeAutospacing="1" w:after="100" w:afterAutospacing="1"/>
+        <w:rPr>
+          <w:rFonts w:ascii="Times New Roman" w:eastAsia="Times New Roman" w:hAnsi="Times New Roman" w:cs="Times New Roman"/>
+        </w:rPr>
+      </w:pPr>
+      <w:r>
+        <w:rPr>
+          <w:rFonts w:ascii="Times New Roman" w:eastAsia="Times New Roman" w:hAnsi="Times New Roman" w:cs="Times New Roman"/>
+        </w:rPr>
+        <w:t>Personalization of Trading Platform:</w:t>
+      </w:r>
+    </w:p>
+    <w:p>
+      <w:pPr>
+        <w:numPr>
+          <w:ilvl w:val="1"/>
+          <w:numId w:val="81"/>
+        </w:numPr>
+        <w:spacing w:before="100" w:beforeAutospacing="1" w:after="100" w:afterAutospacing="1"/>
+        <w:rPr>
+          <w:rFonts w:ascii="Times New Roman" w:eastAsia="Times New Roman" w:hAnsi="Times New Roman" w:cs="Times New Roman"/>
+        </w:rPr>
+      </w:pPr>
+      <w:r>
+        <w:rPr>
+          <w:rFonts w:ascii="Times New Roman" w:eastAsia="Times New Roman" w:hAnsi="Times New Roman" w:cs="Times New Roman"/>
+        </w:rPr>
+        <w:t>Gợi ý công cụ, dashboard, chỉ báo phân tích phù hợp với phong cách giao dịch của từng người (kỹ thuật, cơ bản, day-trading...).</w:t>
+      </w:r>
+    </w:p>
+    <w:p>
+      <w:pPr>
+        <w:numPr>
+          <w:ilvl w:val="1"/>
+          <w:numId w:val="81"/>
+        </w:numPr>
+        <w:spacing w:before="100" w:beforeAutospacing="1" w:after="100" w:afterAutospacing="1"/>
+        <w:rPr>
+          <w:rFonts w:ascii="Times New Roman" w:eastAsia="Times New Roman" w:hAnsi="Times New Roman" w:cs="Times New Roman"/>
+        </w:rPr>
+      </w:pPr>
+      <w:r>
+        <w:rPr>
+          <w:rFonts w:ascii="Times New Roman" w:eastAsia="Times New Roman" w:hAnsi="Times New Roman" w:cs="Times New Roman"/>
+        </w:rPr>
+        <w:lastRenderedPageBreak/>
+        <w:t>Ứng dụng Reinforcement Learning để liên tục tối ưu UI/UX dựa trên tương tác thực tế.</w:t>
+      </w:r>
+    </w:p>
+    <w:p>
+      <w:pPr>
+        <w:numPr>
+          <w:ilvl w:val="0"/>
+          <w:numId w:val="81"/>
+        </w:numPr>
+        <w:spacing w:before="100" w:beforeAutospacing="1" w:after="100" w:afterAutospacing="1"/>
+        <w:rPr>
+          <w:rFonts w:ascii="Times New Roman" w:eastAsia="Times New Roman" w:hAnsi="Times New Roman" w:cs="Times New Roman"/>
+        </w:rPr>
+      </w:pPr>
+      <w:r>
+        <w:rPr>
+          <w:rFonts w:ascii="Times New Roman" w:eastAsia="Times New Roman" w:hAnsi="Times New Roman" w:cs="Times New Roman"/>
+        </w:rPr>
+        <w:t>Mở rộng mô hình gợi ý cho chatbot, voice assistant, hỗ trợ real-time push notification.</w:t>
+      </w:r>
+    </w:p>
+    <w:p>
+      <w:pPr>
+        <w:numPr>
+          <w:ilvl w:val="0"/>
+          <w:numId w:val="81"/>
+        </w:numPr>
+        <w:spacing w:before="100" w:beforeAutospacing="1" w:after="100" w:afterAutospacing="1"/>
+        <w:rPr>
+          <w:rFonts w:ascii="Times New Roman" w:eastAsia="Times New Roman" w:hAnsi="Times New Roman" w:cs="Times New Roman"/>
+        </w:rPr>
+      </w:pPr>
+      <w:r>
+        <w:rPr>
+          <w:rFonts w:ascii="Times New Roman" w:eastAsia="Times New Roman" w:hAnsi="Times New Roman" w:cs="Times New Roman"/>
+        </w:rPr>
+        <w:t>Áp dụng deep learning (transformer-based, seq2seq) cho việc gợi ý tin tức, nội dung nâng cao.</w:t>
+      </w:r>
+    </w:p>
+    <w:p>
+      <w:pPr>
+        <w:numPr>
+          <w:ilvl w:val="0"/>
+          <w:numId w:val="81"/>
+        </w:numPr>
+        <w:spacing w:before="100" w:beforeAutospacing="1" w:after="100" w:afterAutospacing="1"/>
+        <w:rPr>
+          <w:rFonts w:ascii="Times New Roman" w:eastAsia="Times New Roman" w:hAnsi="Times New Roman" w:cs="Times New Roman"/>
+        </w:rPr>
+      </w:pPr>
+      <w:r>
+        <w:rPr>
+          <w:rFonts w:ascii="Times New Roman" w:eastAsia="Times New Roman" w:hAnsi="Times New Roman" w:cs="Times New Roman"/>
+        </w:rPr>
+        <w:t>Bổ sung “Social Recommendation” từ dữ liệu mạng xã hội (nếu phù hợp chính sách).</w:t>
       </w:r>
     </w:p>
     <w:p/>
@@ -6165,6 +7780,155 @@
     </w:lvl>
   </w:abstractNum>
   <w:abstractNum w:abstractNumId="5" w15:restartNumberingAfterBreak="0">
+    <w:nsid w:val="05A546EA"/>
+    <w:multiLevelType w:val="multilevel"/>
+    <w:tmpl w:val="A19C53EC"/>
+    <w:lvl w:ilvl="0">
+      <w:start w:val="1"/>
+      <w:numFmt w:val="bullet"/>
+      <w:lvlText w:val=""/>
+      <w:lvlJc w:val="left"/>
+      <w:pPr>
+        <w:tabs>
+          <w:tab w:val="num" w:pos="720"/>
+        </w:tabs>
+        <w:ind w:left="720" w:hanging="360"/>
+      </w:pPr>
+      <w:rPr>
+        <w:rFonts w:ascii="Symbol" w:hAnsi="Symbol" w:hint="default"/>
+        <w:sz w:val="20"/>
+      </w:rPr>
+    </w:lvl>
+    <w:lvl w:ilvl="1" w:tentative="1">
+      <w:start w:val="1"/>
+      <w:numFmt w:val="bullet"/>
+      <w:lvlText w:val="o"/>
+      <w:lvlJc w:val="left"/>
+      <w:pPr>
+        <w:tabs>
+          <w:tab w:val="num" w:pos="1440"/>
+        </w:tabs>
+        <w:ind w:left="1440" w:hanging="360"/>
+      </w:pPr>
+      <w:rPr>
+        <w:rFonts w:ascii="Courier New" w:hAnsi="Courier New" w:hint="default"/>
+        <w:sz w:val="20"/>
+      </w:rPr>
+    </w:lvl>
+    <w:lvl w:ilvl="2" w:tentative="1">
+      <w:start w:val="1"/>
+      <w:numFmt w:val="bullet"/>
+      <w:lvlText w:val=""/>
+      <w:lvlJc w:val="left"/>
+      <w:pPr>
+        <w:tabs>
+          <w:tab w:val="num" w:pos="2160"/>
+        </w:tabs>
+        <w:ind w:left="2160" w:hanging="360"/>
+      </w:pPr>
+      <w:rPr>
+        <w:rFonts w:ascii="Wingdings" w:hAnsi="Wingdings" w:hint="default"/>
+        <w:sz w:val="20"/>
+      </w:rPr>
+    </w:lvl>
+    <w:lvl w:ilvl="3" w:tentative="1">
+      <w:start w:val="1"/>
+      <w:numFmt w:val="bullet"/>
+      <w:lvlText w:val=""/>
+      <w:lvlJc w:val="left"/>
+      <w:pPr>
+        <w:tabs>
+          <w:tab w:val="num" w:pos="2880"/>
+        </w:tabs>
+        <w:ind w:left="2880" w:hanging="360"/>
+      </w:pPr>
+      <w:rPr>
+        <w:rFonts w:ascii="Wingdings" w:hAnsi="Wingdings" w:hint="default"/>
+        <w:sz w:val="20"/>
+      </w:rPr>
+    </w:lvl>
+    <w:lvl w:ilvl="4" w:tentative="1">
+      <w:start w:val="1"/>
+      <w:numFmt w:val="bullet"/>
+      <w:lvlText w:val=""/>
+      <w:lvlJc w:val="left"/>
+      <w:pPr>
+        <w:tabs>
+          <w:tab w:val="num" w:pos="3600"/>
+        </w:tabs>
+        <w:ind w:left="3600" w:hanging="360"/>
+      </w:pPr>
+      <w:rPr>
+        <w:rFonts w:ascii="Wingdings" w:hAnsi="Wingdings" w:hint="default"/>
+        <w:sz w:val="20"/>
+      </w:rPr>
+    </w:lvl>
+    <w:lvl w:ilvl="5" w:tentative="1">
+      <w:start w:val="1"/>
+      <w:numFmt w:val="bullet"/>
+      <w:lvlText w:val=""/>
+      <w:lvlJc w:val="left"/>
+      <w:pPr>
+        <w:tabs>
+          <w:tab w:val="num" w:pos="4320"/>
+        </w:tabs>
+        <w:ind w:left="4320" w:hanging="360"/>
+      </w:pPr>
+      <w:rPr>
+        <w:rFonts w:ascii="Wingdings" w:hAnsi="Wingdings" w:hint="default"/>
+        <w:sz w:val="20"/>
+      </w:rPr>
+    </w:lvl>
+    <w:lvl w:ilvl="6" w:tentative="1">
+      <w:start w:val="1"/>
+      <w:numFmt w:val="bullet"/>
+      <w:lvlText w:val=""/>
+      <w:lvlJc w:val="left"/>
+      <w:pPr>
+        <w:tabs>
+          <w:tab w:val="num" w:pos="5040"/>
+        </w:tabs>
+        <w:ind w:left="5040" w:hanging="360"/>
+      </w:pPr>
+      <w:rPr>
+        <w:rFonts w:ascii="Wingdings" w:hAnsi="Wingdings" w:hint="default"/>
+        <w:sz w:val="20"/>
+      </w:rPr>
+    </w:lvl>
+    <w:lvl w:ilvl="7" w:tentative="1">
+      <w:start w:val="1"/>
+      <w:numFmt w:val="bullet"/>
+      <w:lvlText w:val=""/>
+      <w:lvlJc w:val="left"/>
+      <w:pPr>
+        <w:tabs>
+          <w:tab w:val="num" w:pos="5760"/>
+        </w:tabs>
+        <w:ind w:left="5760" w:hanging="360"/>
+      </w:pPr>
+      <w:rPr>
+        <w:rFonts w:ascii="Wingdings" w:hAnsi="Wingdings" w:hint="default"/>
+        <w:sz w:val="20"/>
+      </w:rPr>
+    </w:lvl>
+    <w:lvl w:ilvl="8" w:tentative="1">
+      <w:start w:val="1"/>
+      <w:numFmt w:val="bullet"/>
+      <w:lvlText w:val=""/>
+      <w:lvlJc w:val="left"/>
+      <w:pPr>
+        <w:tabs>
+          <w:tab w:val="num" w:pos="6480"/>
+        </w:tabs>
+        <w:ind w:left="6480" w:hanging="360"/>
+      </w:pPr>
+      <w:rPr>
+        <w:rFonts w:ascii="Wingdings" w:hAnsi="Wingdings" w:hint="default"/>
+        <w:sz w:val="20"/>
+      </w:rPr>
+    </w:lvl>
+  </w:abstractNum>
+  <w:abstractNum w:abstractNumId="6" w15:restartNumberingAfterBreak="0">
     <w:nsid w:val="060C23A3"/>
     <w:multiLevelType w:val="multilevel"/>
     <w:tmpl w:val="D73A8BB0"/>
@@ -6313,7 +8077,305 @@
       </w:rPr>
     </w:lvl>
   </w:abstractNum>
-  <w:abstractNum w:abstractNumId="6" w15:restartNumberingAfterBreak="0">
+  <w:abstractNum w:abstractNumId="7" w15:restartNumberingAfterBreak="0">
+    <w:nsid w:val="06B57342"/>
+    <w:multiLevelType w:val="multilevel"/>
+    <w:tmpl w:val="FFCA913C"/>
+    <w:lvl w:ilvl="0">
+      <w:start w:val="1"/>
+      <w:numFmt w:val="bullet"/>
+      <w:lvlText w:val=""/>
+      <w:lvlJc w:val="left"/>
+      <w:pPr>
+        <w:tabs>
+          <w:tab w:val="num" w:pos="720"/>
+        </w:tabs>
+        <w:ind w:left="720" w:hanging="360"/>
+      </w:pPr>
+      <w:rPr>
+        <w:rFonts w:ascii="Symbol" w:hAnsi="Symbol" w:hint="default"/>
+        <w:sz w:val="20"/>
+      </w:rPr>
+    </w:lvl>
+    <w:lvl w:ilvl="1" w:tentative="1">
+      <w:start w:val="1"/>
+      <w:numFmt w:val="bullet"/>
+      <w:lvlText w:val="o"/>
+      <w:lvlJc w:val="left"/>
+      <w:pPr>
+        <w:tabs>
+          <w:tab w:val="num" w:pos="1440"/>
+        </w:tabs>
+        <w:ind w:left="1440" w:hanging="360"/>
+      </w:pPr>
+      <w:rPr>
+        <w:rFonts w:ascii="Courier New" w:hAnsi="Courier New" w:hint="default"/>
+        <w:sz w:val="20"/>
+      </w:rPr>
+    </w:lvl>
+    <w:lvl w:ilvl="2" w:tentative="1">
+      <w:start w:val="1"/>
+      <w:numFmt w:val="bullet"/>
+      <w:lvlText w:val=""/>
+      <w:lvlJc w:val="left"/>
+      <w:pPr>
+        <w:tabs>
+          <w:tab w:val="num" w:pos="2160"/>
+        </w:tabs>
+        <w:ind w:left="2160" w:hanging="360"/>
+      </w:pPr>
+      <w:rPr>
+        <w:rFonts w:ascii="Wingdings" w:hAnsi="Wingdings" w:hint="default"/>
+        <w:sz w:val="20"/>
+      </w:rPr>
+    </w:lvl>
+    <w:lvl w:ilvl="3" w:tentative="1">
+      <w:start w:val="1"/>
+      <w:numFmt w:val="bullet"/>
+      <w:lvlText w:val=""/>
+      <w:lvlJc w:val="left"/>
+      <w:pPr>
+        <w:tabs>
+          <w:tab w:val="num" w:pos="2880"/>
+        </w:tabs>
+        <w:ind w:left="2880" w:hanging="360"/>
+      </w:pPr>
+      <w:rPr>
+        <w:rFonts w:ascii="Wingdings" w:hAnsi="Wingdings" w:hint="default"/>
+        <w:sz w:val="20"/>
+      </w:rPr>
+    </w:lvl>
+    <w:lvl w:ilvl="4" w:tentative="1">
+      <w:start w:val="1"/>
+      <w:numFmt w:val="bullet"/>
+      <w:lvlText w:val=""/>
+      <w:lvlJc w:val="left"/>
+      <w:pPr>
+        <w:tabs>
+          <w:tab w:val="num" w:pos="3600"/>
+        </w:tabs>
+        <w:ind w:left="3600" w:hanging="360"/>
+      </w:pPr>
+      <w:rPr>
+        <w:rFonts w:ascii="Wingdings" w:hAnsi="Wingdings" w:hint="default"/>
+        <w:sz w:val="20"/>
+      </w:rPr>
+    </w:lvl>
+    <w:lvl w:ilvl="5" w:tentative="1">
+      <w:start w:val="1"/>
+      <w:numFmt w:val="bullet"/>
+      <w:lvlText w:val=""/>
+      <w:lvlJc w:val="left"/>
+      <w:pPr>
+        <w:tabs>
+          <w:tab w:val="num" w:pos="4320"/>
+        </w:tabs>
+        <w:ind w:left="4320" w:hanging="360"/>
+      </w:pPr>
+      <w:rPr>
+        <w:rFonts w:ascii="Wingdings" w:hAnsi="Wingdings" w:hint="default"/>
+        <w:sz w:val="20"/>
+      </w:rPr>
+    </w:lvl>
+    <w:lvl w:ilvl="6" w:tentative="1">
+      <w:start w:val="1"/>
+      <w:numFmt w:val="bullet"/>
+      <w:lvlText w:val=""/>
+      <w:lvlJc w:val="left"/>
+      <w:pPr>
+        <w:tabs>
+          <w:tab w:val="num" w:pos="5040"/>
+        </w:tabs>
+        <w:ind w:left="5040" w:hanging="360"/>
+      </w:pPr>
+      <w:rPr>
+        <w:rFonts w:ascii="Wingdings" w:hAnsi="Wingdings" w:hint="default"/>
+        <w:sz w:val="20"/>
+      </w:rPr>
+    </w:lvl>
+    <w:lvl w:ilvl="7" w:tentative="1">
+      <w:start w:val="1"/>
+      <w:numFmt w:val="bullet"/>
+      <w:lvlText w:val=""/>
+      <w:lvlJc w:val="left"/>
+      <w:pPr>
+        <w:tabs>
+          <w:tab w:val="num" w:pos="5760"/>
+        </w:tabs>
+        <w:ind w:left="5760" w:hanging="360"/>
+      </w:pPr>
+      <w:rPr>
+        <w:rFonts w:ascii="Wingdings" w:hAnsi="Wingdings" w:hint="default"/>
+        <w:sz w:val="20"/>
+      </w:rPr>
+    </w:lvl>
+    <w:lvl w:ilvl="8" w:tentative="1">
+      <w:start w:val="1"/>
+      <w:numFmt w:val="bullet"/>
+      <w:lvlText w:val=""/>
+      <w:lvlJc w:val="left"/>
+      <w:pPr>
+        <w:tabs>
+          <w:tab w:val="num" w:pos="6480"/>
+        </w:tabs>
+        <w:ind w:left="6480" w:hanging="360"/>
+      </w:pPr>
+      <w:rPr>
+        <w:rFonts w:ascii="Wingdings" w:hAnsi="Wingdings" w:hint="default"/>
+        <w:sz w:val="20"/>
+      </w:rPr>
+    </w:lvl>
+  </w:abstractNum>
+  <w:abstractNum w:abstractNumId="8" w15:restartNumberingAfterBreak="0">
+    <w:nsid w:val="0708672E"/>
+    <w:multiLevelType w:val="multilevel"/>
+    <w:tmpl w:val="263ACDFA"/>
+    <w:lvl w:ilvl="0">
+      <w:start w:val="1"/>
+      <w:numFmt w:val="bullet"/>
+      <w:lvlText w:val=""/>
+      <w:lvlJc w:val="left"/>
+      <w:pPr>
+        <w:tabs>
+          <w:tab w:val="num" w:pos="720"/>
+        </w:tabs>
+        <w:ind w:left="720" w:hanging="360"/>
+      </w:pPr>
+      <w:rPr>
+        <w:rFonts w:ascii="Symbol" w:hAnsi="Symbol" w:hint="default"/>
+        <w:sz w:val="20"/>
+      </w:rPr>
+    </w:lvl>
+    <w:lvl w:ilvl="1" w:tentative="1">
+      <w:start w:val="1"/>
+      <w:numFmt w:val="bullet"/>
+      <w:lvlText w:val="o"/>
+      <w:lvlJc w:val="left"/>
+      <w:pPr>
+        <w:tabs>
+          <w:tab w:val="num" w:pos="1440"/>
+        </w:tabs>
+        <w:ind w:left="1440" w:hanging="360"/>
+      </w:pPr>
+      <w:rPr>
+        <w:rFonts w:ascii="Courier New" w:hAnsi="Courier New" w:hint="default"/>
+        <w:sz w:val="20"/>
+      </w:rPr>
+    </w:lvl>
+    <w:lvl w:ilvl="2" w:tentative="1">
+      <w:start w:val="1"/>
+      <w:numFmt w:val="bullet"/>
+      <w:lvlText w:val=""/>
+      <w:lvlJc w:val="left"/>
+      <w:pPr>
+        <w:tabs>
+          <w:tab w:val="num" w:pos="2160"/>
+        </w:tabs>
+        <w:ind w:left="2160" w:hanging="360"/>
+      </w:pPr>
+      <w:rPr>
+        <w:rFonts w:ascii="Wingdings" w:hAnsi="Wingdings" w:hint="default"/>
+        <w:sz w:val="20"/>
+      </w:rPr>
+    </w:lvl>
+    <w:lvl w:ilvl="3" w:tentative="1">
+      <w:start w:val="1"/>
+      <w:numFmt w:val="bullet"/>
+      <w:lvlText w:val=""/>
+      <w:lvlJc w:val="left"/>
+      <w:pPr>
+        <w:tabs>
+          <w:tab w:val="num" w:pos="2880"/>
+        </w:tabs>
+        <w:ind w:left="2880" w:hanging="360"/>
+      </w:pPr>
+      <w:rPr>
+        <w:rFonts w:ascii="Wingdings" w:hAnsi="Wingdings" w:hint="default"/>
+        <w:sz w:val="20"/>
+      </w:rPr>
+    </w:lvl>
+    <w:lvl w:ilvl="4" w:tentative="1">
+      <w:start w:val="1"/>
+      <w:numFmt w:val="bullet"/>
+      <w:lvlText w:val=""/>
+      <w:lvlJc w:val="left"/>
+      <w:pPr>
+        <w:tabs>
+          <w:tab w:val="num" w:pos="3600"/>
+        </w:tabs>
+        <w:ind w:left="3600" w:hanging="360"/>
+      </w:pPr>
+      <w:rPr>
+        <w:rFonts w:ascii="Wingdings" w:hAnsi="Wingdings" w:hint="default"/>
+        <w:sz w:val="20"/>
+      </w:rPr>
+    </w:lvl>
+    <w:lvl w:ilvl="5" w:tentative="1">
+      <w:start w:val="1"/>
+      <w:numFmt w:val="bullet"/>
+      <w:lvlText w:val=""/>
+      <w:lvlJc w:val="left"/>
+      <w:pPr>
+        <w:tabs>
+          <w:tab w:val="num" w:pos="4320"/>
+        </w:tabs>
+        <w:ind w:left="4320" w:hanging="360"/>
+      </w:pPr>
+      <w:rPr>
+        <w:rFonts w:ascii="Wingdings" w:hAnsi="Wingdings" w:hint="default"/>
+        <w:sz w:val="20"/>
+      </w:rPr>
+    </w:lvl>
+    <w:lvl w:ilvl="6" w:tentative="1">
+      <w:start w:val="1"/>
+      <w:numFmt w:val="bullet"/>
+      <w:lvlText w:val=""/>
+      <w:lvlJc w:val="left"/>
+      <w:pPr>
+        <w:tabs>
+          <w:tab w:val="num" w:pos="5040"/>
+        </w:tabs>
+        <w:ind w:left="5040" w:hanging="360"/>
+      </w:pPr>
+      <w:rPr>
+        <w:rFonts w:ascii="Wingdings" w:hAnsi="Wingdings" w:hint="default"/>
+        <w:sz w:val="20"/>
+      </w:rPr>
+    </w:lvl>
+    <w:lvl w:ilvl="7" w:tentative="1">
+      <w:start w:val="1"/>
+      <w:numFmt w:val="bullet"/>
+      <w:lvlText w:val=""/>
+      <w:lvlJc w:val="left"/>
+      <w:pPr>
+        <w:tabs>
+          <w:tab w:val="num" w:pos="5760"/>
+        </w:tabs>
+        <w:ind w:left="5760" w:hanging="360"/>
+      </w:pPr>
+      <w:rPr>
+        <w:rFonts w:ascii="Wingdings" w:hAnsi="Wingdings" w:hint="default"/>
+        <w:sz w:val="20"/>
+      </w:rPr>
+    </w:lvl>
+    <w:lvl w:ilvl="8" w:tentative="1">
+      <w:start w:val="1"/>
+      <w:numFmt w:val="bullet"/>
+      <w:lvlText w:val=""/>
+      <w:lvlJc w:val="left"/>
+      <w:pPr>
+        <w:tabs>
+          <w:tab w:val="num" w:pos="6480"/>
+        </w:tabs>
+        <w:ind w:left="6480" w:hanging="360"/>
+      </w:pPr>
+      <w:rPr>
+        <w:rFonts w:ascii="Wingdings" w:hAnsi="Wingdings" w:hint="default"/>
+        <w:sz w:val="20"/>
+      </w:rPr>
+    </w:lvl>
+  </w:abstractNum>
+  <w:abstractNum w:abstractNumId="9" w15:restartNumberingAfterBreak="0">
     <w:nsid w:val="07B549C8"/>
     <w:multiLevelType w:val="multilevel"/>
     <w:tmpl w:val="A6FA66B4"/>
@@ -6462,7 +8524,7 @@
       </w:rPr>
     </w:lvl>
   </w:abstractNum>
-  <w:abstractNum w:abstractNumId="7" w15:restartNumberingAfterBreak="0">
+  <w:abstractNum w:abstractNumId="10" w15:restartNumberingAfterBreak="0">
     <w:nsid w:val="086370D4"/>
     <w:multiLevelType w:val="multilevel"/>
     <w:tmpl w:val="A8BA86F8"/>
@@ -6575,7 +8637,120 @@
       </w:pPr>
     </w:lvl>
   </w:abstractNum>
-  <w:abstractNum w:abstractNumId="8" w15:restartNumberingAfterBreak="0">
+  <w:abstractNum w:abstractNumId="11" w15:restartNumberingAfterBreak="0">
+    <w:nsid w:val="099E2F5B"/>
+    <w:multiLevelType w:val="multilevel"/>
+    <w:tmpl w:val="D1400A2C"/>
+    <w:lvl w:ilvl="0">
+      <w:start w:val="1"/>
+      <w:numFmt w:val="decimal"/>
+      <w:lvlText w:val="%1."/>
+      <w:lvlJc w:val="left"/>
+      <w:pPr>
+        <w:tabs>
+          <w:tab w:val="num" w:pos="720"/>
+        </w:tabs>
+        <w:ind w:left="720" w:hanging="360"/>
+      </w:pPr>
+    </w:lvl>
+    <w:lvl w:ilvl="1" w:tentative="1">
+      <w:start w:val="1"/>
+      <w:numFmt w:val="decimal"/>
+      <w:lvlText w:val="%2."/>
+      <w:lvlJc w:val="left"/>
+      <w:pPr>
+        <w:tabs>
+          <w:tab w:val="num" w:pos="1440"/>
+        </w:tabs>
+        <w:ind w:left="1440" w:hanging="360"/>
+      </w:pPr>
+    </w:lvl>
+    <w:lvl w:ilvl="2" w:tentative="1">
+      <w:start w:val="1"/>
+      <w:numFmt w:val="decimal"/>
+      <w:lvlText w:val="%3."/>
+      <w:lvlJc w:val="left"/>
+      <w:pPr>
+        <w:tabs>
+          <w:tab w:val="num" w:pos="2160"/>
+        </w:tabs>
+        <w:ind w:left="2160" w:hanging="360"/>
+      </w:pPr>
+    </w:lvl>
+    <w:lvl w:ilvl="3" w:tentative="1">
+      <w:start w:val="1"/>
+      <w:numFmt w:val="decimal"/>
+      <w:lvlText w:val="%4."/>
+      <w:lvlJc w:val="left"/>
+      <w:pPr>
+        <w:tabs>
+          <w:tab w:val="num" w:pos="2880"/>
+        </w:tabs>
+        <w:ind w:left="2880" w:hanging="360"/>
+      </w:pPr>
+    </w:lvl>
+    <w:lvl w:ilvl="4" w:tentative="1">
+      <w:start w:val="1"/>
+      <w:numFmt w:val="decimal"/>
+      <w:lvlText w:val="%5."/>
+      <w:lvlJc w:val="left"/>
+      <w:pPr>
+        <w:tabs>
+          <w:tab w:val="num" w:pos="3600"/>
+        </w:tabs>
+        <w:ind w:left="3600" w:hanging="360"/>
+      </w:pPr>
+    </w:lvl>
+    <w:lvl w:ilvl="5" w:tentative="1">
+      <w:start w:val="1"/>
+      <w:numFmt w:val="decimal"/>
+      <w:lvlText w:val="%6."/>
+      <w:lvlJc w:val="left"/>
+      <w:pPr>
+        <w:tabs>
+          <w:tab w:val="num" w:pos="4320"/>
+        </w:tabs>
+        <w:ind w:left="4320" w:hanging="360"/>
+      </w:pPr>
+    </w:lvl>
+    <w:lvl w:ilvl="6" w:tentative="1">
+      <w:start w:val="1"/>
+      <w:numFmt w:val="decimal"/>
+      <w:lvlText w:val="%7."/>
+      <w:lvlJc w:val="left"/>
+      <w:pPr>
+        <w:tabs>
+          <w:tab w:val="num" w:pos="5040"/>
+        </w:tabs>
+        <w:ind w:left="5040" w:hanging="360"/>
+      </w:pPr>
+    </w:lvl>
+    <w:lvl w:ilvl="7" w:tentative="1">
+      <w:start w:val="1"/>
+      <w:numFmt w:val="decimal"/>
+      <w:lvlText w:val="%8."/>
+      <w:lvlJc w:val="left"/>
+      <w:pPr>
+        <w:tabs>
+          <w:tab w:val="num" w:pos="5760"/>
+        </w:tabs>
+        <w:ind w:left="5760" w:hanging="360"/>
+      </w:pPr>
+    </w:lvl>
+    <w:lvl w:ilvl="8" w:tentative="1">
+      <w:start w:val="1"/>
+      <w:numFmt w:val="decimal"/>
+      <w:lvlText w:val="%9."/>
+      <w:lvlJc w:val="left"/>
+      <w:pPr>
+        <w:tabs>
+          <w:tab w:val="num" w:pos="6480"/>
+        </w:tabs>
+        <w:ind w:left="6480" w:hanging="360"/>
+      </w:pPr>
+    </w:lvl>
+  </w:abstractNum>
+  <w:abstractNum w:abstractNumId="12" w15:restartNumberingAfterBreak="0">
     <w:nsid w:val="09B35601"/>
     <w:multiLevelType w:val="multilevel"/>
     <w:tmpl w:val="46B4F38C"/>
@@ -6724,7 +8899,7 @@
       </w:rPr>
     </w:lvl>
   </w:abstractNum>
-  <w:abstractNum w:abstractNumId="9" w15:restartNumberingAfterBreak="0">
+  <w:abstractNum w:abstractNumId="13" w15:restartNumberingAfterBreak="0">
     <w:nsid w:val="0EA75CE8"/>
     <w:multiLevelType w:val="multilevel"/>
     <w:tmpl w:val="FAD8BD8C"/>
@@ -6873,7 +9048,7 @@
       </w:rPr>
     </w:lvl>
   </w:abstractNum>
-  <w:abstractNum w:abstractNumId="10" w15:restartNumberingAfterBreak="0">
+  <w:abstractNum w:abstractNumId="14" w15:restartNumberingAfterBreak="0">
     <w:nsid w:val="1008442F"/>
     <w:multiLevelType w:val="multilevel"/>
     <w:tmpl w:val="145A38D6"/>
@@ -6986,7 +9161,7 @@
       </w:pPr>
     </w:lvl>
   </w:abstractNum>
-  <w:abstractNum w:abstractNumId="11" w15:restartNumberingAfterBreak="0">
+  <w:abstractNum w:abstractNumId="15" w15:restartNumberingAfterBreak="0">
     <w:nsid w:val="1138422F"/>
     <w:multiLevelType w:val="multilevel"/>
     <w:tmpl w:val="ADDC825C"/>
@@ -7135,7 +9310,120 @@
       </w:rPr>
     </w:lvl>
   </w:abstractNum>
-  <w:abstractNum w:abstractNumId="12" w15:restartNumberingAfterBreak="0">
+  <w:abstractNum w:abstractNumId="16" w15:restartNumberingAfterBreak="0">
+    <w:nsid w:val="149A03F1"/>
+    <w:multiLevelType w:val="multilevel"/>
+    <w:tmpl w:val="E92CEC60"/>
+    <w:lvl w:ilvl="0">
+      <w:start w:val="2"/>
+      <w:numFmt w:val="decimal"/>
+      <w:lvlText w:val="%1."/>
+      <w:lvlJc w:val="left"/>
+      <w:pPr>
+        <w:tabs>
+          <w:tab w:val="num" w:pos="720"/>
+        </w:tabs>
+        <w:ind w:left="720" w:hanging="360"/>
+      </w:pPr>
+    </w:lvl>
+    <w:lvl w:ilvl="1" w:tentative="1">
+      <w:start w:val="1"/>
+      <w:numFmt w:val="decimal"/>
+      <w:lvlText w:val="%2."/>
+      <w:lvlJc w:val="left"/>
+      <w:pPr>
+        <w:tabs>
+          <w:tab w:val="num" w:pos="1440"/>
+        </w:tabs>
+        <w:ind w:left="1440" w:hanging="360"/>
+      </w:pPr>
+    </w:lvl>
+    <w:lvl w:ilvl="2" w:tentative="1">
+      <w:start w:val="1"/>
+      <w:numFmt w:val="decimal"/>
+      <w:lvlText w:val="%3."/>
+      <w:lvlJc w:val="left"/>
+      <w:pPr>
+        <w:tabs>
+          <w:tab w:val="num" w:pos="2160"/>
+        </w:tabs>
+        <w:ind w:left="2160" w:hanging="360"/>
+      </w:pPr>
+    </w:lvl>
+    <w:lvl w:ilvl="3" w:tentative="1">
+      <w:start w:val="1"/>
+      <w:numFmt w:val="decimal"/>
+      <w:lvlText w:val="%4."/>
+      <w:lvlJc w:val="left"/>
+      <w:pPr>
+        <w:tabs>
+          <w:tab w:val="num" w:pos="2880"/>
+        </w:tabs>
+        <w:ind w:left="2880" w:hanging="360"/>
+      </w:pPr>
+    </w:lvl>
+    <w:lvl w:ilvl="4" w:tentative="1">
+      <w:start w:val="1"/>
+      <w:numFmt w:val="decimal"/>
+      <w:lvlText w:val="%5."/>
+      <w:lvlJc w:val="left"/>
+      <w:pPr>
+        <w:tabs>
+          <w:tab w:val="num" w:pos="3600"/>
+        </w:tabs>
+        <w:ind w:left="3600" w:hanging="360"/>
+      </w:pPr>
+    </w:lvl>
+    <w:lvl w:ilvl="5" w:tentative="1">
+      <w:start w:val="1"/>
+      <w:numFmt w:val="decimal"/>
+      <w:lvlText w:val="%6."/>
+      <w:lvlJc w:val="left"/>
+      <w:pPr>
+        <w:tabs>
+          <w:tab w:val="num" w:pos="4320"/>
+        </w:tabs>
+        <w:ind w:left="4320" w:hanging="360"/>
+      </w:pPr>
+    </w:lvl>
+    <w:lvl w:ilvl="6" w:tentative="1">
+      <w:start w:val="1"/>
+      <w:numFmt w:val="decimal"/>
+      <w:lvlText w:val="%7."/>
+      <w:lvlJc w:val="left"/>
+      <w:pPr>
+        <w:tabs>
+          <w:tab w:val="num" w:pos="5040"/>
+        </w:tabs>
+        <w:ind w:left="5040" w:hanging="360"/>
+      </w:pPr>
+    </w:lvl>
+    <w:lvl w:ilvl="7" w:tentative="1">
+      <w:start w:val="1"/>
+      <w:numFmt w:val="decimal"/>
+      <w:lvlText w:val="%8."/>
+      <w:lvlJc w:val="left"/>
+      <w:pPr>
+        <w:tabs>
+          <w:tab w:val="num" w:pos="5760"/>
+        </w:tabs>
+        <w:ind w:left="5760" w:hanging="360"/>
+      </w:pPr>
+    </w:lvl>
+    <w:lvl w:ilvl="8" w:tentative="1">
+      <w:start w:val="1"/>
+      <w:numFmt w:val="decimal"/>
+      <w:lvlText w:val="%9."/>
+      <w:lvlJc w:val="left"/>
+      <w:pPr>
+        <w:tabs>
+          <w:tab w:val="num" w:pos="6480"/>
+        </w:tabs>
+        <w:ind w:left="6480" w:hanging="360"/>
+      </w:pPr>
+    </w:lvl>
+  </w:abstractNum>
+  <w:abstractNum w:abstractNumId="17" w15:restartNumberingAfterBreak="0">
     <w:nsid w:val="14E12FB8"/>
     <w:multiLevelType w:val="multilevel"/>
     <w:tmpl w:val="B8E4BB0C"/>
@@ -7248,7 +9536,7 @@
       </w:pPr>
     </w:lvl>
   </w:abstractNum>
-  <w:abstractNum w:abstractNumId="13" w15:restartNumberingAfterBreak="0">
+  <w:abstractNum w:abstractNumId="18" w15:restartNumberingAfterBreak="0">
     <w:nsid w:val="15021841"/>
     <w:multiLevelType w:val="multilevel"/>
     <w:tmpl w:val="67468006"/>
@@ -7361,7 +9649,7 @@
       </w:pPr>
     </w:lvl>
   </w:abstractNum>
-  <w:abstractNum w:abstractNumId="14" w15:restartNumberingAfterBreak="0">
+  <w:abstractNum w:abstractNumId="19" w15:restartNumberingAfterBreak="0">
     <w:nsid w:val="166712D0"/>
     <w:multiLevelType w:val="multilevel"/>
     <w:tmpl w:val="C4627A76"/>
@@ -7510,7 +9798,7 @@
       </w:rPr>
     </w:lvl>
   </w:abstractNum>
-  <w:abstractNum w:abstractNumId="15" w15:restartNumberingAfterBreak="0">
+  <w:abstractNum w:abstractNumId="20" w15:restartNumberingAfterBreak="0">
     <w:nsid w:val="16EB58E0"/>
     <w:multiLevelType w:val="multilevel"/>
     <w:tmpl w:val="B7D61DEE"/>
@@ -7659,7 +9947,156 @@
       </w:rPr>
     </w:lvl>
   </w:abstractNum>
-  <w:abstractNum w:abstractNumId="16" w15:restartNumberingAfterBreak="0">
+  <w:abstractNum w:abstractNumId="21" w15:restartNumberingAfterBreak="0">
+    <w:nsid w:val="17431190"/>
+    <w:multiLevelType w:val="multilevel"/>
+    <w:tmpl w:val="F9FCF84C"/>
+    <w:lvl w:ilvl="0">
+      <w:start w:val="1"/>
+      <w:numFmt w:val="bullet"/>
+      <w:lvlText w:val=""/>
+      <w:lvlJc w:val="left"/>
+      <w:pPr>
+        <w:tabs>
+          <w:tab w:val="num" w:pos="720"/>
+        </w:tabs>
+        <w:ind w:left="720" w:hanging="360"/>
+      </w:pPr>
+      <w:rPr>
+        <w:rFonts w:ascii="Symbol" w:hAnsi="Symbol" w:hint="default"/>
+        <w:sz w:val="20"/>
+      </w:rPr>
+    </w:lvl>
+    <w:lvl w:ilvl="1">
+      <w:start w:val="1"/>
+      <w:numFmt w:val="bullet"/>
+      <w:lvlText w:val="o"/>
+      <w:lvlJc w:val="left"/>
+      <w:pPr>
+        <w:tabs>
+          <w:tab w:val="num" w:pos="1440"/>
+        </w:tabs>
+        <w:ind w:left="1440" w:hanging="360"/>
+      </w:pPr>
+      <w:rPr>
+        <w:rFonts w:ascii="Courier New" w:hAnsi="Courier New" w:hint="default"/>
+        <w:sz w:val="20"/>
+      </w:rPr>
+    </w:lvl>
+    <w:lvl w:ilvl="2" w:tentative="1">
+      <w:start w:val="1"/>
+      <w:numFmt w:val="bullet"/>
+      <w:lvlText w:val=""/>
+      <w:lvlJc w:val="left"/>
+      <w:pPr>
+        <w:tabs>
+          <w:tab w:val="num" w:pos="2160"/>
+        </w:tabs>
+        <w:ind w:left="2160" w:hanging="360"/>
+      </w:pPr>
+      <w:rPr>
+        <w:rFonts w:ascii="Wingdings" w:hAnsi="Wingdings" w:hint="default"/>
+        <w:sz w:val="20"/>
+      </w:rPr>
+    </w:lvl>
+    <w:lvl w:ilvl="3" w:tentative="1">
+      <w:start w:val="1"/>
+      <w:numFmt w:val="bullet"/>
+      <w:lvlText w:val=""/>
+      <w:lvlJc w:val="left"/>
+      <w:pPr>
+        <w:tabs>
+          <w:tab w:val="num" w:pos="2880"/>
+        </w:tabs>
+        <w:ind w:left="2880" w:hanging="360"/>
+      </w:pPr>
+      <w:rPr>
+        <w:rFonts w:ascii="Wingdings" w:hAnsi="Wingdings" w:hint="default"/>
+        <w:sz w:val="20"/>
+      </w:rPr>
+    </w:lvl>
+    <w:lvl w:ilvl="4" w:tentative="1">
+      <w:start w:val="1"/>
+      <w:numFmt w:val="bullet"/>
+      <w:lvlText w:val=""/>
+      <w:lvlJc w:val="left"/>
+      <w:pPr>
+        <w:tabs>
+          <w:tab w:val="num" w:pos="3600"/>
+        </w:tabs>
+        <w:ind w:left="3600" w:hanging="360"/>
+      </w:pPr>
+      <w:rPr>
+        <w:rFonts w:ascii="Wingdings" w:hAnsi="Wingdings" w:hint="default"/>
+        <w:sz w:val="20"/>
+      </w:rPr>
+    </w:lvl>
+    <w:lvl w:ilvl="5" w:tentative="1">
+      <w:start w:val="1"/>
+      <w:numFmt w:val="bullet"/>
+      <w:lvlText w:val=""/>
+      <w:lvlJc w:val="left"/>
+      <w:pPr>
+        <w:tabs>
+          <w:tab w:val="num" w:pos="4320"/>
+        </w:tabs>
+        <w:ind w:left="4320" w:hanging="360"/>
+      </w:pPr>
+      <w:rPr>
+        <w:rFonts w:ascii="Wingdings" w:hAnsi="Wingdings" w:hint="default"/>
+        <w:sz w:val="20"/>
+      </w:rPr>
+    </w:lvl>
+    <w:lvl w:ilvl="6" w:tentative="1">
+      <w:start w:val="1"/>
+      <w:numFmt w:val="bullet"/>
+      <w:lvlText w:val=""/>
+      <w:lvlJc w:val="left"/>
+      <w:pPr>
+        <w:tabs>
+          <w:tab w:val="num" w:pos="5040"/>
+        </w:tabs>
+        <w:ind w:left="5040" w:hanging="360"/>
+      </w:pPr>
+      <w:rPr>
+        <w:rFonts w:ascii="Wingdings" w:hAnsi="Wingdings" w:hint="default"/>
+        <w:sz w:val="20"/>
+      </w:rPr>
+    </w:lvl>
+    <w:lvl w:ilvl="7" w:tentative="1">
+      <w:start w:val="1"/>
+      <w:numFmt w:val="bullet"/>
+      <w:lvlText w:val=""/>
+      <w:lvlJc w:val="left"/>
+      <w:pPr>
+        <w:tabs>
+          <w:tab w:val="num" w:pos="5760"/>
+        </w:tabs>
+        <w:ind w:left="5760" w:hanging="360"/>
+      </w:pPr>
+      <w:rPr>
+        <w:rFonts w:ascii="Wingdings" w:hAnsi="Wingdings" w:hint="default"/>
+        <w:sz w:val="20"/>
+      </w:rPr>
+    </w:lvl>
+    <w:lvl w:ilvl="8" w:tentative="1">
+      <w:start w:val="1"/>
+      <w:numFmt w:val="bullet"/>
+      <w:lvlText w:val=""/>
+      <w:lvlJc w:val="left"/>
+      <w:pPr>
+        <w:tabs>
+          <w:tab w:val="num" w:pos="6480"/>
+        </w:tabs>
+        <w:ind w:left="6480" w:hanging="360"/>
+      </w:pPr>
+      <w:rPr>
+        <w:rFonts w:ascii="Wingdings" w:hAnsi="Wingdings" w:hint="default"/>
+        <w:sz w:val="20"/>
+      </w:rPr>
+    </w:lvl>
+  </w:abstractNum>
+  <w:abstractNum w:abstractNumId="22" w15:restartNumberingAfterBreak="0">
     <w:nsid w:val="19D07A9C"/>
     <w:multiLevelType w:val="multilevel"/>
     <w:tmpl w:val="26E0B842"/>
@@ -7772,7 +10209,7 @@
       </w:pPr>
     </w:lvl>
   </w:abstractNum>
-  <w:abstractNum w:abstractNumId="17" w15:restartNumberingAfterBreak="0">
+  <w:abstractNum w:abstractNumId="23" w15:restartNumberingAfterBreak="0">
     <w:nsid w:val="1A1141DE"/>
     <w:multiLevelType w:val="multilevel"/>
     <w:tmpl w:val="2BAA99CA"/>
@@ -7921,7 +10358,7 @@
       </w:rPr>
     </w:lvl>
   </w:abstractNum>
-  <w:abstractNum w:abstractNumId="18" w15:restartNumberingAfterBreak="0">
+  <w:abstractNum w:abstractNumId="24" w15:restartNumberingAfterBreak="0">
     <w:nsid w:val="1EBC4D07"/>
     <w:multiLevelType w:val="multilevel"/>
     <w:tmpl w:val="B2A62900"/>
@@ -8070,7 +10507,128 @@
       </w:rPr>
     </w:lvl>
   </w:abstractNum>
-  <w:abstractNum w:abstractNumId="19" w15:restartNumberingAfterBreak="0">
+  <w:abstractNum w:abstractNumId="25" w15:restartNumberingAfterBreak="0">
+    <w:nsid w:val="234B2A4B"/>
+    <w:multiLevelType w:val="multilevel"/>
+    <w:tmpl w:val="8A4C0512"/>
+    <w:lvl w:ilvl="0">
+      <w:start w:val="1"/>
+      <w:numFmt w:val="decimal"/>
+      <w:lvlText w:val="%1."/>
+      <w:lvlJc w:val="left"/>
+      <w:pPr>
+        <w:tabs>
+          <w:tab w:val="num" w:pos="720"/>
+        </w:tabs>
+        <w:ind w:left="720" w:hanging="360"/>
+      </w:pPr>
+    </w:lvl>
+    <w:lvl w:ilvl="1">
+      <w:start w:val="1"/>
+      <w:numFmt w:val="bullet"/>
+      <w:lvlText w:val="o"/>
+      <w:lvlJc w:val="left"/>
+      <w:pPr>
+        <w:tabs>
+          <w:tab w:val="num" w:pos="1440"/>
+        </w:tabs>
+        <w:ind w:left="1440" w:hanging="360"/>
+      </w:pPr>
+      <w:rPr>
+        <w:rFonts w:ascii="Courier New" w:hAnsi="Courier New" w:hint="default"/>
+        <w:sz w:val="20"/>
+      </w:rPr>
+    </w:lvl>
+    <w:lvl w:ilvl="2">
+      <w:start w:val="1"/>
+      <w:numFmt w:val="bullet"/>
+      <w:lvlText w:val=""/>
+      <w:lvlJc w:val="left"/>
+      <w:pPr>
+        <w:tabs>
+          <w:tab w:val="num" w:pos="2160"/>
+        </w:tabs>
+        <w:ind w:left="2160" w:hanging="360"/>
+      </w:pPr>
+      <w:rPr>
+        <w:rFonts w:ascii="Wingdings" w:hAnsi="Wingdings" w:hint="default"/>
+        <w:sz w:val="20"/>
+      </w:rPr>
+    </w:lvl>
+    <w:lvl w:ilvl="3" w:tentative="1">
+      <w:start w:val="1"/>
+      <w:numFmt w:val="decimal"/>
+      <w:lvlText w:val="%4."/>
+      <w:lvlJc w:val="left"/>
+      <w:pPr>
+        <w:tabs>
+          <w:tab w:val="num" w:pos="2880"/>
+        </w:tabs>
+        <w:ind w:left="2880" w:hanging="360"/>
+      </w:pPr>
+    </w:lvl>
+    <w:lvl w:ilvl="4" w:tentative="1">
+      <w:start w:val="1"/>
+      <w:numFmt w:val="decimal"/>
+      <w:lvlText w:val="%5."/>
+      <w:lvlJc w:val="left"/>
+      <w:pPr>
+        <w:tabs>
+          <w:tab w:val="num" w:pos="3600"/>
+        </w:tabs>
+        <w:ind w:left="3600" w:hanging="360"/>
+      </w:pPr>
+    </w:lvl>
+    <w:lvl w:ilvl="5" w:tentative="1">
+      <w:start w:val="1"/>
+      <w:numFmt w:val="decimal"/>
+      <w:lvlText w:val="%6."/>
+      <w:lvlJc w:val="left"/>
+      <w:pPr>
+        <w:tabs>
+          <w:tab w:val="num" w:pos="4320"/>
+        </w:tabs>
+        <w:ind w:left="4320" w:hanging="360"/>
+      </w:pPr>
+    </w:lvl>
+    <w:lvl w:ilvl="6" w:tentative="1">
+      <w:start w:val="1"/>
+      <w:numFmt w:val="decimal"/>
+      <w:lvlText w:val="%7."/>
+      <w:lvlJc w:val="left"/>
+      <w:pPr>
+        <w:tabs>
+          <w:tab w:val="num" w:pos="5040"/>
+        </w:tabs>
+        <w:ind w:left="5040" w:hanging="360"/>
+      </w:pPr>
+    </w:lvl>
+    <w:lvl w:ilvl="7" w:tentative="1">
+      <w:start w:val="1"/>
+      <w:numFmt w:val="decimal"/>
+      <w:lvlText w:val="%8."/>
+      <w:lvlJc w:val="left"/>
+      <w:pPr>
+        <w:tabs>
+          <w:tab w:val="num" w:pos="5760"/>
+        </w:tabs>
+        <w:ind w:left="5760" w:hanging="360"/>
+      </w:pPr>
+    </w:lvl>
+    <w:lvl w:ilvl="8" w:tentative="1">
+      <w:start w:val="1"/>
+      <w:numFmt w:val="decimal"/>
+      <w:lvlText w:val="%9."/>
+      <w:lvlJc w:val="left"/>
+      <w:pPr>
+        <w:tabs>
+          <w:tab w:val="num" w:pos="6480"/>
+        </w:tabs>
+        <w:ind w:left="6480" w:hanging="360"/>
+      </w:pPr>
+    </w:lvl>
+  </w:abstractNum>
+  <w:abstractNum w:abstractNumId="26" w15:restartNumberingAfterBreak="0">
     <w:nsid w:val="246A1EBB"/>
     <w:multiLevelType w:val="multilevel"/>
     <w:tmpl w:val="223800FE"/>
@@ -8219,7 +10777,7 @@
       </w:rPr>
     </w:lvl>
   </w:abstractNum>
-  <w:abstractNum w:abstractNumId="20" w15:restartNumberingAfterBreak="0">
+  <w:abstractNum w:abstractNumId="27" w15:restartNumberingAfterBreak="0">
     <w:nsid w:val="26AA0D35"/>
     <w:multiLevelType w:val="multilevel"/>
     <w:tmpl w:val="C45442B0"/>
@@ -8368,7 +10926,7 @@
       </w:rPr>
     </w:lvl>
   </w:abstractNum>
-  <w:abstractNum w:abstractNumId="21" w15:restartNumberingAfterBreak="0">
+  <w:abstractNum w:abstractNumId="28" w15:restartNumberingAfterBreak="0">
     <w:nsid w:val="29EC0B30"/>
     <w:multiLevelType w:val="multilevel"/>
     <w:tmpl w:val="AD169DFA"/>
@@ -8517,7 +11075,7 @@
       </w:rPr>
     </w:lvl>
   </w:abstractNum>
-  <w:abstractNum w:abstractNumId="22" w15:restartNumberingAfterBreak="0">
+  <w:abstractNum w:abstractNumId="29" w15:restartNumberingAfterBreak="0">
     <w:nsid w:val="2C7E075D"/>
     <w:multiLevelType w:val="multilevel"/>
     <w:tmpl w:val="75C6C988"/>
@@ -8666,7 +11224,7 @@
       </w:rPr>
     </w:lvl>
   </w:abstractNum>
-  <w:abstractNum w:abstractNumId="23" w15:restartNumberingAfterBreak="0">
+  <w:abstractNum w:abstractNumId="30" w15:restartNumberingAfterBreak="0">
     <w:nsid w:val="2D792DE4"/>
     <w:multiLevelType w:val="multilevel"/>
     <w:tmpl w:val="6DF26310"/>
@@ -8815,7 +11373,7 @@
       </w:rPr>
     </w:lvl>
   </w:abstractNum>
-  <w:abstractNum w:abstractNumId="24" w15:restartNumberingAfterBreak="0">
+  <w:abstractNum w:abstractNumId="31" w15:restartNumberingAfterBreak="0">
     <w:nsid w:val="2F4D6B93"/>
     <w:multiLevelType w:val="multilevel"/>
     <w:tmpl w:val="84DA3D34"/>
@@ -8964,7 +11522,7 @@
       </w:rPr>
     </w:lvl>
   </w:abstractNum>
-  <w:abstractNum w:abstractNumId="25" w15:restartNumberingAfterBreak="0">
+  <w:abstractNum w:abstractNumId="32" w15:restartNumberingAfterBreak="0">
     <w:nsid w:val="300C764F"/>
     <w:multiLevelType w:val="multilevel"/>
     <w:tmpl w:val="FE860BB2"/>
@@ -9113,7 +11671,7 @@
       </w:rPr>
     </w:lvl>
   </w:abstractNum>
-  <w:abstractNum w:abstractNumId="26" w15:restartNumberingAfterBreak="0">
+  <w:abstractNum w:abstractNumId="33" w15:restartNumberingAfterBreak="0">
     <w:nsid w:val="31136442"/>
     <w:multiLevelType w:val="multilevel"/>
     <w:tmpl w:val="24BA3A5E"/>
@@ -9262,7 +11820,7 @@
       </w:rPr>
     </w:lvl>
   </w:abstractNum>
-  <w:abstractNum w:abstractNumId="27" w15:restartNumberingAfterBreak="0">
+  <w:abstractNum w:abstractNumId="34" w15:restartNumberingAfterBreak="0">
     <w:nsid w:val="313E51E3"/>
     <w:multiLevelType w:val="multilevel"/>
     <w:tmpl w:val="6C1A8106"/>
@@ -9375,7 +11933,7 @@
       </w:pPr>
     </w:lvl>
   </w:abstractNum>
-  <w:abstractNum w:abstractNumId="28" w15:restartNumberingAfterBreak="0">
+  <w:abstractNum w:abstractNumId="35" w15:restartNumberingAfterBreak="0">
     <w:nsid w:val="31A8368D"/>
     <w:multiLevelType w:val="multilevel"/>
     <w:tmpl w:val="F7F2C64A"/>
@@ -9524,7 +12082,7 @@
       </w:rPr>
     </w:lvl>
   </w:abstractNum>
-  <w:abstractNum w:abstractNumId="29" w15:restartNumberingAfterBreak="0">
+  <w:abstractNum w:abstractNumId="36" w15:restartNumberingAfterBreak="0">
     <w:nsid w:val="324B3184"/>
     <w:multiLevelType w:val="multilevel"/>
     <w:tmpl w:val="9D8C885E"/>
@@ -9673,7 +12231,7 @@
       </w:rPr>
     </w:lvl>
   </w:abstractNum>
-  <w:abstractNum w:abstractNumId="30" w15:restartNumberingAfterBreak="0">
+  <w:abstractNum w:abstractNumId="37" w15:restartNumberingAfterBreak="0">
     <w:nsid w:val="32E7151E"/>
     <w:multiLevelType w:val="multilevel"/>
     <w:tmpl w:val="8A1CE6BA"/>
@@ -9822,7 +12380,7 @@
       </w:rPr>
     </w:lvl>
   </w:abstractNum>
-  <w:abstractNum w:abstractNumId="31" w15:restartNumberingAfterBreak="0">
+  <w:abstractNum w:abstractNumId="38" w15:restartNumberingAfterBreak="0">
     <w:nsid w:val="334B09C2"/>
     <w:multiLevelType w:val="multilevel"/>
     <w:tmpl w:val="25A8016E"/>
@@ -9935,7 +12493,7 @@
       </w:pPr>
     </w:lvl>
   </w:abstractNum>
-  <w:abstractNum w:abstractNumId="32" w15:restartNumberingAfterBreak="0">
+  <w:abstractNum w:abstractNumId="39" w15:restartNumberingAfterBreak="0">
     <w:nsid w:val="37613746"/>
     <w:multiLevelType w:val="multilevel"/>
     <w:tmpl w:val="5CEE9290"/>
@@ -10084,7 +12642,7 @@
       </w:rPr>
     </w:lvl>
   </w:abstractNum>
-  <w:abstractNum w:abstractNumId="33" w15:restartNumberingAfterBreak="0">
+  <w:abstractNum w:abstractNumId="40" w15:restartNumberingAfterBreak="0">
     <w:nsid w:val="37FD2D13"/>
     <w:multiLevelType w:val="multilevel"/>
     <w:tmpl w:val="FCD8A638"/>
@@ -10233,7 +12791,7 @@
       </w:rPr>
     </w:lvl>
   </w:abstractNum>
-  <w:abstractNum w:abstractNumId="34" w15:restartNumberingAfterBreak="0">
+  <w:abstractNum w:abstractNumId="41" w15:restartNumberingAfterBreak="0">
     <w:nsid w:val="382062A2"/>
     <w:multiLevelType w:val="multilevel"/>
     <w:tmpl w:val="3A82EF78"/>
@@ -10382,7 +12940,7 @@
       </w:rPr>
     </w:lvl>
   </w:abstractNum>
-  <w:abstractNum w:abstractNumId="35" w15:restartNumberingAfterBreak="0">
+  <w:abstractNum w:abstractNumId="42" w15:restartNumberingAfterBreak="0">
     <w:nsid w:val="3DB87ABD"/>
     <w:multiLevelType w:val="multilevel"/>
     <w:tmpl w:val="063A263A"/>
@@ -10531,7 +13089,7 @@
       </w:rPr>
     </w:lvl>
   </w:abstractNum>
-  <w:abstractNum w:abstractNumId="36" w15:restartNumberingAfterBreak="0">
+  <w:abstractNum w:abstractNumId="43" w15:restartNumberingAfterBreak="0">
     <w:nsid w:val="413957CD"/>
     <w:multiLevelType w:val="multilevel"/>
     <w:tmpl w:val="46385030"/>
@@ -10680,7 +13238,7 @@
       </w:rPr>
     </w:lvl>
   </w:abstractNum>
-  <w:abstractNum w:abstractNumId="37" w15:restartNumberingAfterBreak="0">
+  <w:abstractNum w:abstractNumId="44" w15:restartNumberingAfterBreak="0">
     <w:nsid w:val="45260125"/>
     <w:multiLevelType w:val="multilevel"/>
     <w:tmpl w:val="1948668A"/>
@@ -10829,7 +13387,7 @@
       </w:rPr>
     </w:lvl>
   </w:abstractNum>
-  <w:abstractNum w:abstractNumId="38" w15:restartNumberingAfterBreak="0">
+  <w:abstractNum w:abstractNumId="45" w15:restartNumberingAfterBreak="0">
     <w:nsid w:val="4917432E"/>
     <w:multiLevelType w:val="multilevel"/>
     <w:tmpl w:val="E8DA7E4E"/>
@@ -10978,7 +13536,7 @@
       </w:rPr>
     </w:lvl>
   </w:abstractNum>
-  <w:abstractNum w:abstractNumId="39" w15:restartNumberingAfterBreak="0">
+  <w:abstractNum w:abstractNumId="46" w15:restartNumberingAfterBreak="0">
     <w:nsid w:val="4A4B6B32"/>
     <w:multiLevelType w:val="multilevel"/>
     <w:tmpl w:val="4EE4EC1E"/>
@@ -11091,7 +13649,7 @@
       </w:pPr>
     </w:lvl>
   </w:abstractNum>
-  <w:abstractNum w:abstractNumId="40" w15:restartNumberingAfterBreak="0">
+  <w:abstractNum w:abstractNumId="47" w15:restartNumberingAfterBreak="0">
     <w:nsid w:val="4B1C4518"/>
     <w:multiLevelType w:val="multilevel"/>
     <w:tmpl w:val="B54EF330"/>
@@ -11240,7 +13798,305 @@
       </w:rPr>
     </w:lvl>
   </w:abstractNum>
-  <w:abstractNum w:abstractNumId="41" w15:restartNumberingAfterBreak="0">
+  <w:abstractNum w:abstractNumId="48" w15:restartNumberingAfterBreak="0">
+    <w:nsid w:val="4D620009"/>
+    <w:multiLevelType w:val="multilevel"/>
+    <w:tmpl w:val="1B4A3BA8"/>
+    <w:lvl w:ilvl="0">
+      <w:start w:val="1"/>
+      <w:numFmt w:val="bullet"/>
+      <w:lvlText w:val=""/>
+      <w:lvlJc w:val="left"/>
+      <w:pPr>
+        <w:tabs>
+          <w:tab w:val="num" w:pos="720"/>
+        </w:tabs>
+        <w:ind w:left="720" w:hanging="360"/>
+      </w:pPr>
+      <w:rPr>
+        <w:rFonts w:ascii="Symbol" w:hAnsi="Symbol" w:hint="default"/>
+        <w:sz w:val="20"/>
+      </w:rPr>
+    </w:lvl>
+    <w:lvl w:ilvl="1" w:tentative="1">
+      <w:start w:val="1"/>
+      <w:numFmt w:val="bullet"/>
+      <w:lvlText w:val="o"/>
+      <w:lvlJc w:val="left"/>
+      <w:pPr>
+        <w:tabs>
+          <w:tab w:val="num" w:pos="1440"/>
+        </w:tabs>
+        <w:ind w:left="1440" w:hanging="360"/>
+      </w:pPr>
+      <w:rPr>
+        <w:rFonts w:ascii="Courier New" w:hAnsi="Courier New" w:hint="default"/>
+        <w:sz w:val="20"/>
+      </w:rPr>
+    </w:lvl>
+    <w:lvl w:ilvl="2" w:tentative="1">
+      <w:start w:val="1"/>
+      <w:numFmt w:val="bullet"/>
+      <w:lvlText w:val=""/>
+      <w:lvlJc w:val="left"/>
+      <w:pPr>
+        <w:tabs>
+          <w:tab w:val="num" w:pos="2160"/>
+        </w:tabs>
+        <w:ind w:left="2160" w:hanging="360"/>
+      </w:pPr>
+      <w:rPr>
+        <w:rFonts w:ascii="Wingdings" w:hAnsi="Wingdings" w:hint="default"/>
+        <w:sz w:val="20"/>
+      </w:rPr>
+    </w:lvl>
+    <w:lvl w:ilvl="3" w:tentative="1">
+      <w:start w:val="1"/>
+      <w:numFmt w:val="bullet"/>
+      <w:lvlText w:val=""/>
+      <w:lvlJc w:val="left"/>
+      <w:pPr>
+        <w:tabs>
+          <w:tab w:val="num" w:pos="2880"/>
+        </w:tabs>
+        <w:ind w:left="2880" w:hanging="360"/>
+      </w:pPr>
+      <w:rPr>
+        <w:rFonts w:ascii="Wingdings" w:hAnsi="Wingdings" w:hint="default"/>
+        <w:sz w:val="20"/>
+      </w:rPr>
+    </w:lvl>
+    <w:lvl w:ilvl="4" w:tentative="1">
+      <w:start w:val="1"/>
+      <w:numFmt w:val="bullet"/>
+      <w:lvlText w:val=""/>
+      <w:lvlJc w:val="left"/>
+      <w:pPr>
+        <w:tabs>
+          <w:tab w:val="num" w:pos="3600"/>
+        </w:tabs>
+        <w:ind w:left="3600" w:hanging="360"/>
+      </w:pPr>
+      <w:rPr>
+        <w:rFonts w:ascii="Wingdings" w:hAnsi="Wingdings" w:hint="default"/>
+        <w:sz w:val="20"/>
+      </w:rPr>
+    </w:lvl>
+    <w:lvl w:ilvl="5" w:tentative="1">
+      <w:start w:val="1"/>
+      <w:numFmt w:val="bullet"/>
+      <w:lvlText w:val=""/>
+      <w:lvlJc w:val="left"/>
+      <w:pPr>
+        <w:tabs>
+          <w:tab w:val="num" w:pos="4320"/>
+        </w:tabs>
+        <w:ind w:left="4320" w:hanging="360"/>
+      </w:pPr>
+      <w:rPr>
+        <w:rFonts w:ascii="Wingdings" w:hAnsi="Wingdings" w:hint="default"/>
+        <w:sz w:val="20"/>
+      </w:rPr>
+    </w:lvl>
+    <w:lvl w:ilvl="6" w:tentative="1">
+      <w:start w:val="1"/>
+      <w:numFmt w:val="bullet"/>
+      <w:lvlText w:val=""/>
+      <w:lvlJc w:val="left"/>
+      <w:pPr>
+        <w:tabs>
+          <w:tab w:val="num" w:pos="5040"/>
+        </w:tabs>
+        <w:ind w:left="5040" w:hanging="360"/>
+      </w:pPr>
+      <w:rPr>
+        <w:rFonts w:ascii="Wingdings" w:hAnsi="Wingdings" w:hint="default"/>
+        <w:sz w:val="20"/>
+      </w:rPr>
+    </w:lvl>
+    <w:lvl w:ilvl="7" w:tentative="1">
+      <w:start w:val="1"/>
+      <w:numFmt w:val="bullet"/>
+      <w:lvlText w:val=""/>
+      <w:lvlJc w:val="left"/>
+      <w:pPr>
+        <w:tabs>
+          <w:tab w:val="num" w:pos="5760"/>
+        </w:tabs>
+        <w:ind w:left="5760" w:hanging="360"/>
+      </w:pPr>
+      <w:rPr>
+        <w:rFonts w:ascii="Wingdings" w:hAnsi="Wingdings" w:hint="default"/>
+        <w:sz w:val="20"/>
+      </w:rPr>
+    </w:lvl>
+    <w:lvl w:ilvl="8" w:tentative="1">
+      <w:start w:val="1"/>
+      <w:numFmt w:val="bullet"/>
+      <w:lvlText w:val=""/>
+      <w:lvlJc w:val="left"/>
+      <w:pPr>
+        <w:tabs>
+          <w:tab w:val="num" w:pos="6480"/>
+        </w:tabs>
+        <w:ind w:left="6480" w:hanging="360"/>
+      </w:pPr>
+      <w:rPr>
+        <w:rFonts w:ascii="Wingdings" w:hAnsi="Wingdings" w:hint="default"/>
+        <w:sz w:val="20"/>
+      </w:rPr>
+    </w:lvl>
+  </w:abstractNum>
+  <w:abstractNum w:abstractNumId="49" w15:restartNumberingAfterBreak="0">
+    <w:nsid w:val="4E1D6FF8"/>
+    <w:multiLevelType w:val="multilevel"/>
+    <w:tmpl w:val="7DF471C6"/>
+    <w:lvl w:ilvl="0">
+      <w:start w:val="1"/>
+      <w:numFmt w:val="bullet"/>
+      <w:lvlText w:val=""/>
+      <w:lvlJc w:val="left"/>
+      <w:pPr>
+        <w:tabs>
+          <w:tab w:val="num" w:pos="720"/>
+        </w:tabs>
+        <w:ind w:left="720" w:hanging="360"/>
+      </w:pPr>
+      <w:rPr>
+        <w:rFonts w:ascii="Symbol" w:hAnsi="Symbol" w:hint="default"/>
+        <w:sz w:val="20"/>
+      </w:rPr>
+    </w:lvl>
+    <w:lvl w:ilvl="1" w:tentative="1">
+      <w:start w:val="1"/>
+      <w:numFmt w:val="bullet"/>
+      <w:lvlText w:val="o"/>
+      <w:lvlJc w:val="left"/>
+      <w:pPr>
+        <w:tabs>
+          <w:tab w:val="num" w:pos="1440"/>
+        </w:tabs>
+        <w:ind w:left="1440" w:hanging="360"/>
+      </w:pPr>
+      <w:rPr>
+        <w:rFonts w:ascii="Courier New" w:hAnsi="Courier New" w:hint="default"/>
+        <w:sz w:val="20"/>
+      </w:rPr>
+    </w:lvl>
+    <w:lvl w:ilvl="2" w:tentative="1">
+      <w:start w:val="1"/>
+      <w:numFmt w:val="bullet"/>
+      <w:lvlText w:val=""/>
+      <w:lvlJc w:val="left"/>
+      <w:pPr>
+        <w:tabs>
+          <w:tab w:val="num" w:pos="2160"/>
+        </w:tabs>
+        <w:ind w:left="2160" w:hanging="360"/>
+      </w:pPr>
+      <w:rPr>
+        <w:rFonts w:ascii="Wingdings" w:hAnsi="Wingdings" w:hint="default"/>
+        <w:sz w:val="20"/>
+      </w:rPr>
+    </w:lvl>
+    <w:lvl w:ilvl="3" w:tentative="1">
+      <w:start w:val="1"/>
+      <w:numFmt w:val="bullet"/>
+      <w:lvlText w:val=""/>
+      <w:lvlJc w:val="left"/>
+      <w:pPr>
+        <w:tabs>
+          <w:tab w:val="num" w:pos="2880"/>
+        </w:tabs>
+        <w:ind w:left="2880" w:hanging="360"/>
+      </w:pPr>
+      <w:rPr>
+        <w:rFonts w:ascii="Wingdings" w:hAnsi="Wingdings" w:hint="default"/>
+        <w:sz w:val="20"/>
+      </w:rPr>
+    </w:lvl>
+    <w:lvl w:ilvl="4" w:tentative="1">
+      <w:start w:val="1"/>
+      <w:numFmt w:val="bullet"/>
+      <w:lvlText w:val=""/>
+      <w:lvlJc w:val="left"/>
+      <w:pPr>
+        <w:tabs>
+          <w:tab w:val="num" w:pos="3600"/>
+        </w:tabs>
+        <w:ind w:left="3600" w:hanging="360"/>
+      </w:pPr>
+      <w:rPr>
+        <w:rFonts w:ascii="Wingdings" w:hAnsi="Wingdings" w:hint="default"/>
+        <w:sz w:val="20"/>
+      </w:rPr>
+    </w:lvl>
+    <w:lvl w:ilvl="5" w:tentative="1">
+      <w:start w:val="1"/>
+      <w:numFmt w:val="bullet"/>
+      <w:lvlText w:val=""/>
+      <w:lvlJc w:val="left"/>
+      <w:pPr>
+        <w:tabs>
+          <w:tab w:val="num" w:pos="4320"/>
+        </w:tabs>
+        <w:ind w:left="4320" w:hanging="360"/>
+      </w:pPr>
+      <w:rPr>
+        <w:rFonts w:ascii="Wingdings" w:hAnsi="Wingdings" w:hint="default"/>
+        <w:sz w:val="20"/>
+      </w:rPr>
+    </w:lvl>
+    <w:lvl w:ilvl="6" w:tentative="1">
+      <w:start w:val="1"/>
+      <w:numFmt w:val="bullet"/>
+      <w:lvlText w:val=""/>
+      <w:lvlJc w:val="left"/>
+      <w:pPr>
+        <w:tabs>
+          <w:tab w:val="num" w:pos="5040"/>
+        </w:tabs>
+        <w:ind w:left="5040" w:hanging="360"/>
+      </w:pPr>
+      <w:rPr>
+        <w:rFonts w:ascii="Wingdings" w:hAnsi="Wingdings" w:hint="default"/>
+        <w:sz w:val="20"/>
+      </w:rPr>
+    </w:lvl>
+    <w:lvl w:ilvl="7" w:tentative="1">
+      <w:start w:val="1"/>
+      <w:numFmt w:val="bullet"/>
+      <w:lvlText w:val=""/>
+      <w:lvlJc w:val="left"/>
+      <w:pPr>
+        <w:tabs>
+          <w:tab w:val="num" w:pos="5760"/>
+        </w:tabs>
+        <w:ind w:left="5760" w:hanging="360"/>
+      </w:pPr>
+      <w:rPr>
+        <w:rFonts w:ascii="Wingdings" w:hAnsi="Wingdings" w:hint="default"/>
+        <w:sz w:val="20"/>
+      </w:rPr>
+    </w:lvl>
+    <w:lvl w:ilvl="8" w:tentative="1">
+      <w:start w:val="1"/>
+      <w:numFmt w:val="bullet"/>
+      <w:lvlText w:val=""/>
+      <w:lvlJc w:val="left"/>
+      <w:pPr>
+        <w:tabs>
+          <w:tab w:val="num" w:pos="6480"/>
+        </w:tabs>
+        <w:ind w:left="6480" w:hanging="360"/>
+      </w:pPr>
+      <w:rPr>
+        <w:rFonts w:ascii="Wingdings" w:hAnsi="Wingdings" w:hint="default"/>
+        <w:sz w:val="20"/>
+      </w:rPr>
+    </w:lvl>
+  </w:abstractNum>
+  <w:abstractNum w:abstractNumId="50" w15:restartNumberingAfterBreak="0">
     <w:nsid w:val="4F814E63"/>
     <w:multiLevelType w:val="multilevel"/>
     <w:tmpl w:val="CFAC921C"/>
@@ -11361,7 +14217,7 @@
       </w:pPr>
     </w:lvl>
   </w:abstractNum>
-  <w:abstractNum w:abstractNumId="42" w15:restartNumberingAfterBreak="0">
+  <w:abstractNum w:abstractNumId="51" w15:restartNumberingAfterBreak="0">
     <w:nsid w:val="52C34F31"/>
     <w:multiLevelType w:val="multilevel"/>
     <w:tmpl w:val="978C61DC"/>
@@ -11510,7 +14366,7 @@
       </w:rPr>
     </w:lvl>
   </w:abstractNum>
-  <w:abstractNum w:abstractNumId="43" w15:restartNumberingAfterBreak="0">
+  <w:abstractNum w:abstractNumId="52" w15:restartNumberingAfterBreak="0">
     <w:nsid w:val="53617C0A"/>
     <w:multiLevelType w:val="multilevel"/>
     <w:tmpl w:val="DF509898"/>
@@ -11623,7 +14479,7 @@
       </w:pPr>
     </w:lvl>
   </w:abstractNum>
-  <w:abstractNum w:abstractNumId="44" w15:restartNumberingAfterBreak="0">
+  <w:abstractNum w:abstractNumId="53" w15:restartNumberingAfterBreak="0">
     <w:nsid w:val="54771FB0"/>
     <w:multiLevelType w:val="multilevel"/>
     <w:tmpl w:val="B3D0A008"/>
@@ -11772,7 +14628,7 @@
       </w:rPr>
     </w:lvl>
   </w:abstractNum>
-  <w:abstractNum w:abstractNumId="45" w15:restartNumberingAfterBreak="0">
+  <w:abstractNum w:abstractNumId="54" w15:restartNumberingAfterBreak="0">
     <w:nsid w:val="56A65A94"/>
     <w:multiLevelType w:val="multilevel"/>
     <w:tmpl w:val="656AEA6E"/>
@@ -11921,7 +14777,7 @@
       </w:rPr>
     </w:lvl>
   </w:abstractNum>
-  <w:abstractNum w:abstractNumId="46" w15:restartNumberingAfterBreak="0">
+  <w:abstractNum w:abstractNumId="55" w15:restartNumberingAfterBreak="0">
     <w:nsid w:val="574702EC"/>
     <w:multiLevelType w:val="multilevel"/>
     <w:tmpl w:val="7A3CBC12"/>
@@ -12070,7 +14926,7 @@
       </w:rPr>
     </w:lvl>
   </w:abstractNum>
-  <w:abstractNum w:abstractNumId="47" w15:restartNumberingAfterBreak="0">
+  <w:abstractNum w:abstractNumId="56" w15:restartNumberingAfterBreak="0">
     <w:nsid w:val="57703B37"/>
     <w:multiLevelType w:val="multilevel"/>
     <w:tmpl w:val="B95A56FE"/>
@@ -12219,7 +15075,7 @@
       </w:rPr>
     </w:lvl>
   </w:abstractNum>
-  <w:abstractNum w:abstractNumId="48" w15:restartNumberingAfterBreak="0">
+  <w:abstractNum w:abstractNumId="57" w15:restartNumberingAfterBreak="0">
     <w:nsid w:val="58946436"/>
     <w:multiLevelType w:val="multilevel"/>
     <w:tmpl w:val="858A7B72"/>
@@ -12368,7 +15224,156 @@
       </w:rPr>
     </w:lvl>
   </w:abstractNum>
-  <w:abstractNum w:abstractNumId="49" w15:restartNumberingAfterBreak="0">
+  <w:abstractNum w:abstractNumId="58" w15:restartNumberingAfterBreak="0">
+    <w:nsid w:val="59445B82"/>
+    <w:multiLevelType w:val="multilevel"/>
+    <w:tmpl w:val="B914A832"/>
+    <w:lvl w:ilvl="0">
+      <w:start w:val="1"/>
+      <w:numFmt w:val="bullet"/>
+      <w:lvlText w:val=""/>
+      <w:lvlJc w:val="left"/>
+      <w:pPr>
+        <w:tabs>
+          <w:tab w:val="num" w:pos="720"/>
+        </w:tabs>
+        <w:ind w:left="720" w:hanging="360"/>
+      </w:pPr>
+      <w:rPr>
+        <w:rFonts w:ascii="Symbol" w:hAnsi="Symbol" w:hint="default"/>
+        <w:sz w:val="20"/>
+      </w:rPr>
+    </w:lvl>
+    <w:lvl w:ilvl="1" w:tentative="1">
+      <w:start w:val="1"/>
+      <w:numFmt w:val="bullet"/>
+      <w:lvlText w:val="o"/>
+      <w:lvlJc w:val="left"/>
+      <w:pPr>
+        <w:tabs>
+          <w:tab w:val="num" w:pos="1440"/>
+        </w:tabs>
+        <w:ind w:left="1440" w:hanging="360"/>
+      </w:pPr>
+      <w:rPr>
+        <w:rFonts w:ascii="Courier New" w:hAnsi="Courier New" w:hint="default"/>
+        <w:sz w:val="20"/>
+      </w:rPr>
+    </w:lvl>
+    <w:lvl w:ilvl="2" w:tentative="1">
+      <w:start w:val="1"/>
+      <w:numFmt w:val="bullet"/>
+      <w:lvlText w:val=""/>
+      <w:lvlJc w:val="left"/>
+      <w:pPr>
+        <w:tabs>
+          <w:tab w:val="num" w:pos="2160"/>
+        </w:tabs>
+        <w:ind w:left="2160" w:hanging="360"/>
+      </w:pPr>
+      <w:rPr>
+        <w:rFonts w:ascii="Wingdings" w:hAnsi="Wingdings" w:hint="default"/>
+        <w:sz w:val="20"/>
+      </w:rPr>
+    </w:lvl>
+    <w:lvl w:ilvl="3" w:tentative="1">
+      <w:start w:val="1"/>
+      <w:numFmt w:val="bullet"/>
+      <w:lvlText w:val=""/>
+      <w:lvlJc w:val="left"/>
+      <w:pPr>
+        <w:tabs>
+          <w:tab w:val="num" w:pos="2880"/>
+        </w:tabs>
+        <w:ind w:left="2880" w:hanging="360"/>
+      </w:pPr>
+      <w:rPr>
+        <w:rFonts w:ascii="Wingdings" w:hAnsi="Wingdings" w:hint="default"/>
+        <w:sz w:val="20"/>
+      </w:rPr>
+    </w:lvl>
+    <w:lvl w:ilvl="4" w:tentative="1">
+      <w:start w:val="1"/>
+      <w:numFmt w:val="bullet"/>
+      <w:lvlText w:val=""/>
+      <w:lvlJc w:val="left"/>
+      <w:pPr>
+        <w:tabs>
+          <w:tab w:val="num" w:pos="3600"/>
+        </w:tabs>
+        <w:ind w:left="3600" w:hanging="360"/>
+      </w:pPr>
+      <w:rPr>
+        <w:rFonts w:ascii="Wingdings" w:hAnsi="Wingdings" w:hint="default"/>
+        <w:sz w:val="20"/>
+      </w:rPr>
+    </w:lvl>
+    <w:lvl w:ilvl="5" w:tentative="1">
+      <w:start w:val="1"/>
+      <w:numFmt w:val="bullet"/>
+      <w:lvlText w:val=""/>
+      <w:lvlJc w:val="left"/>
+      <w:pPr>
+        <w:tabs>
+          <w:tab w:val="num" w:pos="4320"/>
+        </w:tabs>
+        <w:ind w:left="4320" w:hanging="360"/>
+      </w:pPr>
+      <w:rPr>
+        <w:rFonts w:ascii="Wingdings" w:hAnsi="Wingdings" w:hint="default"/>
+        <w:sz w:val="20"/>
+      </w:rPr>
+    </w:lvl>
+    <w:lvl w:ilvl="6" w:tentative="1">
+      <w:start w:val="1"/>
+      <w:numFmt w:val="bullet"/>
+      <w:lvlText w:val=""/>
+      <w:lvlJc w:val="left"/>
+      <w:pPr>
+        <w:tabs>
+          <w:tab w:val="num" w:pos="5040"/>
+        </w:tabs>
+        <w:ind w:left="5040" w:hanging="360"/>
+      </w:pPr>
+      <w:rPr>
+        <w:rFonts w:ascii="Wingdings" w:hAnsi="Wingdings" w:hint="default"/>
+        <w:sz w:val="20"/>
+      </w:rPr>
+    </w:lvl>
+    <w:lvl w:ilvl="7" w:tentative="1">
+      <w:start w:val="1"/>
+      <w:numFmt w:val="bullet"/>
+      <w:lvlText w:val=""/>
+      <w:lvlJc w:val="left"/>
+      <w:pPr>
+        <w:tabs>
+          <w:tab w:val="num" w:pos="5760"/>
+        </w:tabs>
+        <w:ind w:left="5760" w:hanging="360"/>
+      </w:pPr>
+      <w:rPr>
+        <w:rFonts w:ascii="Wingdings" w:hAnsi="Wingdings" w:hint="default"/>
+        <w:sz w:val="20"/>
+      </w:rPr>
+    </w:lvl>
+    <w:lvl w:ilvl="8" w:tentative="1">
+      <w:start w:val="1"/>
+      <w:numFmt w:val="bullet"/>
+      <w:lvlText w:val=""/>
+      <w:lvlJc w:val="left"/>
+      <w:pPr>
+        <w:tabs>
+          <w:tab w:val="num" w:pos="6480"/>
+        </w:tabs>
+        <w:ind w:left="6480" w:hanging="360"/>
+      </w:pPr>
+      <w:rPr>
+        <w:rFonts w:ascii="Wingdings" w:hAnsi="Wingdings" w:hint="default"/>
+        <w:sz w:val="20"/>
+      </w:rPr>
+    </w:lvl>
+  </w:abstractNum>
+  <w:abstractNum w:abstractNumId="59" w15:restartNumberingAfterBreak="0">
     <w:nsid w:val="5ACF79EE"/>
     <w:multiLevelType w:val="multilevel"/>
     <w:tmpl w:val="033A119E"/>
@@ -12517,7 +15522,7 @@
       </w:rPr>
     </w:lvl>
   </w:abstractNum>
-  <w:abstractNum w:abstractNumId="50" w15:restartNumberingAfterBreak="0">
+  <w:abstractNum w:abstractNumId="60" w15:restartNumberingAfterBreak="0">
     <w:nsid w:val="5DEA18C7"/>
     <w:multiLevelType w:val="multilevel"/>
     <w:tmpl w:val="8E92ED28"/>
@@ -12666,7 +15671,7 @@
       </w:rPr>
     </w:lvl>
   </w:abstractNum>
-  <w:abstractNum w:abstractNumId="51" w15:restartNumberingAfterBreak="0">
+  <w:abstractNum w:abstractNumId="61" w15:restartNumberingAfterBreak="0">
     <w:nsid w:val="5EF64829"/>
     <w:multiLevelType w:val="multilevel"/>
     <w:tmpl w:val="1048DDF0"/>
@@ -12815,7 +15820,7 @@
       </w:rPr>
     </w:lvl>
   </w:abstractNum>
-  <w:abstractNum w:abstractNumId="52" w15:restartNumberingAfterBreak="0">
+  <w:abstractNum w:abstractNumId="62" w15:restartNumberingAfterBreak="0">
     <w:nsid w:val="605735D6"/>
     <w:multiLevelType w:val="multilevel"/>
     <w:tmpl w:val="24E482F2"/>
@@ -12964,7 +15969,7 @@
       </w:rPr>
     </w:lvl>
   </w:abstractNum>
-  <w:abstractNum w:abstractNumId="53" w15:restartNumberingAfterBreak="0">
+  <w:abstractNum w:abstractNumId="63" w15:restartNumberingAfterBreak="0">
     <w:nsid w:val="611E06DF"/>
     <w:multiLevelType w:val="multilevel"/>
     <w:tmpl w:val="78BAF8C2"/>
@@ -13113,7 +16118,7 @@
       </w:rPr>
     </w:lvl>
   </w:abstractNum>
-  <w:abstractNum w:abstractNumId="54" w15:restartNumberingAfterBreak="0">
+  <w:abstractNum w:abstractNumId="64" w15:restartNumberingAfterBreak="0">
     <w:nsid w:val="6625788A"/>
     <w:multiLevelType w:val="multilevel"/>
     <w:tmpl w:val="32E28A66"/>
@@ -13262,7 +16267,7 @@
       </w:rPr>
     </w:lvl>
   </w:abstractNum>
-  <w:abstractNum w:abstractNumId="55" w15:restartNumberingAfterBreak="0">
+  <w:abstractNum w:abstractNumId="65" w15:restartNumberingAfterBreak="0">
     <w:nsid w:val="67A15506"/>
     <w:multiLevelType w:val="multilevel"/>
     <w:tmpl w:val="2C82FE1A"/>
@@ -13411,7 +16416,7 @@
       </w:rPr>
     </w:lvl>
   </w:abstractNum>
-  <w:abstractNum w:abstractNumId="56" w15:restartNumberingAfterBreak="0">
+  <w:abstractNum w:abstractNumId="66" w15:restartNumberingAfterBreak="0">
     <w:nsid w:val="6905421B"/>
     <w:multiLevelType w:val="multilevel"/>
     <w:tmpl w:val="91001330"/>
@@ -13560,7 +16565,7 @@
       </w:rPr>
     </w:lvl>
   </w:abstractNum>
-  <w:abstractNum w:abstractNumId="57" w15:restartNumberingAfterBreak="0">
+  <w:abstractNum w:abstractNumId="67" w15:restartNumberingAfterBreak="0">
     <w:nsid w:val="69AB2628"/>
     <w:multiLevelType w:val="multilevel"/>
     <w:tmpl w:val="1ADCC4AE"/>
@@ -13709,7 +16714,7 @@
       </w:rPr>
     </w:lvl>
   </w:abstractNum>
-  <w:abstractNum w:abstractNumId="58" w15:restartNumberingAfterBreak="0">
+  <w:abstractNum w:abstractNumId="68" w15:restartNumberingAfterBreak="0">
     <w:nsid w:val="6C1D53B6"/>
     <w:multiLevelType w:val="multilevel"/>
     <w:tmpl w:val="72EE8EE0"/>
@@ -13858,7 +16863,7 @@
       </w:rPr>
     </w:lvl>
   </w:abstractNum>
-  <w:abstractNum w:abstractNumId="59" w15:restartNumberingAfterBreak="0">
+  <w:abstractNum w:abstractNumId="69" w15:restartNumberingAfterBreak="0">
     <w:nsid w:val="6EB6137D"/>
     <w:multiLevelType w:val="multilevel"/>
     <w:tmpl w:val="A7783FC2"/>
@@ -14007,7 +17012,156 @@
       </w:rPr>
     </w:lvl>
   </w:abstractNum>
-  <w:abstractNum w:abstractNumId="60" w15:restartNumberingAfterBreak="0">
+  <w:abstractNum w:abstractNumId="70" w15:restartNumberingAfterBreak="0">
+    <w:nsid w:val="6EFB5C6D"/>
+    <w:multiLevelType w:val="multilevel"/>
+    <w:tmpl w:val="140EB3EE"/>
+    <w:lvl w:ilvl="0">
+      <w:start w:val="1"/>
+      <w:numFmt w:val="bullet"/>
+      <w:lvlText w:val=""/>
+      <w:lvlJc w:val="left"/>
+      <w:pPr>
+        <w:tabs>
+          <w:tab w:val="num" w:pos="720"/>
+        </w:tabs>
+        <w:ind w:left="720" w:hanging="360"/>
+      </w:pPr>
+      <w:rPr>
+        <w:rFonts w:ascii="Symbol" w:hAnsi="Symbol" w:hint="default"/>
+        <w:sz w:val="20"/>
+      </w:rPr>
+    </w:lvl>
+    <w:lvl w:ilvl="1" w:tentative="1">
+      <w:start w:val="1"/>
+      <w:numFmt w:val="bullet"/>
+      <w:lvlText w:val="o"/>
+      <w:lvlJc w:val="left"/>
+      <w:pPr>
+        <w:tabs>
+          <w:tab w:val="num" w:pos="1440"/>
+        </w:tabs>
+        <w:ind w:left="1440" w:hanging="360"/>
+      </w:pPr>
+      <w:rPr>
+        <w:rFonts w:ascii="Courier New" w:hAnsi="Courier New" w:hint="default"/>
+        <w:sz w:val="20"/>
+      </w:rPr>
+    </w:lvl>
+    <w:lvl w:ilvl="2" w:tentative="1">
+      <w:start w:val="1"/>
+      <w:numFmt w:val="bullet"/>
+      <w:lvlText w:val=""/>
+      <w:lvlJc w:val="left"/>
+      <w:pPr>
+        <w:tabs>
+          <w:tab w:val="num" w:pos="2160"/>
+        </w:tabs>
+        <w:ind w:left="2160" w:hanging="360"/>
+      </w:pPr>
+      <w:rPr>
+        <w:rFonts w:ascii="Wingdings" w:hAnsi="Wingdings" w:hint="default"/>
+        <w:sz w:val="20"/>
+      </w:rPr>
+    </w:lvl>
+    <w:lvl w:ilvl="3" w:tentative="1">
+      <w:start w:val="1"/>
+      <w:numFmt w:val="bullet"/>
+      <w:lvlText w:val=""/>
+      <w:lvlJc w:val="left"/>
+      <w:pPr>
+        <w:tabs>
+          <w:tab w:val="num" w:pos="2880"/>
+        </w:tabs>
+        <w:ind w:left="2880" w:hanging="360"/>
+      </w:pPr>
+      <w:rPr>
+        <w:rFonts w:ascii="Wingdings" w:hAnsi="Wingdings" w:hint="default"/>
+        <w:sz w:val="20"/>
+      </w:rPr>
+    </w:lvl>
+    <w:lvl w:ilvl="4" w:tentative="1">
+      <w:start w:val="1"/>
+      <w:numFmt w:val="bullet"/>
+      <w:lvlText w:val=""/>
+      <w:lvlJc w:val="left"/>
+      <w:pPr>
+        <w:tabs>
+          <w:tab w:val="num" w:pos="3600"/>
+        </w:tabs>
+        <w:ind w:left="3600" w:hanging="360"/>
+      </w:pPr>
+      <w:rPr>
+        <w:rFonts w:ascii="Wingdings" w:hAnsi="Wingdings" w:hint="default"/>
+        <w:sz w:val="20"/>
+      </w:rPr>
+    </w:lvl>
+    <w:lvl w:ilvl="5" w:tentative="1">
+      <w:start w:val="1"/>
+      <w:numFmt w:val="bullet"/>
+      <w:lvlText w:val=""/>
+      <w:lvlJc w:val="left"/>
+      <w:pPr>
+        <w:tabs>
+          <w:tab w:val="num" w:pos="4320"/>
+        </w:tabs>
+        <w:ind w:left="4320" w:hanging="360"/>
+      </w:pPr>
+      <w:rPr>
+        <w:rFonts w:ascii="Wingdings" w:hAnsi="Wingdings" w:hint="default"/>
+        <w:sz w:val="20"/>
+      </w:rPr>
+    </w:lvl>
+    <w:lvl w:ilvl="6" w:tentative="1">
+      <w:start w:val="1"/>
+      <w:numFmt w:val="bullet"/>
+      <w:lvlText w:val=""/>
+      <w:lvlJc w:val="left"/>
+      <w:pPr>
+        <w:tabs>
+          <w:tab w:val="num" w:pos="5040"/>
+        </w:tabs>
+        <w:ind w:left="5040" w:hanging="360"/>
+      </w:pPr>
+      <w:rPr>
+        <w:rFonts w:ascii="Wingdings" w:hAnsi="Wingdings" w:hint="default"/>
+        <w:sz w:val="20"/>
+      </w:rPr>
+    </w:lvl>
+    <w:lvl w:ilvl="7" w:tentative="1">
+      <w:start w:val="1"/>
+      <w:numFmt w:val="bullet"/>
+      <w:lvlText w:val=""/>
+      <w:lvlJc w:val="left"/>
+      <w:pPr>
+        <w:tabs>
+          <w:tab w:val="num" w:pos="5760"/>
+        </w:tabs>
+        <w:ind w:left="5760" w:hanging="360"/>
+      </w:pPr>
+      <w:rPr>
+        <w:rFonts w:ascii="Wingdings" w:hAnsi="Wingdings" w:hint="default"/>
+        <w:sz w:val="20"/>
+      </w:rPr>
+    </w:lvl>
+    <w:lvl w:ilvl="8" w:tentative="1">
+      <w:start w:val="1"/>
+      <w:numFmt w:val="bullet"/>
+      <w:lvlText w:val=""/>
+      <w:lvlJc w:val="left"/>
+      <w:pPr>
+        <w:tabs>
+          <w:tab w:val="num" w:pos="6480"/>
+        </w:tabs>
+        <w:ind w:left="6480" w:hanging="360"/>
+      </w:pPr>
+      <w:rPr>
+        <w:rFonts w:ascii="Wingdings" w:hAnsi="Wingdings" w:hint="default"/>
+        <w:sz w:val="20"/>
+      </w:rPr>
+    </w:lvl>
+  </w:abstractNum>
+  <w:abstractNum w:abstractNumId="71" w15:restartNumberingAfterBreak="0">
     <w:nsid w:val="717D17E6"/>
     <w:multiLevelType w:val="multilevel"/>
     <w:tmpl w:val="EA320420"/>
@@ -14156,7 +17310,156 @@
       </w:rPr>
     </w:lvl>
   </w:abstractNum>
-  <w:abstractNum w:abstractNumId="61" w15:restartNumberingAfterBreak="0">
+  <w:abstractNum w:abstractNumId="72" w15:restartNumberingAfterBreak="0">
+    <w:nsid w:val="71AF062F"/>
+    <w:multiLevelType w:val="multilevel"/>
+    <w:tmpl w:val="EF5C5032"/>
+    <w:lvl w:ilvl="0">
+      <w:start w:val="1"/>
+      <w:numFmt w:val="bullet"/>
+      <w:lvlText w:val=""/>
+      <w:lvlJc w:val="left"/>
+      <w:pPr>
+        <w:tabs>
+          <w:tab w:val="num" w:pos="720"/>
+        </w:tabs>
+        <w:ind w:left="720" w:hanging="360"/>
+      </w:pPr>
+      <w:rPr>
+        <w:rFonts w:ascii="Symbol" w:hAnsi="Symbol" w:hint="default"/>
+        <w:sz w:val="20"/>
+      </w:rPr>
+    </w:lvl>
+    <w:lvl w:ilvl="1">
+      <w:start w:val="1"/>
+      <w:numFmt w:val="bullet"/>
+      <w:lvlText w:val="o"/>
+      <w:lvlJc w:val="left"/>
+      <w:pPr>
+        <w:tabs>
+          <w:tab w:val="num" w:pos="1440"/>
+        </w:tabs>
+        <w:ind w:left="1440" w:hanging="360"/>
+      </w:pPr>
+      <w:rPr>
+        <w:rFonts w:ascii="Courier New" w:hAnsi="Courier New" w:hint="default"/>
+        <w:sz w:val="20"/>
+      </w:rPr>
+    </w:lvl>
+    <w:lvl w:ilvl="2" w:tentative="1">
+      <w:start w:val="1"/>
+      <w:numFmt w:val="bullet"/>
+      <w:lvlText w:val=""/>
+      <w:lvlJc w:val="left"/>
+      <w:pPr>
+        <w:tabs>
+          <w:tab w:val="num" w:pos="2160"/>
+        </w:tabs>
+        <w:ind w:left="2160" w:hanging="360"/>
+      </w:pPr>
+      <w:rPr>
+        <w:rFonts w:ascii="Wingdings" w:hAnsi="Wingdings" w:hint="default"/>
+        <w:sz w:val="20"/>
+      </w:rPr>
+    </w:lvl>
+    <w:lvl w:ilvl="3" w:tentative="1">
+      <w:start w:val="1"/>
+      <w:numFmt w:val="bullet"/>
+      <w:lvlText w:val=""/>
+      <w:lvlJc w:val="left"/>
+      <w:pPr>
+        <w:tabs>
+          <w:tab w:val="num" w:pos="2880"/>
+        </w:tabs>
+        <w:ind w:left="2880" w:hanging="360"/>
+      </w:pPr>
+      <w:rPr>
+        <w:rFonts w:ascii="Wingdings" w:hAnsi="Wingdings" w:hint="default"/>
+        <w:sz w:val="20"/>
+      </w:rPr>
+    </w:lvl>
+    <w:lvl w:ilvl="4" w:tentative="1">
+      <w:start w:val="1"/>
+      <w:numFmt w:val="bullet"/>
+      <w:lvlText w:val=""/>
+      <w:lvlJc w:val="left"/>
+      <w:pPr>
+        <w:tabs>
+          <w:tab w:val="num" w:pos="3600"/>
+        </w:tabs>
+        <w:ind w:left="3600" w:hanging="360"/>
+      </w:pPr>
+      <w:rPr>
+        <w:rFonts w:ascii="Wingdings" w:hAnsi="Wingdings" w:hint="default"/>
+        <w:sz w:val="20"/>
+      </w:rPr>
+    </w:lvl>
+    <w:lvl w:ilvl="5" w:tentative="1">
+      <w:start w:val="1"/>
+      <w:numFmt w:val="bullet"/>
+      <w:lvlText w:val=""/>
+      <w:lvlJc w:val="left"/>
+      <w:pPr>
+        <w:tabs>
+          <w:tab w:val="num" w:pos="4320"/>
+        </w:tabs>
+        <w:ind w:left="4320" w:hanging="360"/>
+      </w:pPr>
+      <w:rPr>
+        <w:rFonts w:ascii="Wingdings" w:hAnsi="Wingdings" w:hint="default"/>
+        <w:sz w:val="20"/>
+      </w:rPr>
+    </w:lvl>
+    <w:lvl w:ilvl="6" w:tentative="1">
+      <w:start w:val="1"/>
+      <w:numFmt w:val="bullet"/>
+      <w:lvlText w:val=""/>
+      <w:lvlJc w:val="left"/>
+      <w:pPr>
+        <w:tabs>
+          <w:tab w:val="num" w:pos="5040"/>
+        </w:tabs>
+        <w:ind w:left="5040" w:hanging="360"/>
+      </w:pPr>
+      <w:rPr>
+        <w:rFonts w:ascii="Wingdings" w:hAnsi="Wingdings" w:hint="default"/>
+        <w:sz w:val="20"/>
+      </w:rPr>
+    </w:lvl>
+    <w:lvl w:ilvl="7" w:tentative="1">
+      <w:start w:val="1"/>
+      <w:numFmt w:val="bullet"/>
+      <w:lvlText w:val=""/>
+      <w:lvlJc w:val="left"/>
+      <w:pPr>
+        <w:tabs>
+          <w:tab w:val="num" w:pos="5760"/>
+        </w:tabs>
+        <w:ind w:left="5760" w:hanging="360"/>
+      </w:pPr>
+      <w:rPr>
+        <w:rFonts w:ascii="Wingdings" w:hAnsi="Wingdings" w:hint="default"/>
+        <w:sz w:val="20"/>
+      </w:rPr>
+    </w:lvl>
+    <w:lvl w:ilvl="8" w:tentative="1">
+      <w:start w:val="1"/>
+      <w:numFmt w:val="bullet"/>
+      <w:lvlText w:val=""/>
+      <w:lvlJc w:val="left"/>
+      <w:pPr>
+        <w:tabs>
+          <w:tab w:val="num" w:pos="6480"/>
+        </w:tabs>
+        <w:ind w:left="6480" w:hanging="360"/>
+      </w:pPr>
+      <w:rPr>
+        <w:rFonts w:ascii="Wingdings" w:hAnsi="Wingdings" w:hint="default"/>
+        <w:sz w:val="20"/>
+      </w:rPr>
+    </w:lvl>
+  </w:abstractNum>
+  <w:abstractNum w:abstractNumId="73" w15:restartNumberingAfterBreak="0">
     <w:nsid w:val="72AE57A3"/>
     <w:multiLevelType w:val="multilevel"/>
     <w:tmpl w:val="9F7E0FBE"/>
@@ -14305,7 +17608,7 @@
       </w:rPr>
     </w:lvl>
   </w:abstractNum>
-  <w:abstractNum w:abstractNumId="62" w15:restartNumberingAfterBreak="0">
+  <w:abstractNum w:abstractNumId="74" w15:restartNumberingAfterBreak="0">
     <w:nsid w:val="74AD68EE"/>
     <w:multiLevelType w:val="multilevel"/>
     <w:tmpl w:val="9A4CE5C2"/>
@@ -14418,7 +17721,156 @@
       </w:pPr>
     </w:lvl>
   </w:abstractNum>
-  <w:abstractNum w:abstractNumId="63" w15:restartNumberingAfterBreak="0">
+  <w:abstractNum w:abstractNumId="75" w15:restartNumberingAfterBreak="0">
+    <w:nsid w:val="765204C6"/>
+    <w:multiLevelType w:val="multilevel"/>
+    <w:tmpl w:val="85801A66"/>
+    <w:lvl w:ilvl="0">
+      <w:start w:val="1"/>
+      <w:numFmt w:val="bullet"/>
+      <w:lvlText w:val=""/>
+      <w:lvlJc w:val="left"/>
+      <w:pPr>
+        <w:tabs>
+          <w:tab w:val="num" w:pos="720"/>
+        </w:tabs>
+        <w:ind w:left="720" w:hanging="360"/>
+      </w:pPr>
+      <w:rPr>
+        <w:rFonts w:ascii="Symbol" w:hAnsi="Symbol" w:hint="default"/>
+        <w:sz w:val="20"/>
+      </w:rPr>
+    </w:lvl>
+    <w:lvl w:ilvl="1" w:tentative="1">
+      <w:start w:val="1"/>
+      <w:numFmt w:val="bullet"/>
+      <w:lvlText w:val="o"/>
+      <w:lvlJc w:val="left"/>
+      <w:pPr>
+        <w:tabs>
+          <w:tab w:val="num" w:pos="1440"/>
+        </w:tabs>
+        <w:ind w:left="1440" w:hanging="360"/>
+      </w:pPr>
+      <w:rPr>
+        <w:rFonts w:ascii="Courier New" w:hAnsi="Courier New" w:hint="default"/>
+        <w:sz w:val="20"/>
+      </w:rPr>
+    </w:lvl>
+    <w:lvl w:ilvl="2" w:tentative="1">
+      <w:start w:val="1"/>
+      <w:numFmt w:val="bullet"/>
+      <w:lvlText w:val=""/>
+      <w:lvlJc w:val="left"/>
+      <w:pPr>
+        <w:tabs>
+          <w:tab w:val="num" w:pos="2160"/>
+        </w:tabs>
+        <w:ind w:left="2160" w:hanging="360"/>
+      </w:pPr>
+      <w:rPr>
+        <w:rFonts w:ascii="Wingdings" w:hAnsi="Wingdings" w:hint="default"/>
+        <w:sz w:val="20"/>
+      </w:rPr>
+    </w:lvl>
+    <w:lvl w:ilvl="3" w:tentative="1">
+      <w:start w:val="1"/>
+      <w:numFmt w:val="bullet"/>
+      <w:lvlText w:val=""/>
+      <w:lvlJc w:val="left"/>
+      <w:pPr>
+        <w:tabs>
+          <w:tab w:val="num" w:pos="2880"/>
+        </w:tabs>
+        <w:ind w:left="2880" w:hanging="360"/>
+      </w:pPr>
+      <w:rPr>
+        <w:rFonts w:ascii="Wingdings" w:hAnsi="Wingdings" w:hint="default"/>
+        <w:sz w:val="20"/>
+      </w:rPr>
+    </w:lvl>
+    <w:lvl w:ilvl="4" w:tentative="1">
+      <w:start w:val="1"/>
+      <w:numFmt w:val="bullet"/>
+      <w:lvlText w:val=""/>
+      <w:lvlJc w:val="left"/>
+      <w:pPr>
+        <w:tabs>
+          <w:tab w:val="num" w:pos="3600"/>
+        </w:tabs>
+        <w:ind w:left="3600" w:hanging="360"/>
+      </w:pPr>
+      <w:rPr>
+        <w:rFonts w:ascii="Wingdings" w:hAnsi="Wingdings" w:hint="default"/>
+        <w:sz w:val="20"/>
+      </w:rPr>
+    </w:lvl>
+    <w:lvl w:ilvl="5" w:tentative="1">
+      <w:start w:val="1"/>
+      <w:numFmt w:val="bullet"/>
+      <w:lvlText w:val=""/>
+      <w:lvlJc w:val="left"/>
+      <w:pPr>
+        <w:tabs>
+          <w:tab w:val="num" w:pos="4320"/>
+        </w:tabs>
+        <w:ind w:left="4320" w:hanging="360"/>
+      </w:pPr>
+      <w:rPr>
+        <w:rFonts w:ascii="Wingdings" w:hAnsi="Wingdings" w:hint="default"/>
+        <w:sz w:val="20"/>
+      </w:rPr>
+    </w:lvl>
+    <w:lvl w:ilvl="6" w:tentative="1">
+      <w:start w:val="1"/>
+      <w:numFmt w:val="bullet"/>
+      <w:lvlText w:val=""/>
+      <w:lvlJc w:val="left"/>
+      <w:pPr>
+        <w:tabs>
+          <w:tab w:val="num" w:pos="5040"/>
+        </w:tabs>
+        <w:ind w:left="5040" w:hanging="360"/>
+      </w:pPr>
+      <w:rPr>
+        <w:rFonts w:ascii="Wingdings" w:hAnsi="Wingdings" w:hint="default"/>
+        <w:sz w:val="20"/>
+      </w:rPr>
+    </w:lvl>
+    <w:lvl w:ilvl="7" w:tentative="1">
+      <w:start w:val="1"/>
+      <w:numFmt w:val="bullet"/>
+      <w:lvlText w:val=""/>
+      <w:lvlJc w:val="left"/>
+      <w:pPr>
+        <w:tabs>
+          <w:tab w:val="num" w:pos="5760"/>
+        </w:tabs>
+        <w:ind w:left="5760" w:hanging="360"/>
+      </w:pPr>
+      <w:rPr>
+        <w:rFonts w:ascii="Wingdings" w:hAnsi="Wingdings" w:hint="default"/>
+        <w:sz w:val="20"/>
+      </w:rPr>
+    </w:lvl>
+    <w:lvl w:ilvl="8" w:tentative="1">
+      <w:start w:val="1"/>
+      <w:numFmt w:val="bullet"/>
+      <w:lvlText w:val=""/>
+      <w:lvlJc w:val="left"/>
+      <w:pPr>
+        <w:tabs>
+          <w:tab w:val="num" w:pos="6480"/>
+        </w:tabs>
+        <w:ind w:left="6480" w:hanging="360"/>
+      </w:pPr>
+      <w:rPr>
+        <w:rFonts w:ascii="Wingdings" w:hAnsi="Wingdings" w:hint="default"/>
+        <w:sz w:val="20"/>
+      </w:rPr>
+    </w:lvl>
+  </w:abstractNum>
+  <w:abstractNum w:abstractNumId="76" w15:restartNumberingAfterBreak="0">
     <w:nsid w:val="769B7D27"/>
     <w:multiLevelType w:val="multilevel"/>
     <w:tmpl w:val="11543022"/>
@@ -14567,7 +18019,7 @@
       </w:rPr>
     </w:lvl>
   </w:abstractNum>
-  <w:abstractNum w:abstractNumId="64" w15:restartNumberingAfterBreak="0">
+  <w:abstractNum w:abstractNumId="77" w15:restartNumberingAfterBreak="0">
     <w:nsid w:val="7B4E2FD6"/>
     <w:multiLevelType w:val="multilevel"/>
     <w:tmpl w:val="B6CC68D0"/>
@@ -14716,7 +18168,156 @@
       </w:rPr>
     </w:lvl>
   </w:abstractNum>
-  <w:abstractNum w:abstractNumId="65" w15:restartNumberingAfterBreak="0">
+  <w:abstractNum w:abstractNumId="78" w15:restartNumberingAfterBreak="0">
+    <w:nsid w:val="7DD80DEB"/>
+    <w:multiLevelType w:val="multilevel"/>
+    <w:tmpl w:val="374E2A4A"/>
+    <w:lvl w:ilvl="0">
+      <w:start w:val="1"/>
+      <w:numFmt w:val="bullet"/>
+      <w:lvlText w:val=""/>
+      <w:lvlJc w:val="left"/>
+      <w:pPr>
+        <w:tabs>
+          <w:tab w:val="num" w:pos="720"/>
+        </w:tabs>
+        <w:ind w:left="720" w:hanging="360"/>
+      </w:pPr>
+      <w:rPr>
+        <w:rFonts w:ascii="Symbol" w:hAnsi="Symbol" w:hint="default"/>
+        <w:sz w:val="20"/>
+      </w:rPr>
+    </w:lvl>
+    <w:lvl w:ilvl="1" w:tentative="1">
+      <w:start w:val="1"/>
+      <w:numFmt w:val="bullet"/>
+      <w:lvlText w:val="o"/>
+      <w:lvlJc w:val="left"/>
+      <w:pPr>
+        <w:tabs>
+          <w:tab w:val="num" w:pos="1440"/>
+        </w:tabs>
+        <w:ind w:left="1440" w:hanging="360"/>
+      </w:pPr>
+      <w:rPr>
+        <w:rFonts w:ascii="Courier New" w:hAnsi="Courier New" w:hint="default"/>
+        <w:sz w:val="20"/>
+      </w:rPr>
+    </w:lvl>
+    <w:lvl w:ilvl="2" w:tentative="1">
+      <w:start w:val="1"/>
+      <w:numFmt w:val="bullet"/>
+      <w:lvlText w:val=""/>
+      <w:lvlJc w:val="left"/>
+      <w:pPr>
+        <w:tabs>
+          <w:tab w:val="num" w:pos="2160"/>
+        </w:tabs>
+        <w:ind w:left="2160" w:hanging="360"/>
+      </w:pPr>
+      <w:rPr>
+        <w:rFonts w:ascii="Wingdings" w:hAnsi="Wingdings" w:hint="default"/>
+        <w:sz w:val="20"/>
+      </w:rPr>
+    </w:lvl>
+    <w:lvl w:ilvl="3" w:tentative="1">
+      <w:start w:val="1"/>
+      <w:numFmt w:val="bullet"/>
+      <w:lvlText w:val=""/>
+      <w:lvlJc w:val="left"/>
+      <w:pPr>
+        <w:tabs>
+          <w:tab w:val="num" w:pos="2880"/>
+        </w:tabs>
+        <w:ind w:left="2880" w:hanging="360"/>
+      </w:pPr>
+      <w:rPr>
+        <w:rFonts w:ascii="Wingdings" w:hAnsi="Wingdings" w:hint="default"/>
+        <w:sz w:val="20"/>
+      </w:rPr>
+    </w:lvl>
+    <w:lvl w:ilvl="4" w:tentative="1">
+      <w:start w:val="1"/>
+      <w:numFmt w:val="bullet"/>
+      <w:lvlText w:val=""/>
+      <w:lvlJc w:val="left"/>
+      <w:pPr>
+        <w:tabs>
+          <w:tab w:val="num" w:pos="3600"/>
+        </w:tabs>
+        <w:ind w:left="3600" w:hanging="360"/>
+      </w:pPr>
+      <w:rPr>
+        <w:rFonts w:ascii="Wingdings" w:hAnsi="Wingdings" w:hint="default"/>
+        <w:sz w:val="20"/>
+      </w:rPr>
+    </w:lvl>
+    <w:lvl w:ilvl="5" w:tentative="1">
+      <w:start w:val="1"/>
+      <w:numFmt w:val="bullet"/>
+      <w:lvlText w:val=""/>
+      <w:lvlJc w:val="left"/>
+      <w:pPr>
+        <w:tabs>
+          <w:tab w:val="num" w:pos="4320"/>
+        </w:tabs>
+        <w:ind w:left="4320" w:hanging="360"/>
+      </w:pPr>
+      <w:rPr>
+        <w:rFonts w:ascii="Wingdings" w:hAnsi="Wingdings" w:hint="default"/>
+        <w:sz w:val="20"/>
+      </w:rPr>
+    </w:lvl>
+    <w:lvl w:ilvl="6" w:tentative="1">
+      <w:start w:val="1"/>
+      <w:numFmt w:val="bullet"/>
+      <w:lvlText w:val=""/>
+      <w:lvlJc w:val="left"/>
+      <w:pPr>
+        <w:tabs>
+          <w:tab w:val="num" w:pos="5040"/>
+        </w:tabs>
+        <w:ind w:left="5040" w:hanging="360"/>
+      </w:pPr>
+      <w:rPr>
+        <w:rFonts w:ascii="Wingdings" w:hAnsi="Wingdings" w:hint="default"/>
+        <w:sz w:val="20"/>
+      </w:rPr>
+    </w:lvl>
+    <w:lvl w:ilvl="7" w:tentative="1">
+      <w:start w:val="1"/>
+      <w:numFmt w:val="bullet"/>
+      <w:lvlText w:val=""/>
+      <w:lvlJc w:val="left"/>
+      <w:pPr>
+        <w:tabs>
+          <w:tab w:val="num" w:pos="5760"/>
+        </w:tabs>
+        <w:ind w:left="5760" w:hanging="360"/>
+      </w:pPr>
+      <w:rPr>
+        <w:rFonts w:ascii="Wingdings" w:hAnsi="Wingdings" w:hint="default"/>
+        <w:sz w:val="20"/>
+      </w:rPr>
+    </w:lvl>
+    <w:lvl w:ilvl="8" w:tentative="1">
+      <w:start w:val="1"/>
+      <w:numFmt w:val="bullet"/>
+      <w:lvlText w:val=""/>
+      <w:lvlJc w:val="left"/>
+      <w:pPr>
+        <w:tabs>
+          <w:tab w:val="num" w:pos="6480"/>
+        </w:tabs>
+        <w:ind w:left="6480" w:hanging="360"/>
+      </w:pPr>
+      <w:rPr>
+        <w:rFonts w:ascii="Wingdings" w:hAnsi="Wingdings" w:hint="default"/>
+        <w:sz w:val="20"/>
+      </w:rPr>
+    </w:lvl>
+  </w:abstractNum>
+  <w:abstractNum w:abstractNumId="79" w15:restartNumberingAfterBreak="0">
     <w:nsid w:val="7DF27956"/>
     <w:multiLevelType w:val="multilevel"/>
     <w:tmpl w:val="5AC4A8BC"/>
@@ -14865,7 +18466,7 @@
       </w:rPr>
     </w:lvl>
   </w:abstractNum>
-  <w:abstractNum w:abstractNumId="66" w15:restartNumberingAfterBreak="0">
+  <w:abstractNum w:abstractNumId="80" w15:restartNumberingAfterBreak="0">
     <w:nsid w:val="7F397F7B"/>
     <w:multiLevelType w:val="multilevel"/>
     <w:tmpl w:val="BE762452"/>
@@ -14979,31 +18580,31 @@
     </w:lvl>
   </w:abstractNum>
   <w:num w:numId="1">
-    <w:abstractNumId w:val="66"/>
+    <w:abstractNumId w:val="80"/>
   </w:num>
   <w:num w:numId="2">
-    <w:abstractNumId w:val="48"/>
+    <w:abstractNumId w:val="57"/>
   </w:num>
   <w:num w:numId="3">
-    <w:abstractNumId w:val="16"/>
+    <w:abstractNumId w:val="22"/>
   </w:num>
   <w:num w:numId="4">
-    <w:abstractNumId w:val="23"/>
+    <w:abstractNumId w:val="30"/>
   </w:num>
   <w:num w:numId="5">
-    <w:abstractNumId w:val="54"/>
+    <w:abstractNumId w:val="64"/>
   </w:num>
   <w:num w:numId="6">
-    <w:abstractNumId w:val="8"/>
+    <w:abstractNumId w:val="12"/>
   </w:num>
   <w:num w:numId="7">
-    <w:abstractNumId w:val="60"/>
+    <w:abstractNumId w:val="71"/>
   </w:num>
   <w:num w:numId="8">
-    <w:abstractNumId w:val="39"/>
+    <w:abstractNumId w:val="46"/>
   </w:num>
   <w:num w:numId="9">
-    <w:abstractNumId w:val="57"/>
+    <w:abstractNumId w:val="67"/>
   </w:num>
   <w:num w:numId="10">
     <w:abstractNumId w:val="1"/>
@@ -15012,174 +18613,216 @@
     <w:abstractNumId w:val="2"/>
   </w:num>
   <w:num w:numId="12">
-    <w:abstractNumId w:val="45"/>
+    <w:abstractNumId w:val="54"/>
   </w:num>
   <w:num w:numId="13">
-    <w:abstractNumId w:val="7"/>
+    <w:abstractNumId w:val="10"/>
   </w:num>
   <w:num w:numId="14">
-    <w:abstractNumId w:val="25"/>
+    <w:abstractNumId w:val="32"/>
   </w:num>
   <w:num w:numId="15">
-    <w:abstractNumId w:val="13"/>
+    <w:abstractNumId w:val="18"/>
   </w:num>
   <w:num w:numId="16">
     <w:abstractNumId w:val="0"/>
   </w:num>
   <w:num w:numId="17">
-    <w:abstractNumId w:val="63"/>
+    <w:abstractNumId w:val="76"/>
   </w:num>
   <w:num w:numId="18">
-    <w:abstractNumId w:val="5"/>
+    <w:abstractNumId w:val="6"/>
   </w:num>
   <w:num w:numId="19">
-    <w:abstractNumId w:val="32"/>
+    <w:abstractNumId w:val="39"/>
   </w:num>
   <w:num w:numId="20">
-    <w:abstractNumId w:val="12"/>
+    <w:abstractNumId w:val="17"/>
   </w:num>
   <w:num w:numId="21">
-    <w:abstractNumId w:val="18"/>
+    <w:abstractNumId w:val="24"/>
   </w:num>
   <w:num w:numId="22">
-    <w:abstractNumId w:val="24"/>
+    <w:abstractNumId w:val="31"/>
   </w:num>
   <w:num w:numId="23">
-    <w:abstractNumId w:val="21"/>
+    <w:abstractNumId w:val="28"/>
   </w:num>
   <w:num w:numId="24">
-    <w:abstractNumId w:val="6"/>
+    <w:abstractNumId w:val="9"/>
   </w:num>
   <w:num w:numId="25">
-    <w:abstractNumId w:val="31"/>
+    <w:abstractNumId w:val="38"/>
   </w:num>
   <w:num w:numId="26">
-    <w:abstractNumId w:val="22"/>
+    <w:abstractNumId w:val="29"/>
   </w:num>
   <w:num w:numId="27">
-    <w:abstractNumId w:val="9"/>
+    <w:abstractNumId w:val="13"/>
   </w:num>
   <w:num w:numId="28">
-    <w:abstractNumId w:val="15"/>
+    <w:abstractNumId w:val="20"/>
   </w:num>
   <w:num w:numId="29">
-    <w:abstractNumId w:val="36"/>
+    <w:abstractNumId w:val="43"/>
   </w:num>
   <w:num w:numId="30">
-    <w:abstractNumId w:val="40"/>
+    <w:abstractNumId w:val="47"/>
   </w:num>
   <w:num w:numId="31">
     <w:abstractNumId w:val="3"/>
   </w:num>
   <w:num w:numId="32">
-    <w:abstractNumId w:val="47"/>
+    <w:abstractNumId w:val="56"/>
   </w:num>
   <w:num w:numId="33">
-    <w:abstractNumId w:val="55"/>
+    <w:abstractNumId w:val="65"/>
   </w:num>
   <w:num w:numId="34">
-    <w:abstractNumId w:val="52"/>
+    <w:abstractNumId w:val="62"/>
   </w:num>
   <w:num w:numId="35">
-    <w:abstractNumId w:val="10"/>
+    <w:abstractNumId w:val="14"/>
   </w:num>
   <w:num w:numId="36">
-    <w:abstractNumId w:val="49"/>
+    <w:abstractNumId w:val="59"/>
   </w:num>
   <w:num w:numId="37">
-    <w:abstractNumId w:val="19"/>
+    <w:abstractNumId w:val="26"/>
   </w:num>
   <w:num w:numId="38">
-    <w:abstractNumId w:val="38"/>
+    <w:abstractNumId w:val="45"/>
   </w:num>
   <w:num w:numId="39">
-    <w:abstractNumId w:val="61"/>
+    <w:abstractNumId w:val="73"/>
   </w:num>
   <w:num w:numId="40">
-    <w:abstractNumId w:val="33"/>
+    <w:abstractNumId w:val="40"/>
   </w:num>
   <w:num w:numId="41">
-    <w:abstractNumId w:val="28"/>
+    <w:abstractNumId w:val="35"/>
   </w:num>
   <w:num w:numId="42">
-    <w:abstractNumId w:val="44"/>
+    <w:abstractNumId w:val="53"/>
   </w:num>
   <w:num w:numId="43">
-    <w:abstractNumId w:val="64"/>
+    <w:abstractNumId w:val="77"/>
   </w:num>
   <w:num w:numId="44">
-    <w:abstractNumId w:val="35"/>
+    <w:abstractNumId w:val="42"/>
   </w:num>
   <w:num w:numId="45">
-    <w:abstractNumId w:val="62"/>
+    <w:abstractNumId w:val="74"/>
   </w:num>
   <w:num w:numId="46">
     <w:abstractNumId w:val="4"/>
   </w:num>
   <w:num w:numId="47">
-    <w:abstractNumId w:val="42"/>
+    <w:abstractNumId w:val="51"/>
   </w:num>
   <w:num w:numId="48">
-    <w:abstractNumId w:val="56"/>
+    <w:abstractNumId w:val="66"/>
   </w:num>
   <w:num w:numId="49">
-    <w:abstractNumId w:val="26"/>
+    <w:abstractNumId w:val="33"/>
   </w:num>
   <w:num w:numId="50">
+    <w:abstractNumId w:val="44"/>
+  </w:num>
+  <w:num w:numId="51">
+    <w:abstractNumId w:val="15"/>
+  </w:num>
+  <w:num w:numId="52">
+    <w:abstractNumId w:val="36"/>
+  </w:num>
+  <w:num w:numId="53">
+    <w:abstractNumId w:val="79"/>
+  </w:num>
+  <w:num w:numId="54">
+    <w:abstractNumId w:val="63"/>
+  </w:num>
+  <w:num w:numId="55">
+    <w:abstractNumId w:val="34"/>
+  </w:num>
+  <w:num w:numId="56">
+    <w:abstractNumId w:val="19"/>
+  </w:num>
+  <w:num w:numId="57">
+    <w:abstractNumId w:val="52"/>
+  </w:num>
+  <w:num w:numId="58">
+    <w:abstractNumId w:val="55"/>
+  </w:num>
+  <w:num w:numId="59">
+    <w:abstractNumId w:val="50"/>
+  </w:num>
+  <w:num w:numId="60">
+    <w:abstractNumId w:val="60"/>
+  </w:num>
+  <w:num w:numId="61">
+    <w:abstractNumId w:val="69"/>
+  </w:num>
+  <w:num w:numId="62">
     <w:abstractNumId w:val="37"/>
   </w:num>
-  <w:num w:numId="51">
+  <w:num w:numId="63">
+    <w:abstractNumId w:val="23"/>
+  </w:num>
+  <w:num w:numId="64">
+    <w:abstractNumId w:val="41"/>
+  </w:num>
+  <w:num w:numId="65">
+    <w:abstractNumId w:val="27"/>
+  </w:num>
+  <w:num w:numId="66">
+    <w:abstractNumId w:val="61"/>
+  </w:num>
+  <w:num w:numId="67">
+    <w:abstractNumId w:val="68"/>
+  </w:num>
+  <w:num w:numId="68">
     <w:abstractNumId w:val="11"/>
   </w:num>
-  <w:num w:numId="52">
-    <w:abstractNumId w:val="29"/>
+  <w:num w:numId="69">
+    <w:abstractNumId w:val="49"/>
   </w:num>
-  <w:num w:numId="53">
-    <w:abstractNumId w:val="65"/>
+  <w:num w:numId="70">
+    <w:abstractNumId w:val="16"/>
   </w:num>
-  <w:num w:numId="54">
-    <w:abstractNumId w:val="53"/>
+  <w:num w:numId="71">
+    <w:abstractNumId w:val="70"/>
   </w:num>
-  <w:num w:numId="55">
-    <w:abstractNumId w:val="27"/>
+  <w:num w:numId="72">
+    <w:abstractNumId w:val="25"/>
   </w:num>
-  <w:num w:numId="56">
-    <w:abstractNumId w:val="14"/>
+  <w:num w:numId="73">
+    <w:abstractNumId w:val="72"/>
   </w:num>
-  <w:num w:numId="57">
-    <w:abstractNumId w:val="43"/>
+  <w:num w:numId="74">
+    <w:abstractNumId w:val="75"/>
   </w:num>
-  <w:num w:numId="58">
-    <w:abstractNumId w:val="46"/>
+  <w:num w:numId="75">
+    <w:abstractNumId w:val="5"/>
   </w:num>
-  <w:num w:numId="59">
-    <w:abstractNumId w:val="41"/>
+  <w:num w:numId="76">
+    <w:abstractNumId w:val="78"/>
   </w:num>
-  <w:num w:numId="60">
-    <w:abstractNumId w:val="50"/>
-  </w:num>
-  <w:num w:numId="61">
-    <w:abstractNumId w:val="59"/>
-  </w:num>
-  <w:num w:numId="62">
-    <w:abstractNumId w:val="30"/>
-  </w:num>
-  <w:num w:numId="63">
-    <w:abstractNumId w:val="17"/>
-  </w:num>
-  <w:num w:numId="64">
-    <w:abstractNumId w:val="34"/>
-  </w:num>
-  <w:num w:numId="65">
-    <w:abstractNumId w:val="20"/>
-  </w:num>
-  <w:num w:numId="66">
-    <w:abstractNumId w:val="51"/>
-  </w:num>
-  <w:num w:numId="67">
+  <w:num w:numId="77">
     <w:abstractNumId w:val="58"/>
   </w:num>
-  <w:numIdMacAtCleanup w:val="67"/>
+  <w:num w:numId="78">
+    <w:abstractNumId w:val="8"/>
+  </w:num>
+  <w:num w:numId="79">
+    <w:abstractNumId w:val="48"/>
+  </w:num>
+  <w:num w:numId="80">
+    <w:abstractNumId w:val="7"/>
+  </w:num>
+  <w:num w:numId="81">
+    <w:abstractNumId w:val="21"/>
+  </w:num>
+  <w:numIdMacAtCleanup w:val="81"/>
 </w:numbering>
 </file>
 

</xml_diff>